<commit_message>
+ Giao diện trang home member, home admin
</commit_message>
<xml_diff>
--- a/Documents/document/Bao cao.docx
+++ b/Documents/document/Bao cao.docx
@@ -1705,7 +1705,7 @@
           <w:szCs w:val="28"/>
         </w:rPr>
       </w:pPr>
-      <w:bookmarkStart w:id="0" w:name="_Toc43631153"/>
+      <w:bookmarkStart w:id="0" w:name="_Toc45348172"/>
       <w:r>
         <w:rPr>
           <w:rFonts w:cs="Times New Roman"/>
@@ -1768,7 +1768,7 @@
           <w:r>
             <w:fldChar w:fldCharType="separate"/>
           </w:r>
-          <w:hyperlink w:anchor="_Toc43631153" w:history="1">
+          <w:hyperlink w:anchor="_Toc45348172" w:history="1">
             <w:r>
               <w:rPr>
                 <w:rStyle w:val="Hyperlink"/>
@@ -1796,7 +1796,7 @@
                 <w:noProof/>
                 <w:webHidden/>
               </w:rPr>
-              <w:instrText xml:space="preserve"> PAGEREF _Toc43631153 \h </w:instrText>
+              <w:instrText xml:space="preserve"> PAGEREF _Toc45348172 \h </w:instrText>
             </w:r>
             <w:r>
               <w:rPr>
@@ -1839,7 +1839,7 @@
               <w:sz w:val="22"/>
             </w:rPr>
           </w:pPr>
-          <w:hyperlink w:anchor="_Toc43631154" w:history="1">
+          <w:hyperlink w:anchor="_Toc45348173" w:history="1">
             <w:r>
               <w:rPr>
                 <w:rStyle w:val="Hyperlink"/>
@@ -1866,7 +1866,7 @@
                 <w:noProof/>
                 <w:webHidden/>
               </w:rPr>
-              <w:instrText xml:space="preserve"> PAGEREF _Toc43631154 \h </w:instrText>
+              <w:instrText xml:space="preserve"> PAGEREF _Toc45348173 \h </w:instrText>
             </w:r>
             <w:r>
               <w:rPr>
@@ -1909,7 +1909,7 @@
               <w:sz w:val="22"/>
             </w:rPr>
           </w:pPr>
-          <w:hyperlink w:anchor="_Toc43631155" w:history="1">
+          <w:hyperlink w:anchor="_Toc45348174" w:history="1">
             <w:r>
               <w:rPr>
                 <w:rStyle w:val="Hyperlink"/>
@@ -1936,7 +1936,7 @@
                 <w:noProof/>
                 <w:webHidden/>
               </w:rPr>
-              <w:instrText xml:space="preserve"> PAGEREF _Toc43631155 \h </w:instrText>
+              <w:instrText xml:space="preserve"> PAGEREF _Toc45348174 \h </w:instrText>
             </w:r>
             <w:r>
               <w:rPr>
@@ -1979,7 +1979,7 @@
               <w:sz w:val="22"/>
             </w:rPr>
           </w:pPr>
-          <w:hyperlink w:anchor="_Toc43631156" w:history="1">
+          <w:hyperlink w:anchor="_Toc45348175" w:history="1">
             <w:r>
               <w:rPr>
                 <w:rStyle w:val="Hyperlink"/>
@@ -2006,7 +2006,7 @@
                 <w:noProof/>
                 <w:webHidden/>
               </w:rPr>
-              <w:instrText xml:space="preserve"> PAGEREF _Toc43631156 \h </w:instrText>
+              <w:instrText xml:space="preserve"> PAGEREF _Toc45348175 \h </w:instrText>
             </w:r>
             <w:r>
               <w:rPr>
@@ -2049,7 +2049,7 @@
               <w:sz w:val="22"/>
             </w:rPr>
           </w:pPr>
-          <w:hyperlink w:anchor="_Toc43631157" w:history="1">
+          <w:hyperlink w:anchor="_Toc45348176" w:history="1">
             <w:r>
               <w:rPr>
                 <w:rStyle w:val="Hyperlink"/>
@@ -2076,7 +2076,7 @@
                 <w:noProof/>
                 <w:webHidden/>
               </w:rPr>
-              <w:instrText xml:space="preserve"> PAGEREF _Toc43631157 \h </w:instrText>
+              <w:instrText xml:space="preserve"> PAGEREF _Toc45348176 \h </w:instrText>
             </w:r>
             <w:r>
               <w:rPr>
@@ -2119,7 +2119,7 @@
               <w:sz w:val="22"/>
             </w:rPr>
           </w:pPr>
-          <w:hyperlink w:anchor="_Toc43631158" w:history="1">
+          <w:hyperlink w:anchor="_Toc45348177" w:history="1">
             <w:r>
               <w:rPr>
                 <w:rStyle w:val="Hyperlink"/>
@@ -2146,7 +2146,7 @@
                 <w:noProof/>
                 <w:webHidden/>
               </w:rPr>
-              <w:instrText xml:space="preserve"> PAGEREF _Toc43631158 \h </w:instrText>
+              <w:instrText xml:space="preserve"> PAGEREF _Toc45348177 \h </w:instrText>
             </w:r>
             <w:r>
               <w:rPr>
@@ -2189,7 +2189,7 @@
               <w:sz w:val="22"/>
             </w:rPr>
           </w:pPr>
-          <w:hyperlink w:anchor="_Toc43631159" w:history="1">
+          <w:hyperlink w:anchor="_Toc45348178" w:history="1">
             <w:r>
               <w:rPr>
                 <w:rStyle w:val="Hyperlink"/>
@@ -2216,7 +2216,7 @@
                 <w:noProof/>
                 <w:webHidden/>
               </w:rPr>
-              <w:instrText xml:space="preserve"> PAGEREF _Toc43631159 \h </w:instrText>
+              <w:instrText xml:space="preserve"> PAGEREF _Toc45348178 \h </w:instrText>
             </w:r>
             <w:r>
               <w:rPr>
@@ -2259,7 +2259,7 @@
               <w:sz w:val="22"/>
             </w:rPr>
           </w:pPr>
-          <w:hyperlink w:anchor="_Toc43631160" w:history="1">
+          <w:hyperlink w:anchor="_Toc45348179" w:history="1">
             <w:r>
               <w:rPr>
                 <w:rStyle w:val="Hyperlink"/>
@@ -2286,7 +2286,7 @@
                 <w:noProof/>
                 <w:webHidden/>
               </w:rPr>
-              <w:instrText xml:space="preserve"> PAGEREF _Toc43631160 \h </w:instrText>
+              <w:instrText xml:space="preserve"> PAGEREF _Toc45348179 \h </w:instrText>
             </w:r>
             <w:r>
               <w:rPr>
@@ -2329,7 +2329,7 @@
               <w:sz w:val="22"/>
             </w:rPr>
           </w:pPr>
-          <w:hyperlink w:anchor="_Toc43631161" w:history="1">
+          <w:hyperlink w:anchor="_Toc45348180" w:history="1">
             <w:r>
               <w:rPr>
                 <w:rStyle w:val="Hyperlink"/>
@@ -2356,7 +2356,7 @@
                 <w:noProof/>
                 <w:webHidden/>
               </w:rPr>
-              <w:instrText xml:space="preserve"> PAGEREF _Toc43631161 \h </w:instrText>
+              <w:instrText xml:space="preserve"> PAGEREF _Toc45348180 \h </w:instrText>
             </w:r>
             <w:r>
               <w:rPr>
@@ -2399,7 +2399,7 @@
               <w:sz w:val="22"/>
             </w:rPr>
           </w:pPr>
-          <w:hyperlink w:anchor="_Toc43631162" w:history="1">
+          <w:hyperlink w:anchor="_Toc45348181" w:history="1">
             <w:r>
               <w:rPr>
                 <w:rStyle w:val="Hyperlink"/>
@@ -2426,7 +2426,7 @@
                 <w:noProof/>
                 <w:webHidden/>
               </w:rPr>
-              <w:instrText xml:space="preserve"> PAGEREF _Toc43631162 \h </w:instrText>
+              <w:instrText xml:space="preserve"> PAGEREF _Toc45348181 \h </w:instrText>
             </w:r>
             <w:r>
               <w:rPr>
@@ -2469,7 +2469,7 @@
               <w:sz w:val="22"/>
             </w:rPr>
           </w:pPr>
-          <w:hyperlink w:anchor="_Toc43631163" w:history="1">
+          <w:hyperlink w:anchor="_Toc45348182" w:history="1">
             <w:r>
               <w:rPr>
                 <w:rStyle w:val="Hyperlink"/>
@@ -2496,7 +2496,7 @@
                 <w:noProof/>
                 <w:webHidden/>
               </w:rPr>
-              <w:instrText xml:space="preserve"> PAGEREF _Toc43631163 \h </w:instrText>
+              <w:instrText xml:space="preserve"> PAGEREF _Toc45348182 \h </w:instrText>
             </w:r>
             <w:r>
               <w:rPr>
@@ -2539,7 +2539,7 @@
               <w:sz w:val="22"/>
             </w:rPr>
           </w:pPr>
-          <w:hyperlink w:anchor="_Toc43631164" w:history="1">
+          <w:hyperlink w:anchor="_Toc45348183" w:history="1">
             <w:r>
               <w:rPr>
                 <w:rStyle w:val="Hyperlink"/>
@@ -2566,7 +2566,7 @@
                 <w:noProof/>
                 <w:webHidden/>
               </w:rPr>
-              <w:instrText xml:space="preserve"> PAGEREF _Toc43631164 \h </w:instrText>
+              <w:instrText xml:space="preserve"> PAGEREF _Toc45348183 \h </w:instrText>
             </w:r>
             <w:r>
               <w:rPr>
@@ -2609,7 +2609,7 @@
               <w:sz w:val="22"/>
             </w:rPr>
           </w:pPr>
-          <w:hyperlink w:anchor="_Toc43631165" w:history="1">
+          <w:hyperlink w:anchor="_Toc45348184" w:history="1">
             <w:r>
               <w:rPr>
                 <w:rStyle w:val="Hyperlink"/>
@@ -2636,7 +2636,7 @@
                 <w:noProof/>
                 <w:webHidden/>
               </w:rPr>
-              <w:instrText xml:space="preserve"> PAGEREF _Toc43631165 \h </w:instrText>
+              <w:instrText xml:space="preserve"> PAGEREF _Toc45348184 \h </w:instrText>
             </w:r>
             <w:r>
               <w:rPr>
@@ -2679,7 +2679,7 @@
               <w:sz w:val="22"/>
             </w:rPr>
           </w:pPr>
-          <w:hyperlink w:anchor="_Toc43631166" w:history="1">
+          <w:hyperlink w:anchor="_Toc45348185" w:history="1">
             <w:r>
               <w:rPr>
                 <w:rStyle w:val="Hyperlink"/>
@@ -2706,7 +2706,7 @@
                 <w:noProof/>
                 <w:webHidden/>
               </w:rPr>
-              <w:instrText xml:space="preserve"> PAGEREF _Toc43631166 \h </w:instrText>
+              <w:instrText xml:space="preserve"> PAGEREF _Toc45348185 \h </w:instrText>
             </w:r>
             <w:r>
               <w:rPr>
@@ -2750,7 +2750,7 @@
               <w:sz w:val="22"/>
             </w:rPr>
           </w:pPr>
-          <w:hyperlink w:anchor="_Toc43631167" w:history="1">
+          <w:hyperlink w:anchor="_Toc45348186" w:history="1">
             <w:r>
               <w:rPr>
                 <w:rStyle w:val="Hyperlink"/>
@@ -2792,7 +2792,7 @@
                 <w:noProof/>
                 <w:webHidden/>
               </w:rPr>
-              <w:instrText xml:space="preserve"> PAGEREF _Toc43631167 \h </w:instrText>
+              <w:instrText xml:space="preserve"> PAGEREF _Toc45348186 \h </w:instrText>
             </w:r>
             <w:r>
               <w:rPr>
@@ -2835,7 +2835,7 @@
               <w:sz w:val="22"/>
             </w:rPr>
           </w:pPr>
-          <w:hyperlink w:anchor="_Toc43631168" w:history="1">
+          <w:hyperlink w:anchor="_Toc45348187" w:history="1">
             <w:r>
               <w:rPr>
                 <w:rStyle w:val="Hyperlink"/>
@@ -2862,7 +2862,7 @@
                 <w:noProof/>
                 <w:webHidden/>
               </w:rPr>
-              <w:instrText xml:space="preserve"> PAGEREF _Toc43631168 \h </w:instrText>
+              <w:instrText xml:space="preserve"> PAGEREF _Toc45348187 \h </w:instrText>
             </w:r>
             <w:r>
               <w:rPr>
@@ -2905,7 +2905,7 @@
               <w:sz w:val="22"/>
             </w:rPr>
           </w:pPr>
-          <w:hyperlink w:anchor="_Toc43631169" w:history="1">
+          <w:hyperlink w:anchor="_Toc45348188" w:history="1">
             <w:r>
               <w:rPr>
                 <w:rStyle w:val="Hyperlink"/>
@@ -2932,7 +2932,7 @@
                 <w:noProof/>
                 <w:webHidden/>
               </w:rPr>
-              <w:instrText xml:space="preserve"> PAGEREF _Toc43631169 \h </w:instrText>
+              <w:instrText xml:space="preserve"> PAGEREF _Toc45348188 \h </w:instrText>
             </w:r>
             <w:r>
               <w:rPr>
@@ -2975,7 +2975,7 @@
               <w:sz w:val="22"/>
             </w:rPr>
           </w:pPr>
-          <w:hyperlink w:anchor="_Toc43631170" w:history="1">
+          <w:hyperlink w:anchor="_Toc45348189" w:history="1">
             <w:r>
               <w:rPr>
                 <w:rStyle w:val="Hyperlink"/>
@@ -3002,7 +3002,7 @@
                 <w:noProof/>
                 <w:webHidden/>
               </w:rPr>
-              <w:instrText xml:space="preserve"> PAGEREF _Toc43631170 \h </w:instrText>
+              <w:instrText xml:space="preserve"> PAGEREF _Toc45348189 \h </w:instrText>
             </w:r>
             <w:r>
               <w:rPr>
@@ -3045,7 +3045,7 @@
               <w:sz w:val="22"/>
             </w:rPr>
           </w:pPr>
-          <w:hyperlink w:anchor="_Toc43631171" w:history="1">
+          <w:hyperlink w:anchor="_Toc45348190" w:history="1">
             <w:r>
               <w:rPr>
                 <w:rStyle w:val="Hyperlink"/>
@@ -3072,7 +3072,7 @@
                 <w:noProof/>
                 <w:webHidden/>
               </w:rPr>
-              <w:instrText xml:space="preserve"> PAGEREF _Toc43631171 \h </w:instrText>
+              <w:instrText xml:space="preserve"> PAGEREF _Toc45348190 \h </w:instrText>
             </w:r>
             <w:r>
               <w:rPr>
@@ -3115,7 +3115,7 @@
               <w:sz w:val="22"/>
             </w:rPr>
           </w:pPr>
-          <w:hyperlink w:anchor="_Toc43631172" w:history="1">
+          <w:hyperlink w:anchor="_Toc45348191" w:history="1">
             <w:r>
               <w:rPr>
                 <w:rStyle w:val="Hyperlink"/>
@@ -3142,7 +3142,7 @@
                 <w:noProof/>
                 <w:webHidden/>
               </w:rPr>
-              <w:instrText xml:space="preserve"> PAGEREF _Toc43631172 \h </w:instrText>
+              <w:instrText xml:space="preserve"> PAGEREF _Toc45348191 \h </w:instrText>
             </w:r>
             <w:r>
               <w:rPr>
@@ -3185,7 +3185,7 @@
               <w:sz w:val="22"/>
             </w:rPr>
           </w:pPr>
-          <w:hyperlink w:anchor="_Toc43631173" w:history="1">
+          <w:hyperlink w:anchor="_Toc45348192" w:history="1">
             <w:r>
               <w:rPr>
                 <w:rStyle w:val="Hyperlink"/>
@@ -3212,7 +3212,7 @@
                 <w:noProof/>
                 <w:webHidden/>
               </w:rPr>
-              <w:instrText xml:space="preserve"> PAGEREF _Toc43631173 \h </w:instrText>
+              <w:instrText xml:space="preserve"> PAGEREF _Toc45348192 \h </w:instrText>
             </w:r>
             <w:r>
               <w:rPr>
@@ -3255,7 +3255,7 @@
               <w:sz w:val="22"/>
             </w:rPr>
           </w:pPr>
-          <w:hyperlink w:anchor="_Toc43631174" w:history="1">
+          <w:hyperlink w:anchor="_Toc45348193" w:history="1">
             <w:r>
               <w:rPr>
                 <w:rStyle w:val="Hyperlink"/>
@@ -3282,7 +3282,7 @@
                 <w:noProof/>
                 <w:webHidden/>
               </w:rPr>
-              <w:instrText xml:space="preserve"> PAGEREF _Toc43631174 \h </w:instrText>
+              <w:instrText xml:space="preserve"> PAGEREF _Toc45348193 \h </w:instrText>
             </w:r>
             <w:r>
               <w:rPr>
@@ -3325,7 +3325,7 @@
               <w:sz w:val="22"/>
             </w:rPr>
           </w:pPr>
-          <w:hyperlink w:anchor="_Toc43631175" w:history="1">
+          <w:hyperlink w:anchor="_Toc45348194" w:history="1">
             <w:r>
               <w:rPr>
                 <w:rStyle w:val="Hyperlink"/>
@@ -3352,7 +3352,7 @@
                 <w:noProof/>
                 <w:webHidden/>
               </w:rPr>
-              <w:instrText xml:space="preserve"> PAGEREF _Toc43631175 \h </w:instrText>
+              <w:instrText xml:space="preserve"> PAGEREF _Toc45348194 \h </w:instrText>
             </w:r>
             <w:r>
               <w:rPr>
@@ -3395,7 +3395,7 @@
               <w:sz w:val="22"/>
             </w:rPr>
           </w:pPr>
-          <w:hyperlink w:anchor="_Toc43631176" w:history="1">
+          <w:hyperlink w:anchor="_Toc45348195" w:history="1">
             <w:r>
               <w:rPr>
                 <w:rStyle w:val="Hyperlink"/>
@@ -3422,7 +3422,7 @@
                 <w:noProof/>
                 <w:webHidden/>
               </w:rPr>
-              <w:instrText xml:space="preserve"> PAGEREF _Toc43631176 \h </w:instrText>
+              <w:instrText xml:space="preserve"> PAGEREF _Toc45348195 \h </w:instrText>
             </w:r>
             <w:r>
               <w:rPr>
@@ -3465,7 +3465,7 @@
               <w:sz w:val="22"/>
             </w:rPr>
           </w:pPr>
-          <w:hyperlink w:anchor="_Toc43631177" w:history="1">
+          <w:hyperlink w:anchor="_Toc45348196" w:history="1">
             <w:r>
               <w:rPr>
                 <w:rStyle w:val="Hyperlink"/>
@@ -3492,7 +3492,7 @@
                 <w:noProof/>
                 <w:webHidden/>
               </w:rPr>
-              <w:instrText xml:space="preserve"> PAGEREF _Toc43631177 \h </w:instrText>
+              <w:instrText xml:space="preserve"> PAGEREF _Toc45348196 \h </w:instrText>
             </w:r>
             <w:r>
               <w:rPr>
@@ -3535,7 +3535,7 @@
               <w:sz w:val="22"/>
             </w:rPr>
           </w:pPr>
-          <w:hyperlink w:anchor="_Toc43631178" w:history="1">
+          <w:hyperlink w:anchor="_Toc45348197" w:history="1">
             <w:r>
               <w:rPr>
                 <w:rStyle w:val="Hyperlink"/>
@@ -3562,7 +3562,7 @@
                 <w:noProof/>
                 <w:webHidden/>
               </w:rPr>
-              <w:instrText xml:space="preserve"> PAGEREF _Toc43631178 \h </w:instrText>
+              <w:instrText xml:space="preserve"> PAGEREF _Toc45348197 \h </w:instrText>
             </w:r>
             <w:r>
               <w:rPr>
@@ -3605,7 +3605,7 @@
               <w:sz w:val="22"/>
             </w:rPr>
           </w:pPr>
-          <w:hyperlink w:anchor="_Toc43631179" w:history="1">
+          <w:hyperlink w:anchor="_Toc45348198" w:history="1">
             <w:r>
               <w:rPr>
                 <w:rStyle w:val="Hyperlink"/>
@@ -3632,7 +3632,7 @@
                 <w:noProof/>
                 <w:webHidden/>
               </w:rPr>
-              <w:instrText xml:space="preserve"> PAGEREF _Toc43631179 \h </w:instrText>
+              <w:instrText xml:space="preserve"> PAGEREF _Toc45348198 \h </w:instrText>
             </w:r>
             <w:r>
               <w:rPr>
@@ -3675,7 +3675,7 @@
               <w:sz w:val="22"/>
             </w:rPr>
           </w:pPr>
-          <w:hyperlink w:anchor="_Toc43631180" w:history="1">
+          <w:hyperlink w:anchor="_Toc45348199" w:history="1">
             <w:r>
               <w:rPr>
                 <w:rStyle w:val="Hyperlink"/>
@@ -3702,7 +3702,7 @@
                 <w:noProof/>
                 <w:webHidden/>
               </w:rPr>
-              <w:instrText xml:space="preserve"> PAGEREF _Toc43631180 \h </w:instrText>
+              <w:instrText xml:space="preserve"> PAGEREF _Toc45348199 \h </w:instrText>
             </w:r>
             <w:r>
               <w:rPr>
@@ -3745,7 +3745,7 @@
               <w:sz w:val="22"/>
             </w:rPr>
           </w:pPr>
-          <w:hyperlink w:anchor="_Toc43631181" w:history="1">
+          <w:hyperlink w:anchor="_Toc45348200" w:history="1">
             <w:r>
               <w:rPr>
                 <w:rStyle w:val="Hyperlink"/>
@@ -3772,7 +3772,7 @@
                 <w:noProof/>
                 <w:webHidden/>
               </w:rPr>
-              <w:instrText xml:space="preserve"> PAGEREF _Toc43631181 \h </w:instrText>
+              <w:instrText xml:space="preserve"> PAGEREF _Toc45348200 \h </w:instrText>
             </w:r>
             <w:r>
               <w:rPr>
@@ -3815,7 +3815,7 @@
               <w:sz w:val="22"/>
             </w:rPr>
           </w:pPr>
-          <w:hyperlink w:anchor="_Toc43631182" w:history="1">
+          <w:hyperlink w:anchor="_Toc45348201" w:history="1">
             <w:r>
               <w:rPr>
                 <w:rStyle w:val="Hyperlink"/>
@@ -3842,7 +3842,7 @@
                 <w:noProof/>
                 <w:webHidden/>
               </w:rPr>
-              <w:instrText xml:space="preserve"> PAGEREF _Toc43631182 \h </w:instrText>
+              <w:instrText xml:space="preserve"> PAGEREF _Toc45348201 \h </w:instrText>
             </w:r>
             <w:r>
               <w:rPr>
@@ -3885,7 +3885,7 @@
               <w:sz w:val="22"/>
             </w:rPr>
           </w:pPr>
-          <w:hyperlink w:anchor="_Toc43631183" w:history="1">
+          <w:hyperlink w:anchor="_Toc45348202" w:history="1">
             <w:r>
               <w:rPr>
                 <w:rStyle w:val="Hyperlink"/>
@@ -3912,7 +3912,7 @@
                 <w:noProof/>
                 <w:webHidden/>
               </w:rPr>
-              <w:instrText xml:space="preserve"> PAGEREF _Toc43631183 \h </w:instrText>
+              <w:instrText xml:space="preserve"> PAGEREF _Toc45348202 \h </w:instrText>
             </w:r>
             <w:r>
               <w:rPr>
@@ -3955,7 +3955,7 @@
               <w:sz w:val="22"/>
             </w:rPr>
           </w:pPr>
-          <w:hyperlink w:anchor="_Toc43631184" w:history="1">
+          <w:hyperlink w:anchor="_Toc45348203" w:history="1">
             <w:r>
               <w:rPr>
                 <w:rStyle w:val="Hyperlink"/>
@@ -3982,7 +3982,7 @@
                 <w:noProof/>
                 <w:webHidden/>
               </w:rPr>
-              <w:instrText xml:space="preserve"> PAGEREF _Toc43631184 \h </w:instrText>
+              <w:instrText xml:space="preserve"> PAGEREF _Toc45348203 \h </w:instrText>
             </w:r>
             <w:r>
               <w:rPr>
@@ -4025,7 +4025,7 @@
               <w:sz w:val="22"/>
             </w:rPr>
           </w:pPr>
-          <w:hyperlink w:anchor="_Toc43631185" w:history="1">
+          <w:hyperlink w:anchor="_Toc45348204" w:history="1">
             <w:r>
               <w:rPr>
                 <w:rStyle w:val="Hyperlink"/>
@@ -4052,7 +4052,7 @@
                 <w:noProof/>
                 <w:webHidden/>
               </w:rPr>
-              <w:instrText xml:space="preserve"> PAGEREF _Toc43631185 \h </w:instrText>
+              <w:instrText xml:space="preserve"> PAGEREF _Toc45348204 \h </w:instrText>
             </w:r>
             <w:r>
               <w:rPr>
@@ -4095,7 +4095,7 @@
               <w:sz w:val="22"/>
             </w:rPr>
           </w:pPr>
-          <w:hyperlink w:anchor="_Toc43631186" w:history="1">
+          <w:hyperlink w:anchor="_Toc45348205" w:history="1">
             <w:r>
               <w:rPr>
                 <w:rStyle w:val="Hyperlink"/>
@@ -4122,7 +4122,7 @@
                 <w:noProof/>
                 <w:webHidden/>
               </w:rPr>
-              <w:instrText xml:space="preserve"> PAGEREF _Toc43631186 \h </w:instrText>
+              <w:instrText xml:space="preserve"> PAGEREF _Toc45348205 \h </w:instrText>
             </w:r>
             <w:r>
               <w:rPr>
@@ -4165,7 +4165,7 @@
               <w:sz w:val="22"/>
             </w:rPr>
           </w:pPr>
-          <w:hyperlink w:anchor="_Toc43631187" w:history="1">
+          <w:hyperlink w:anchor="_Toc45348206" w:history="1">
             <w:r>
               <w:rPr>
                 <w:rStyle w:val="Hyperlink"/>
@@ -4192,7 +4192,7 @@
                 <w:noProof/>
                 <w:webHidden/>
               </w:rPr>
-              <w:instrText xml:space="preserve"> PAGEREF _Toc43631187 \h </w:instrText>
+              <w:instrText xml:space="preserve"> PAGEREF _Toc45348206 \h </w:instrText>
             </w:r>
             <w:r>
               <w:rPr>
@@ -4235,7 +4235,7 @@
               <w:sz w:val="22"/>
             </w:rPr>
           </w:pPr>
-          <w:hyperlink w:anchor="_Toc43631188" w:history="1">
+          <w:hyperlink w:anchor="_Toc45348207" w:history="1">
             <w:r>
               <w:rPr>
                 <w:rStyle w:val="Hyperlink"/>
@@ -4262,7 +4262,7 @@
                 <w:noProof/>
                 <w:webHidden/>
               </w:rPr>
-              <w:instrText xml:space="preserve"> PAGEREF _Toc43631188 \h </w:instrText>
+              <w:instrText xml:space="preserve"> PAGEREF _Toc45348207 \h </w:instrText>
             </w:r>
             <w:r>
               <w:rPr>
@@ -4305,7 +4305,7 @@
               <w:sz w:val="22"/>
             </w:rPr>
           </w:pPr>
-          <w:hyperlink w:anchor="_Toc43631189" w:history="1">
+          <w:hyperlink w:anchor="_Toc45348208" w:history="1">
             <w:r>
               <w:rPr>
                 <w:rStyle w:val="Hyperlink"/>
@@ -4332,7 +4332,7 @@
                 <w:noProof/>
                 <w:webHidden/>
               </w:rPr>
-              <w:instrText xml:space="preserve"> PAGEREF _Toc43631189 \h </w:instrText>
+              <w:instrText xml:space="preserve"> PAGEREF _Toc45348208 \h </w:instrText>
             </w:r>
             <w:r>
               <w:rPr>
@@ -4375,7 +4375,7 @@
               <w:sz w:val="22"/>
             </w:rPr>
           </w:pPr>
-          <w:hyperlink w:anchor="_Toc43631190" w:history="1">
+          <w:hyperlink w:anchor="_Toc45348209" w:history="1">
             <w:r>
               <w:rPr>
                 <w:rStyle w:val="Hyperlink"/>
@@ -4402,7 +4402,7 @@
                 <w:noProof/>
                 <w:webHidden/>
               </w:rPr>
-              <w:instrText xml:space="preserve"> PAGEREF _Toc43631190 \h </w:instrText>
+              <w:instrText xml:space="preserve"> PAGEREF _Toc45348209 \h </w:instrText>
             </w:r>
             <w:r>
               <w:rPr>
@@ -4445,7 +4445,7 @@
               <w:sz w:val="22"/>
             </w:rPr>
           </w:pPr>
-          <w:hyperlink w:anchor="_Toc43631191" w:history="1">
+          <w:hyperlink w:anchor="_Toc45348210" w:history="1">
             <w:r>
               <w:rPr>
                 <w:rStyle w:val="Hyperlink"/>
@@ -4472,7 +4472,7 @@
                 <w:noProof/>
                 <w:webHidden/>
               </w:rPr>
-              <w:instrText xml:space="preserve"> PAGEREF _Toc43631191 \h </w:instrText>
+              <w:instrText xml:space="preserve"> PAGEREF _Toc45348210 \h </w:instrText>
             </w:r>
             <w:r>
               <w:rPr>
@@ -4515,7 +4515,7 @@
               <w:sz w:val="22"/>
             </w:rPr>
           </w:pPr>
-          <w:hyperlink w:anchor="_Toc43631192" w:history="1">
+          <w:hyperlink w:anchor="_Toc45348211" w:history="1">
             <w:r>
               <w:rPr>
                 <w:rStyle w:val="Hyperlink"/>
@@ -4542,7 +4542,7 @@
                 <w:noProof/>
                 <w:webHidden/>
               </w:rPr>
-              <w:instrText xml:space="preserve"> PAGEREF _Toc43631192 \h </w:instrText>
+              <w:instrText xml:space="preserve"> PAGEREF _Toc45348211 \h </w:instrText>
             </w:r>
             <w:r>
               <w:rPr>
@@ -4585,7 +4585,7 @@
               <w:sz w:val="22"/>
             </w:rPr>
           </w:pPr>
-          <w:hyperlink w:anchor="_Toc43631193" w:history="1">
+          <w:hyperlink w:anchor="_Toc45348212" w:history="1">
             <w:r>
               <w:rPr>
                 <w:rStyle w:val="Hyperlink"/>
@@ -4612,7 +4612,7 @@
                 <w:noProof/>
                 <w:webHidden/>
               </w:rPr>
-              <w:instrText xml:space="preserve"> PAGEREF _Toc43631193 \h </w:instrText>
+              <w:instrText xml:space="preserve"> PAGEREF _Toc45348212 \h </w:instrText>
             </w:r>
             <w:r>
               <w:rPr>
@@ -4655,7 +4655,7 @@
               <w:sz w:val="22"/>
             </w:rPr>
           </w:pPr>
-          <w:hyperlink w:anchor="_Toc43631194" w:history="1">
+          <w:hyperlink w:anchor="_Toc45348213" w:history="1">
             <w:r>
               <w:rPr>
                 <w:rStyle w:val="Hyperlink"/>
@@ -4682,7 +4682,7 @@
                 <w:noProof/>
                 <w:webHidden/>
               </w:rPr>
-              <w:instrText xml:space="preserve"> PAGEREF _Toc43631194 \h </w:instrText>
+              <w:instrText xml:space="preserve"> PAGEREF _Toc45348213 \h </w:instrText>
             </w:r>
             <w:r>
               <w:rPr>
@@ -4725,7 +4725,7 @@
               <w:sz w:val="22"/>
             </w:rPr>
           </w:pPr>
-          <w:hyperlink w:anchor="_Toc43631195" w:history="1">
+          <w:hyperlink w:anchor="_Toc45348214" w:history="1">
             <w:r>
               <w:rPr>
                 <w:rStyle w:val="Hyperlink"/>
@@ -4735,6 +4735,20 @@
             </w:r>
             <w:r>
               <w:rPr>
+                <w:rStyle w:val="Hyperlink"/>
+                <w:noProof/>
+              </w:rPr>
+              <w:t>(</w:t>
+            </w:r>
+            <w:r>
+              <w:rPr>
+                <w:rStyle w:val="Hyperlink"/>
+                <w:noProof/>
+              </w:rPr>
+              <w:t>Interplanetary File System)</w:t>
+            </w:r>
+            <w:r>
+              <w:rPr>
                 <w:noProof/>
                 <w:webHidden/>
               </w:rPr>
@@ -4752,7 +4766,7 @@
                 <w:noProof/>
                 <w:webHidden/>
               </w:rPr>
-              <w:instrText xml:space="preserve"> PAGEREF _Toc43631195 \h </w:instrText>
+              <w:instrText xml:space="preserve"> PAGEREF _Toc45348214 \h </w:instrText>
             </w:r>
             <w:r>
               <w:rPr>
@@ -4772,7 +4786,7 @@
                 <w:noProof/>
                 <w:webHidden/>
               </w:rPr>
-              <w:t>26</w:t>
+              <w:t>27</w:t>
             </w:r>
             <w:r>
               <w:rPr>
@@ -4795,7 +4809,7 @@
               <w:sz w:val="22"/>
             </w:rPr>
           </w:pPr>
-          <w:hyperlink w:anchor="_Toc43631196" w:history="1">
+          <w:hyperlink w:anchor="_Toc45348215" w:history="1">
             <w:r>
               <w:rPr>
                 <w:rStyle w:val="Hyperlink"/>
@@ -4822,7 +4836,7 @@
                 <w:noProof/>
                 <w:webHidden/>
               </w:rPr>
-              <w:instrText xml:space="preserve"> PAGEREF _Toc43631196 \h </w:instrText>
+              <w:instrText xml:space="preserve"> PAGEREF _Toc45348215 \h </w:instrText>
             </w:r>
             <w:r>
               <w:rPr>
@@ -4842,7 +4856,7 @@
                 <w:noProof/>
                 <w:webHidden/>
               </w:rPr>
-              <w:t>26</w:t>
+              <w:t>27</w:t>
             </w:r>
             <w:r>
               <w:rPr>
@@ -4865,7 +4879,7 @@
               <w:sz w:val="22"/>
             </w:rPr>
           </w:pPr>
-          <w:hyperlink w:anchor="_Toc43631197" w:history="1">
+          <w:hyperlink w:anchor="_Toc45348216" w:history="1">
             <w:r>
               <w:rPr>
                 <w:rStyle w:val="Hyperlink"/>
@@ -4892,7 +4906,7 @@
                 <w:noProof/>
                 <w:webHidden/>
               </w:rPr>
-              <w:instrText xml:space="preserve"> PAGEREF _Toc43631197 \h </w:instrText>
+              <w:instrText xml:space="preserve"> PAGEREF _Toc45348216 \h </w:instrText>
             </w:r>
             <w:r>
               <w:rPr>
@@ -4912,7 +4926,7 @@
                 <w:noProof/>
                 <w:webHidden/>
               </w:rPr>
-              <w:t>26</w:t>
+              <w:t>27</w:t>
             </w:r>
             <w:r>
               <w:rPr>
@@ -4935,7 +4949,7 @@
               <w:sz w:val="22"/>
             </w:rPr>
           </w:pPr>
-          <w:hyperlink w:anchor="_Toc43631198" w:history="1">
+          <w:hyperlink w:anchor="_Toc45348217" w:history="1">
             <w:r>
               <w:rPr>
                 <w:rStyle w:val="Hyperlink"/>
@@ -4962,7 +4976,7 @@
                 <w:noProof/>
                 <w:webHidden/>
               </w:rPr>
-              <w:instrText xml:space="preserve"> PAGEREF _Toc43631198 \h </w:instrText>
+              <w:instrText xml:space="preserve"> PAGEREF _Toc45348217 \h </w:instrText>
             </w:r>
             <w:r>
               <w:rPr>
@@ -4982,7 +4996,7 @@
                 <w:noProof/>
                 <w:webHidden/>
               </w:rPr>
-              <w:t>26</w:t>
+              <w:t>27</w:t>
             </w:r>
             <w:r>
               <w:rPr>
@@ -5005,7 +5019,7 @@
               <w:sz w:val="22"/>
             </w:rPr>
           </w:pPr>
-          <w:hyperlink w:anchor="_Toc43631199" w:history="1">
+          <w:hyperlink w:anchor="_Toc45348218" w:history="1">
             <w:r>
               <w:rPr>
                 <w:rStyle w:val="Hyperlink"/>
@@ -5032,7 +5046,7 @@
                 <w:noProof/>
                 <w:webHidden/>
               </w:rPr>
-              <w:instrText xml:space="preserve"> PAGEREF _Toc43631199 \h </w:instrText>
+              <w:instrText xml:space="preserve"> PAGEREF _Toc45348218 \h </w:instrText>
             </w:r>
             <w:r>
               <w:rPr>
@@ -5052,7 +5066,7 @@
                 <w:noProof/>
                 <w:webHidden/>
               </w:rPr>
-              <w:t>26</w:t>
+              <w:t>27</w:t>
             </w:r>
             <w:r>
               <w:rPr>
@@ -5075,7 +5089,7 @@
               <w:sz w:val="22"/>
             </w:rPr>
           </w:pPr>
-          <w:hyperlink w:anchor="_Toc43631200" w:history="1">
+          <w:hyperlink w:anchor="_Toc45348219" w:history="1">
             <w:r>
               <w:rPr>
                 <w:rStyle w:val="Hyperlink"/>
@@ -5102,7 +5116,7 @@
                 <w:noProof/>
                 <w:webHidden/>
               </w:rPr>
-              <w:instrText xml:space="preserve"> PAGEREF _Toc43631200 \h </w:instrText>
+              <w:instrText xml:space="preserve"> PAGEREF _Toc45348219 \h </w:instrText>
             </w:r>
             <w:r>
               <w:rPr>
@@ -5122,7 +5136,7 @@
                 <w:noProof/>
                 <w:webHidden/>
               </w:rPr>
-              <w:t>26</w:t>
+              <w:t>27</w:t>
             </w:r>
             <w:r>
               <w:rPr>
@@ -5145,7 +5159,7 @@
               <w:sz w:val="22"/>
             </w:rPr>
           </w:pPr>
-          <w:hyperlink w:anchor="_Toc43631201" w:history="1">
+          <w:hyperlink w:anchor="_Toc45348220" w:history="1">
             <w:r>
               <w:rPr>
                 <w:rStyle w:val="Hyperlink"/>
@@ -5172,7 +5186,7 @@
                 <w:noProof/>
                 <w:webHidden/>
               </w:rPr>
-              <w:instrText xml:space="preserve"> PAGEREF _Toc43631201 \h </w:instrText>
+              <w:instrText xml:space="preserve"> PAGEREF _Toc45348220 \h </w:instrText>
             </w:r>
             <w:r>
               <w:rPr>
@@ -5192,7 +5206,7 @@
                 <w:noProof/>
                 <w:webHidden/>
               </w:rPr>
-              <w:t>26</w:t>
+              <w:t>27</w:t>
             </w:r>
             <w:r>
               <w:rPr>
@@ -5215,7 +5229,7 @@
               <w:sz w:val="22"/>
             </w:rPr>
           </w:pPr>
-          <w:hyperlink w:anchor="_Toc43631202" w:history="1">
+          <w:hyperlink w:anchor="_Toc45348221" w:history="1">
             <w:r>
               <w:rPr>
                 <w:rStyle w:val="Hyperlink"/>
@@ -5242,7 +5256,7 @@
                 <w:noProof/>
                 <w:webHidden/>
               </w:rPr>
-              <w:instrText xml:space="preserve"> PAGEREF _Toc43631202 \h </w:instrText>
+              <w:instrText xml:space="preserve"> PAGEREF _Toc45348221 \h </w:instrText>
             </w:r>
             <w:r>
               <w:rPr>
@@ -5262,7 +5276,7 @@
                 <w:noProof/>
                 <w:webHidden/>
               </w:rPr>
-              <w:t>26</w:t>
+              <w:t>27</w:t>
             </w:r>
             <w:r>
               <w:rPr>
@@ -5285,7 +5299,7 @@
               <w:sz w:val="22"/>
             </w:rPr>
           </w:pPr>
-          <w:hyperlink w:anchor="_Toc43631203" w:history="1">
+          <w:hyperlink w:anchor="_Toc45348222" w:history="1">
             <w:r>
               <w:rPr>
                 <w:rStyle w:val="Hyperlink"/>
@@ -5312,7 +5326,7 @@
                 <w:noProof/>
                 <w:webHidden/>
               </w:rPr>
-              <w:instrText xml:space="preserve"> PAGEREF _Toc43631203 \h </w:instrText>
+              <w:instrText xml:space="preserve"> PAGEREF _Toc45348222 \h </w:instrText>
             </w:r>
             <w:r>
               <w:rPr>
@@ -5332,7 +5346,7 @@
                 <w:noProof/>
                 <w:webHidden/>
               </w:rPr>
-              <w:t>26</w:t>
+              <w:t>27</w:t>
             </w:r>
             <w:r>
               <w:rPr>
@@ -5355,7 +5369,7 @@
               <w:sz w:val="22"/>
             </w:rPr>
           </w:pPr>
-          <w:hyperlink w:anchor="_Toc43631204" w:history="1">
+          <w:hyperlink w:anchor="_Toc45348223" w:history="1">
             <w:r>
               <w:rPr>
                 <w:rStyle w:val="Hyperlink"/>
@@ -5382,7 +5396,7 @@
                 <w:noProof/>
                 <w:webHidden/>
               </w:rPr>
-              <w:instrText xml:space="preserve"> PAGEREF _Toc43631204 \h </w:instrText>
+              <w:instrText xml:space="preserve"> PAGEREF _Toc45348223 \h </w:instrText>
             </w:r>
             <w:r>
               <w:rPr>
@@ -5402,7 +5416,7 @@
                 <w:noProof/>
                 <w:webHidden/>
               </w:rPr>
-              <w:t>26</w:t>
+              <w:t>27</w:t>
             </w:r>
             <w:r>
               <w:rPr>
@@ -5425,7 +5439,7 @@
               <w:sz w:val="22"/>
             </w:rPr>
           </w:pPr>
-          <w:hyperlink w:anchor="_Toc43631205" w:history="1">
+          <w:hyperlink w:anchor="_Toc45348224" w:history="1">
             <w:r>
               <w:rPr>
                 <w:rStyle w:val="Hyperlink"/>
@@ -5452,7 +5466,7 @@
                 <w:noProof/>
                 <w:webHidden/>
               </w:rPr>
-              <w:instrText xml:space="preserve"> PAGEREF _Toc43631205 \h </w:instrText>
+              <w:instrText xml:space="preserve"> PAGEREF _Toc45348224 \h </w:instrText>
             </w:r>
             <w:r>
               <w:rPr>
@@ -5472,7 +5486,7 @@
                 <w:noProof/>
                 <w:webHidden/>
               </w:rPr>
-              <w:t>26</w:t>
+              <w:t>27</w:t>
             </w:r>
             <w:r>
               <w:rPr>
@@ -5513,7 +5527,7 @@
       <w:pPr>
         <w:pStyle w:val="Heading1"/>
       </w:pPr>
-      <w:bookmarkStart w:id="1" w:name="_Toc43631154"/>
+      <w:bookmarkStart w:id="1" w:name="_Toc45348173"/>
       <w:r>
         <w:lastRenderedPageBreak/>
         <w:t>PHẦN 1: MỞ ĐẦU</w:t>
@@ -5524,7 +5538,7 @@
       <w:pPr>
         <w:pStyle w:val="Heading2"/>
       </w:pPr>
-      <w:bookmarkStart w:id="2" w:name="_Toc43631155"/>
+      <w:bookmarkStart w:id="2" w:name="_Toc45348174"/>
       <w:r>
         <w:t>1.</w:t>
       </w:r>
@@ -5580,7 +5594,7 @@
       <w:pPr>
         <w:pStyle w:val="Heading2"/>
       </w:pPr>
-      <w:bookmarkStart w:id="3" w:name="_Toc43631156"/>
+      <w:bookmarkStart w:id="3" w:name="_Toc45348175"/>
       <w:r>
         <w:t>1.</w:t>
       </w:r>
@@ -5605,7 +5619,7 @@
       <w:pPr>
         <w:pStyle w:val="Heading2"/>
       </w:pPr>
-      <w:bookmarkStart w:id="4" w:name="_Toc43631157"/>
+      <w:bookmarkStart w:id="4" w:name="_Toc45348176"/>
       <w:r>
         <w:t xml:space="preserve">1.3. Phạm </w:t>
       </w:r>
@@ -5628,7 +5642,7 @@
       <w:pPr>
         <w:pStyle w:val="Heading2"/>
       </w:pPr>
-      <w:bookmarkStart w:id="5" w:name="_Toc43631158"/>
+      <w:bookmarkStart w:id="5" w:name="_Toc45348177"/>
       <w:r>
         <w:t>1.4. Giả định được sử dụng:</w:t>
       </w:r>
@@ -5650,7 +5664,7 @@
       <w:pPr>
         <w:pStyle w:val="Heading2"/>
       </w:pPr>
-      <w:bookmarkStart w:id="6" w:name="_Toc43631159"/>
+      <w:bookmarkStart w:id="6" w:name="_Toc45348178"/>
       <w:r>
         <w:t>2. Mục đích nghiên cứu</w:t>
       </w:r>
@@ -5660,7 +5674,7 @@
       <w:pPr>
         <w:pStyle w:val="Heading2"/>
       </w:pPr>
-      <w:bookmarkStart w:id="7" w:name="_Toc43631160"/>
+      <w:bookmarkStart w:id="7" w:name="_Toc45348179"/>
       <w:r>
         <w:t xml:space="preserve">3. Đối tượng và phạm </w:t>
       </w:r>
@@ -5678,7 +5692,7 @@
       <w:pPr>
         <w:pStyle w:val="Heading2"/>
       </w:pPr>
-      <w:bookmarkStart w:id="8" w:name="_Toc43631161"/>
+      <w:bookmarkStart w:id="8" w:name="_Toc45348180"/>
       <w:r>
         <w:t>4. Nội dung và nhiệm vụ nghiên cứu</w:t>
       </w:r>
@@ -5688,7 +5702,7 @@
       <w:pPr>
         <w:pStyle w:val="Heading2"/>
       </w:pPr>
-      <w:bookmarkStart w:id="9" w:name="_Toc43631162"/>
+      <w:bookmarkStart w:id="9" w:name="_Toc45348181"/>
       <w:r>
         <w:t>5. Phương pháp nghiên cứu</w:t>
       </w:r>
@@ -5698,7 +5712,7 @@
       <w:pPr>
         <w:pStyle w:val="Heading2"/>
       </w:pPr>
-      <w:bookmarkStart w:id="10" w:name="_Toc43631163"/>
+      <w:bookmarkStart w:id="10" w:name="_Toc45348182"/>
       <w:r>
         <w:t>6. Đóng góp của đề tài</w:t>
       </w:r>
@@ -5708,7 +5722,7 @@
       <w:pPr>
         <w:pStyle w:val="Heading2"/>
       </w:pPr>
-      <w:bookmarkStart w:id="11" w:name="_Toc43631164"/>
+      <w:bookmarkStart w:id="11" w:name="_Toc45348183"/>
       <w:r>
         <w:t>7. Kết cấu của đề tài</w:t>
       </w:r>
@@ -5718,7 +5732,7 @@
       <w:pPr>
         <w:pStyle w:val="Heading1"/>
       </w:pPr>
-      <w:bookmarkStart w:id="12" w:name="_Toc43631165"/>
+      <w:bookmarkStart w:id="12" w:name="_Toc45348184"/>
       <w:r>
         <w:t xml:space="preserve">PHẦN 2: </w:t>
       </w:r>
@@ -5731,7 +5745,7 @@
       <w:pPr>
         <w:pStyle w:val="Heading1"/>
       </w:pPr>
-      <w:bookmarkStart w:id="13" w:name="_Toc43631166"/>
+      <w:bookmarkStart w:id="13" w:name="_Toc45348185"/>
       <w:r>
         <w:t>2.</w:t>
       </w:r>
@@ -5754,7 +5768,7 @@
           <w:numId w:val="20"/>
         </w:numPr>
       </w:pPr>
-      <w:bookmarkStart w:id="14" w:name="_Toc43631167"/>
+      <w:bookmarkStart w:id="14" w:name="_Toc45348186"/>
       <w:r>
         <w:t>Blockchain là gì?</w:t>
       </w:r>
@@ -5913,7 +5927,7 @@
         </w:rPr>
         <w:lastRenderedPageBreak/>
         <w:drawing>
-          <wp:inline distT="0" distB="0" distL="0" distR="0" wp14:anchorId="410A022D" wp14:editId="380240A7">
+          <wp:inline distT="0" distB="0" distL="0" distR="0" wp14:anchorId="004BE399" wp14:editId="7A671C8D">
             <wp:extent cx="1914525" cy="1514475"/>
             <wp:effectExtent l="0" t="0" r="0" b="0"/>
             <wp:docPr id="1" name="Picture 1"/>
@@ -6005,7 +6019,7 @@
           <w:noProof/>
         </w:rPr>
         <w:drawing>
-          <wp:inline distT="0" distB="0" distL="0" distR="0" wp14:anchorId="49772B5F" wp14:editId="7BC7BA25">
+          <wp:inline distT="0" distB="0" distL="0" distR="0" wp14:anchorId="60BF415C" wp14:editId="243B637B">
             <wp:extent cx="1343025" cy="1704975"/>
             <wp:effectExtent l="0" t="0" r="0" b="0"/>
             <wp:docPr id="2" name="Picture 2"/>
@@ -6093,7 +6107,7 @@
         </w:rPr>
         <w:lastRenderedPageBreak/>
         <w:drawing>
-          <wp:inline distT="0" distB="0" distL="0" distR="0" wp14:anchorId="383D0717" wp14:editId="1845DBB1">
+          <wp:inline distT="0" distB="0" distL="0" distR="0" wp14:anchorId="15641F3B" wp14:editId="3D0EE117">
             <wp:extent cx="2781300" cy="1743075"/>
             <wp:effectExtent l="0" t="0" r="0" b="0"/>
             <wp:docPr id="3" name="Picture 3"/>
@@ -6165,7 +6179,7 @@
       <w:pPr>
         <w:pStyle w:val="Heading2"/>
       </w:pPr>
-      <w:bookmarkStart w:id="18" w:name="_Toc43631168"/>
+      <w:bookmarkStart w:id="18" w:name="_Toc45348187"/>
       <w:r>
         <w:t>2.1.2</w:t>
       </w:r>
@@ -6375,7 +6389,7 @@
       <w:pPr>
         <w:pStyle w:val="Heading2"/>
       </w:pPr>
-      <w:bookmarkStart w:id="20" w:name="_Toc43631169"/>
+      <w:bookmarkStart w:id="20" w:name="_Toc45348188"/>
       <w:r>
         <w:t>2.1.2</w:t>
       </w:r>
@@ -6478,7 +6492,7 @@
       <w:pPr>
         <w:pStyle w:val="Heading2"/>
       </w:pPr>
-      <w:bookmarkStart w:id="21" w:name="_Toc43631170"/>
+      <w:bookmarkStart w:id="21" w:name="_Toc45348189"/>
       <w:r>
         <w:t>2.1.3</w:t>
       </w:r>
@@ -6775,7 +6789,7 @@
       <w:pPr>
         <w:pStyle w:val="Heading2"/>
       </w:pPr>
-      <w:bookmarkStart w:id="23" w:name="_Toc43631171"/>
+      <w:bookmarkStart w:id="23" w:name="_Toc45348190"/>
       <w:r>
         <w:t>2.1.4</w:t>
       </w:r>
@@ -7512,7 +7526,7 @@
       <w:pPr>
         <w:pStyle w:val="Heading2"/>
       </w:pPr>
-      <w:bookmarkStart w:id="28" w:name="_Toc43631172"/>
+      <w:bookmarkStart w:id="28" w:name="_Toc45348191"/>
       <w:r>
         <w:t>2.1.5</w:t>
       </w:r>
@@ -7571,7 +7585,7 @@
       <w:pPr>
         <w:pStyle w:val="Heading3"/>
       </w:pPr>
-      <w:bookmarkStart w:id="29" w:name="_Toc43631173"/>
+      <w:bookmarkStart w:id="29" w:name="_Toc45348192"/>
       <w:r>
         <w:t>2.1.5.1</w:t>
       </w:r>
@@ -7809,7 +7823,7 @@
       <w:pPr>
         <w:pStyle w:val="Heading2"/>
       </w:pPr>
-      <w:bookmarkStart w:id="32" w:name="_Toc43631174"/>
+      <w:bookmarkStart w:id="32" w:name="_Toc45348193"/>
       <w:r>
         <w:t>2.1.6</w:t>
       </w:r>
@@ -7934,7 +7948,7 @@
       <w:pPr>
         <w:pStyle w:val="Heading2"/>
       </w:pPr>
-      <w:bookmarkStart w:id="33" w:name="_Toc43631175"/>
+      <w:bookmarkStart w:id="33" w:name="_Toc45348194"/>
       <w:r>
         <w:t>2.1.7</w:t>
       </w:r>
@@ -8051,7 +8065,7 @@
       <w:pPr>
         <w:pStyle w:val="Heading2"/>
       </w:pPr>
-      <w:bookmarkStart w:id="34" w:name="_Toc43631176"/>
+      <w:bookmarkStart w:id="34" w:name="_Toc45348195"/>
       <w:r>
         <w:lastRenderedPageBreak/>
         <w:t>2.1.8</w:t>
@@ -8109,7 +8123,7 @@
       <w:pPr>
         <w:pStyle w:val="Heading2"/>
       </w:pPr>
-      <w:bookmarkStart w:id="35" w:name="_Toc43631177"/>
+      <w:bookmarkStart w:id="35" w:name="_Toc45348196"/>
       <w:r>
         <w:t>2.1.9</w:t>
       </w:r>
@@ -8219,7 +8233,7 @@
       <w:pPr>
         <w:pStyle w:val="Heading1"/>
       </w:pPr>
-      <w:bookmarkStart w:id="37" w:name="_Toc43631178"/>
+      <w:bookmarkStart w:id="37" w:name="_Toc45348197"/>
       <w:r>
         <w:t>2.</w:t>
       </w:r>
@@ -8235,7 +8249,7 @@
       <w:pPr>
         <w:pStyle w:val="Heading2"/>
       </w:pPr>
-      <w:bookmarkStart w:id="38" w:name="_Toc43631179"/>
+      <w:bookmarkStart w:id="38" w:name="_Toc45348198"/>
       <w:r>
         <w:t>2.2.1</w:t>
       </w:r>
@@ -8278,7 +8292,7 @@
       <w:pPr>
         <w:pStyle w:val="Heading2"/>
       </w:pPr>
-      <w:bookmarkStart w:id="39" w:name="_Toc43631180"/>
+      <w:bookmarkStart w:id="39" w:name="_Toc45348199"/>
       <w:r>
         <w:t>2.2.2</w:t>
       </w:r>
@@ -8320,7 +8334,7 @@
       <w:pPr>
         <w:pStyle w:val="Heading2"/>
       </w:pPr>
-      <w:bookmarkStart w:id="40" w:name="_Toc43631181"/>
+      <w:bookmarkStart w:id="40" w:name="_Toc45348200"/>
       <w:r>
         <w:t>2.2.3</w:t>
       </w:r>
@@ -8358,7 +8372,7 @@
       <w:pPr>
         <w:pStyle w:val="Heading2"/>
       </w:pPr>
-      <w:bookmarkStart w:id="41" w:name="_Toc43631182"/>
+      <w:bookmarkStart w:id="41" w:name="_Toc45348201"/>
       <w:r>
         <w:t xml:space="preserve">2.2.4 </w:t>
       </w:r>
@@ -8403,7 +8417,7 @@
       <w:pPr>
         <w:pStyle w:val="Heading2"/>
       </w:pPr>
-      <w:bookmarkStart w:id="42" w:name="_Toc43631183"/>
+      <w:bookmarkStart w:id="42" w:name="_Toc45348202"/>
       <w:r>
         <w:t>2.2.5</w:t>
       </w:r>
@@ -8489,7 +8503,7 @@
       <w:pPr>
         <w:pStyle w:val="Heading2"/>
       </w:pPr>
-      <w:bookmarkStart w:id="43" w:name="_Toc43631184"/>
+      <w:bookmarkStart w:id="43" w:name="_Toc45348203"/>
       <w:r>
         <w:t>2.2.6</w:t>
       </w:r>
@@ -8541,7 +8555,7 @@
       <w:pPr>
         <w:pStyle w:val="Heading2"/>
       </w:pPr>
-      <w:bookmarkStart w:id="44" w:name="_Toc43631185"/>
+      <w:bookmarkStart w:id="44" w:name="_Toc45348204"/>
       <w:r>
         <w:t>2.2.7</w:t>
       </w:r>
@@ -8566,11 +8580,12 @@
         <w:t xml:space="preserve"> toàn. Vì vậy, bất kì một thành viên nào trong hệ thống có thể kiểm tra một nhật kí mà không cần tải toàn bộ blockchain.</w:t>
       </w:r>
     </w:p>
+    <w:p/>
     <w:p>
       <w:pPr>
         <w:pStyle w:val="Heading1"/>
       </w:pPr>
-      <w:bookmarkStart w:id="45" w:name="_Toc43631186"/>
+      <w:bookmarkStart w:id="45" w:name="_Toc45348205"/>
       <w:r>
         <w:t>2.3</w:t>
       </w:r>
@@ -8583,7 +8598,7 @@
       <w:pPr>
         <w:pStyle w:val="Heading2"/>
       </w:pPr>
-      <w:bookmarkStart w:id="46" w:name="_Toc43631187"/>
+      <w:bookmarkStart w:id="46" w:name="_Toc45348206"/>
       <w:r>
         <w:t>2.3</w:t>
       </w:r>
@@ -8663,7 +8678,7 @@
       <w:pPr>
         <w:pStyle w:val="Heading2"/>
       </w:pPr>
-      <w:bookmarkStart w:id="47" w:name="_Toc43631188"/>
+      <w:bookmarkStart w:id="47" w:name="_Toc45348207"/>
       <w:r>
         <w:t>2.3</w:t>
       </w:r>
@@ -9384,7 +9399,7 @@
       <w:pPr>
         <w:pStyle w:val="Heading2"/>
       </w:pPr>
-      <w:bookmarkStart w:id="48" w:name="_Toc43631189"/>
+      <w:bookmarkStart w:id="48" w:name="_Toc45348208"/>
       <w:r>
         <w:t>2.3</w:t>
       </w:r>
@@ -9732,113 +9747,197 @@
         <w:t xml:space="preserve"> được kiểm tra.</w:t>
       </w:r>
     </w:p>
+    <w:p>
+      <w:pPr>
+        <w:pStyle w:val="Heading2"/>
+      </w:pPr>
+      <w:r>
+        <w:lastRenderedPageBreak/>
+        <w:t>2.3.4 Transfer:</w:t>
+      </w:r>
+    </w:p>
+    <w:p>
+      <w:r>
+        <w:t xml:space="preserve">- </w:t>
+      </w:r>
+      <w:proofErr w:type="gramStart"/>
+      <w:r>
+        <w:t>không</w:t>
+      </w:r>
+      <w:proofErr w:type="gramEnd"/>
+      <w:r>
+        <w:t xml:space="preserve"> phải chuyển tiền đến address mà là chuyển tiền đến contract</w:t>
+      </w:r>
+    </w:p>
+    <w:p>
+      <w:r>
+        <w:t xml:space="preserve">- </w:t>
+      </w:r>
+      <w:bookmarkStart w:id="49" w:name="_GoBack"/>
+      <w:bookmarkEnd w:id="49"/>
+    </w:p>
+    <w:p>
+      <w:r>
+        <w:t xml:space="preserve">Solidity cung cấp nhiều phương thức để thực hiện việc chuyển ether trong Ethereum giữa các hợp đồng thông minh. Trong phạm </w:t>
+      </w:r>
+      <w:proofErr w:type="gramStart"/>
+      <w:r>
+        <w:t>vi</w:t>
+      </w:r>
+      <w:proofErr w:type="gramEnd"/>
+      <w:r>
+        <w:t xml:space="preserve"> của khóa luận, chúng ta sẽ tìm hiểu ba phương thức chuyển tiền chính và sự khác nhau giữa chúng.</w:t>
+      </w:r>
+    </w:p>
+    <w:p>
+      <w:r>
+        <w:t xml:space="preserve">2.3.4.1 </w:t>
+      </w:r>
+      <w:proofErr w:type="gramStart"/>
+      <w:r>
+        <w:t>send(</w:t>
+      </w:r>
+      <w:proofErr w:type="gramEnd"/>
+      <w:r>
+        <w:t>amount):</w:t>
+      </w:r>
+    </w:p>
+    <w:p>
+      <w:r>
+        <w:t xml:space="preserve">Đối với phương thức </w:t>
+      </w:r>
+      <w:proofErr w:type="gramStart"/>
+      <w:r>
+        <w:t>send(</w:t>
+      </w:r>
+      <w:proofErr w:type="gramEnd"/>
+      <w:r>
+        <w:t xml:space="preserve">) thì có 2 đặc điểm cần chú ý đó là: </w:t>
+      </w:r>
+    </w:p>
     <w:p/>
     <w:p>
       <w:pPr>
         <w:pStyle w:val="Heading1"/>
       </w:pPr>
-      <w:bookmarkStart w:id="49" w:name="_Toc43631190"/>
+      <w:bookmarkStart w:id="50" w:name="_Toc45348209"/>
+      <w:r>
+        <w:t>PHẦN 3</w:t>
+      </w:r>
+      <w:r>
+        <w:t xml:space="preserve">: </w:t>
+      </w:r>
+      <w:r>
+        <w:t>Thiết Kế Hệ Thống</w:t>
+      </w:r>
+      <w:bookmarkEnd w:id="50"/>
+    </w:p>
+    <w:p>
+      <w:pPr>
+        <w:pStyle w:val="Heading2"/>
+      </w:pPr>
+      <w:bookmarkStart w:id="51" w:name="_Toc45348210"/>
+      <w:r>
+        <w:t xml:space="preserve">3.1 </w:t>
+      </w:r>
+      <w:r>
+        <w:t>Cấu trúc</w:t>
+      </w:r>
+      <w:bookmarkEnd w:id="51"/>
+    </w:p>
+    <w:p>
+      <w:pPr>
+        <w:pStyle w:val="Heading3"/>
+      </w:pPr>
+      <w:bookmarkStart w:id="52" w:name="_Toc45348211"/>
+      <w:r>
+        <w:t>3.1.1 Lựa chọn thiết kế</w:t>
+      </w:r>
+      <w:bookmarkEnd w:id="52"/>
+    </w:p>
+    <w:p>
+      <w:pPr>
+        <w:pStyle w:val="Heading3"/>
+      </w:pPr>
+      <w:bookmarkStart w:id="53" w:name="_Toc45348212"/>
+      <w:r>
+        <w:t>3.1.2 Giải pháp</w:t>
+      </w:r>
+      <w:bookmarkEnd w:id="53"/>
+    </w:p>
+    <w:p>
+      <w:pPr>
+        <w:pStyle w:val="Heading4"/>
+      </w:pPr>
+      <w:r>
+        <w:t>3.1.2.1 Đường dẫn</w:t>
+      </w:r>
+    </w:p>
+    <w:p>
+      <w:pPr>
+        <w:pStyle w:val="Heading4"/>
+      </w:pPr>
+      <w:r>
+        <w:t>3.1.2.2 Cơ sở dữ liệu</w:t>
+      </w:r>
+    </w:p>
+    <w:p>
+      <w:pPr>
+        <w:pStyle w:val="Heading4"/>
+      </w:pPr>
+      <w:r>
+        <w:t>3.1.2.3 Hợp đồng thông minh</w:t>
+      </w:r>
+    </w:p>
+    <w:p>
+      <w:pPr>
+        <w:pStyle w:val="Heading4"/>
+      </w:pPr>
+      <w:r>
+        <w:t>3.1.2.4 Tương tác với hợp đồng thông minh từ Java</w:t>
+      </w:r>
+    </w:p>
+    <w:p>
+      <w:pPr>
+        <w:pStyle w:val="Heading2"/>
+      </w:pPr>
+      <w:bookmarkStart w:id="54" w:name="_Toc45348213"/>
+      <w:r>
+        <w:t>3.2 Giải pháp lưu trữ</w:t>
+      </w:r>
+      <w:bookmarkEnd w:id="54"/>
+    </w:p>
+    <w:p>
+      <w:r>
+        <w:t>Ethereum là một blockchain hoàn hảo để phát triển hợp đồng thông minh. Tuy nhiên, nếu dùng nó để lưu trữ dữ liệu thì khá là tốn kém.</w:t>
+      </w:r>
+    </w:p>
+    <w:p>
+      <w:r>
+        <w:t>Một đàm phán của việc giao dịch bất động sản được xem là kết thúc khi hai bên mua và bên bán đã kí vào hợp đồng. Thông thường thì việc đó được thực hiện trên giấy. Trên hợp đồng thông minh thì việc kí được số hóa bằng chữ kí điện tử và có thể mô hình hóa thành một tài liệu PDF.</w:t>
+      </w:r>
+      <w:r>
+        <w:t xml:space="preserve"> Tài liệu pdf này được mã hóa thành một chuỗi hash và giá trị đó là duy nhất trong hệ thố</w:t>
+      </w:r>
+      <w:r>
+        <w:t xml:space="preserve">ng và phải được lưu </w:t>
+      </w:r>
+      <w:proofErr w:type="gramStart"/>
+      <w:r>
+        <w:t>trữ(</w:t>
+      </w:r>
+      <w:proofErr w:type="gramEnd"/>
+      <w:r>
+        <w:t>1).</w:t>
+      </w:r>
+    </w:p>
+    <w:p>
       <w:r>
         <w:lastRenderedPageBreak/>
-        <w:t>PHẦN 3</w:t>
-      </w:r>
-      <w:r>
-        <w:t xml:space="preserve">: </w:t>
-      </w:r>
-      <w:r>
-        <w:t>Thiết Kế Hệ Thống</w:t>
-      </w:r>
-      <w:bookmarkEnd w:id="49"/>
-    </w:p>
-    <w:p>
-      <w:pPr>
-        <w:pStyle w:val="Heading2"/>
-      </w:pPr>
-      <w:bookmarkStart w:id="50" w:name="_Toc43631191"/>
-      <w:r>
-        <w:t xml:space="preserve">3.1 </w:t>
-      </w:r>
-      <w:r>
-        <w:t>Cấu trúc</w:t>
-      </w:r>
-      <w:bookmarkEnd w:id="50"/>
-    </w:p>
-    <w:p>
-      <w:pPr>
-        <w:pStyle w:val="Heading3"/>
-      </w:pPr>
-      <w:bookmarkStart w:id="51" w:name="_Toc43631192"/>
-      <w:r>
-        <w:t>3.1.1 Lựa chọn thiết kế</w:t>
-      </w:r>
-      <w:bookmarkEnd w:id="51"/>
-    </w:p>
-    <w:p>
-      <w:pPr>
-        <w:pStyle w:val="Heading3"/>
-      </w:pPr>
-      <w:bookmarkStart w:id="52" w:name="_Toc43631193"/>
-      <w:r>
-        <w:t>3.1.2 Giải pháp</w:t>
-      </w:r>
-      <w:bookmarkEnd w:id="52"/>
-    </w:p>
-    <w:p>
-      <w:pPr>
-        <w:pStyle w:val="Heading4"/>
-      </w:pPr>
-      <w:r>
-        <w:t>3.1.2.1 Đường dẫn</w:t>
-      </w:r>
-    </w:p>
-    <w:p>
-      <w:pPr>
-        <w:pStyle w:val="Heading4"/>
-      </w:pPr>
-      <w:r>
-        <w:t>3.1.2.2 Cơ sở dữ liệu</w:t>
-      </w:r>
-    </w:p>
-    <w:p>
-      <w:pPr>
-        <w:pStyle w:val="Heading4"/>
-      </w:pPr>
-      <w:r>
-        <w:t>3.1.2.3 Hợp đồng thông minh</w:t>
-      </w:r>
-    </w:p>
-    <w:p>
-      <w:pPr>
-        <w:pStyle w:val="Heading4"/>
-      </w:pPr>
-      <w:r>
-        <w:t>3.1.2.4 Tương tác với hợp đồng thông minh từ Java</w:t>
-      </w:r>
-    </w:p>
-    <w:p>
-      <w:pPr>
-        <w:pStyle w:val="Heading2"/>
-      </w:pPr>
-      <w:bookmarkStart w:id="53" w:name="_Toc43631194"/>
-      <w:r>
-        <w:t>3.2 Giải pháp lưu trữ</w:t>
-      </w:r>
-      <w:bookmarkEnd w:id="53"/>
-    </w:p>
-    <w:p>
-      <w:r>
-        <w:t>Ethereum là một blockchain hoàn hảo để phát triển hợp đồng thông minh. Tuy nhiên, nếu dùng nó để lưu trữ dữ liệu thì khá là tốn kém.</w:t>
-      </w:r>
-    </w:p>
-    <w:p>
-      <w:r>
-        <w:t>Một đàm phán của việc giao dịch bất động sản được xem là kết thúc khi hai bên mua và bên bán đã kí vào hợp đồng. Thông thường thì việc đó được thực hiện trên giấy. Trên hợp đồng thông minh thì việc kí được số hóa bằng chữ kí điện tử và có thể mô hình hóa thành một tài liệu PDF.</w:t>
-      </w:r>
-      <w:r>
-        <w:t xml:space="preserve"> Tài liệu pdf này được mã hóa thành một chuỗi hash và giá trị đó là duy nhất trong hệ thố</w:t>
-      </w:r>
-      <w:r>
-        <w:t xml:space="preserve">ng và phải được lưu </w:t>
+        <w:t>Một tài sản bất động sản thì cần nhiều hình ảnh để tăng tính thực tế và tăng trải nghiệm người dùng. Những hình ảnh đó cũng được mã hóa</w:t>
+      </w:r>
+      <w:r>
+        <w:t xml:space="preserve"> và được lưu </w:t>
       </w:r>
       <w:proofErr w:type="gramStart"/>
       <w:r>
@@ -9846,48 +9945,20 @@
       </w:r>
       <w:proofErr w:type="gramEnd"/>
       <w:r>
-        <w:t>1).</w:t>
-      </w:r>
-    </w:p>
-    <w:p>
-      <w:r>
-        <w:t xml:space="preserve">Một tài sản bất động sản thì cần nhiều hình ảnh để tăng tính thực tế và tăng </w:t>
+        <w:t>2).</w:t>
+      </w:r>
+    </w:p>
+    <w:p>
+      <w:r>
+        <w:t xml:space="preserve">(1) </w:t>
       </w:r>
       <w:proofErr w:type="gramStart"/>
       <w:r>
-        <w:t>trải</w:t>
+        <w:t>và</w:t>
       </w:r>
       <w:proofErr w:type="gramEnd"/>
       <w:r>
-        <w:t xml:space="preserve"> nghiệm người dùng. Những hình ảnh đó cũng được mã hóa</w:t>
-      </w:r>
-      <w:r>
-        <w:t xml:space="preserve"> và được lưu </w:t>
-      </w:r>
-      <w:proofErr w:type="gramStart"/>
-      <w:r>
-        <w:t>trữ(</w:t>
-      </w:r>
-      <w:proofErr w:type="gramEnd"/>
-      <w:r>
-        <w:t>2).</w:t>
-      </w:r>
-    </w:p>
-    <w:p>
-      <w:r>
-        <w:t xml:space="preserve">(1) </w:t>
-      </w:r>
-      <w:proofErr w:type="gramStart"/>
-      <w:r>
-        <w:t>và</w:t>
-      </w:r>
-      <w:proofErr w:type="gramEnd"/>
-      <w:r>
-        <w:t xml:space="preserve"> (2) là hai nhu cầu cơ bản cần được đáp ứng trong hệ thống. Ta đã biết rằng, ethereum thì không hoàn toàn thích hợp cho việc lưu trữ tài liệu với dung lượng lớn. Còn blockchain lại bị giới hạn về kích thước của một block, vì vậy, những tài liệu này không thể lưu trong một block. Chính vì vậy, chúng ta cần tìm kiếm một giải pháp khác cho việc lưu trữ tài liệu trong ethereum để đáp ứng nhu cầu của chúng ta. Bên cạnh đó, giải pháp lưu trữ mới phải đảm bảo được ba yếu tố then chốt của blockchain là không tập trung, không thể </w:t>
-      </w:r>
-      <w:r>
-        <w:lastRenderedPageBreak/>
-        <w:t xml:space="preserve">giả mạo và có thể phục hồi. Có hai giải pháp cơ bản được tìm thấy đó là </w:t>
+        <w:t xml:space="preserve"> (2) là hai nhu cầu cơ bản cần được đáp ứng trong hệ thống. Ta đã biết rằng, ethereum thì không hoàn toàn thích hợp cho việc lưu trữ tài liệu với dung lượng lớn. Còn blockchain lại bị giới hạn về kích thước của một block, vì vậy, những tài liệu này không thể lưu trong một block. Chính vì vậy, chúng ta cần tìm kiếm một giải pháp khác cho việc lưu trữ tài liệu trong ethereum để đáp ứng nhu cầu của chúng ta. Bên cạnh đó, giải pháp lưu trữ mới phải đảm bảo được ba yếu tố then chốt của blockchain là không tập trung, không thể giả mạo và có thể phục hồi. Có hai giải pháp cơ bản được tìm thấy đó là </w:t>
       </w:r>
       <w:r>
         <w:t>IPFS</w:t>
@@ -9972,7 +10043,7 @@
       <w:pPr>
         <w:pStyle w:val="Heading3"/>
       </w:pPr>
-      <w:bookmarkStart w:id="54" w:name="_Toc43631195"/>
+      <w:bookmarkStart w:id="55" w:name="_Toc45348214"/>
       <w:r>
         <w:t xml:space="preserve">3.2.1 </w:t>
       </w:r>
@@ -9980,7 +10051,6 @@
       <w:r>
         <w:t>IPFS</w:t>
       </w:r>
-      <w:bookmarkEnd w:id="54"/>
       <w:r>
         <w:t>(</w:t>
       </w:r>
@@ -9991,6 +10061,7 @@
       <w:r>
         <w:t>)</w:t>
       </w:r>
+      <w:bookmarkEnd w:id="55"/>
     </w:p>
     <w:p>
       <w:pPr>
@@ -10025,15 +10096,13 @@
           <w:color w:val="FF0000"/>
         </w:rPr>
       </w:pPr>
-      <w:bookmarkStart w:id="55" w:name="_GoBack"/>
-      <w:bookmarkEnd w:id="55"/>
     </w:p>
     <w:p/>
     <w:p>
       <w:pPr>
         <w:pStyle w:val="Heading3"/>
       </w:pPr>
-      <w:bookmarkStart w:id="56" w:name="_Toc43631196"/>
+      <w:bookmarkStart w:id="56" w:name="_Toc45348215"/>
       <w:r>
         <w:t>3.2.2 Ethereum Swarm</w:t>
       </w:r>
@@ -10043,7 +10112,7 @@
       <w:pPr>
         <w:pStyle w:val="Heading3"/>
       </w:pPr>
-      <w:bookmarkStart w:id="57" w:name="_Toc43631197"/>
+      <w:bookmarkStart w:id="57" w:name="_Toc45348216"/>
       <w:r>
         <w:t>3.2.3 So sánh IPFS và Ethereum Swarm</w:t>
       </w:r>
@@ -10053,18 +10122,35 @@
       <w:pPr>
         <w:pStyle w:val="Heading3"/>
       </w:pPr>
-      <w:bookmarkStart w:id="58" w:name="_Toc43631198"/>
+      <w:bookmarkStart w:id="58" w:name="_Toc45348217"/>
       <w:r>
         <w:t>3.2.4 Kết hợp và thực thi</w:t>
       </w:r>
       <w:bookmarkEnd w:id="58"/>
     </w:p>
     <w:p>
+      <w:r>
+        <w:rPr>
+          <w:rStyle w:val="Heading3Char"/>
+        </w:rPr>
+        <w:t>3.2.5</w:t>
+      </w:r>
+      <w:r>
+        <w:t xml:space="preserve"> </w:t>
+      </w:r>
+      <w:proofErr w:type="gramStart"/>
+      <w:r>
+        <w:t>vidu</w:t>
+      </w:r>
+      <w:proofErr w:type="gramEnd"/>
+    </w:p>
+    <w:p>
       <w:pPr>
         <w:pStyle w:val="Heading1"/>
       </w:pPr>
-      <w:bookmarkStart w:id="59" w:name="_Toc43631199"/>
-      <w:r>
+      <w:bookmarkStart w:id="59" w:name="_Toc45348218"/>
+      <w:r>
+        <w:lastRenderedPageBreak/>
         <w:t>PHẦN 4: THẢO LUẬN</w:t>
       </w:r>
       <w:bookmarkEnd w:id="59"/>
@@ -10073,7 +10159,7 @@
       <w:pPr>
         <w:pStyle w:val="Heading2"/>
       </w:pPr>
-      <w:bookmarkStart w:id="60" w:name="_Toc43631200"/>
+      <w:bookmarkStart w:id="60" w:name="_Toc45348219"/>
       <w:r>
         <w:t>4.1 On-chain và Off-chain</w:t>
       </w:r>
@@ -10083,7 +10169,7 @@
       <w:pPr>
         <w:pStyle w:val="Heading2"/>
       </w:pPr>
-      <w:bookmarkStart w:id="61" w:name="_Toc43631201"/>
+      <w:bookmarkStart w:id="61" w:name="_Toc45348220"/>
       <w:r>
         <w:t>4.2 Cải tiến Hợp đồng thông minh</w:t>
       </w:r>
@@ -10093,7 +10179,7 @@
       <w:pPr>
         <w:pStyle w:val="Heading2"/>
       </w:pPr>
-      <w:bookmarkStart w:id="62" w:name="_Toc43631202"/>
+      <w:bookmarkStart w:id="62" w:name="_Toc45348221"/>
       <w:r>
         <w:t>4.3 Cải tiến sự kết hợp</w:t>
       </w:r>
@@ -10103,7 +10189,7 @@
       <w:pPr>
         <w:pStyle w:val="Heading1"/>
       </w:pPr>
-      <w:bookmarkStart w:id="63" w:name="_Toc43631203"/>
+      <w:bookmarkStart w:id="63" w:name="_Toc45348222"/>
       <w:r>
         <w:t>PHẦN 5: KẾT LUẬN</w:t>
       </w:r>
@@ -10113,7 +10199,7 @@
       <w:pPr>
         <w:pStyle w:val="Heading1"/>
       </w:pPr>
-      <w:bookmarkStart w:id="64" w:name="_Toc43631204"/>
+      <w:bookmarkStart w:id="64" w:name="_Toc45348223"/>
       <w:r>
         <w:t>PHẦN 6: PHỤ LỤC</w:t>
       </w:r>
@@ -10123,7 +10209,7 @@
       <w:pPr>
         <w:pStyle w:val="Heading2"/>
       </w:pPr>
-      <w:bookmarkStart w:id="65" w:name="_Toc43631205"/>
+      <w:bookmarkStart w:id="65" w:name="_Toc45348224"/>
       <w:r>
         <w:t>TÀI LIỆU THAM KHẢO</w:t>
       </w:r>
@@ -10200,7 +10286,6 @@
         <w:rPr>
           <w:noProof/>
         </w:rPr>
-        <w:lastRenderedPageBreak/>
         <w:t xml:space="preserve">brilliant, 2019. </w:t>
       </w:r>
       <w:r>
@@ -10418,6 +10503,7 @@
         <w:rPr>
           <w:noProof/>
         </w:rPr>
+        <w:lastRenderedPageBreak/>
         <w:t xml:space="preserve">ipfs, n.d. </w:t>
       </w:r>
       <w:r>
@@ -10586,15 +10672,7 @@
           <w:noProof/>
           <w:u w:val="single"/>
         </w:rPr>
-        <w:t>https://www.binance.vision/blockchain/peer-to-peer-networks-</w:t>
-      </w:r>
-      <w:r>
-        <w:rPr>
-          <w:noProof/>
-          <w:u w:val="single"/>
-        </w:rPr>
-        <w:lastRenderedPageBreak/>
-        <w:t>explained</w:t>
+        <w:t>https://www.binance.vision/blockchain/peer-to-peer-networks-explained</w:t>
       </w:r>
       <w:r>
         <w:rPr>
@@ -10648,6 +10726,7 @@
     </w:p>
     <w:p>
       <w:r>
+        <w:lastRenderedPageBreak/>
         <w:t xml:space="preserve">- Trong ethereum có ETHER tại sao chúng ta không dùng chúng làm lại dùng gas để pay cho code. Đó là tại vì giá eth </w:t>
       </w:r>
       <w:proofErr w:type="gramStart"/>
@@ -10715,7 +10794,6 @@
     </w:p>
     <w:p>
       <w:r>
-        <w:lastRenderedPageBreak/>
         <w:t xml:space="preserve">- </w:t>
       </w:r>
       <w:proofErr w:type="gramStart"/>
@@ -11006,7 +11084,7 @@
             <w:sz w:val="24"/>
             <w:szCs w:val="24"/>
           </w:rPr>
-          <w:t>27</w:t>
+          <w:t>28</w:t>
         </w:r>
         <w:r>
           <w:rPr>
@@ -14758,7 +14836,7 @@
 </file>
 
 <file path=customXml/itemProps1.xml><?xml version="1.0" encoding="utf-8"?>
-<ds:datastoreItem xmlns:ds="http://schemas.openxmlformats.org/officeDocument/2006/customXml" ds:itemID="{71BC0B2C-E50C-4296-87C9-26D4F4883400}">
+<ds:datastoreItem xmlns:ds="http://schemas.openxmlformats.org/officeDocument/2006/customXml" ds:itemID="{6EDB79C5-03AA-42A6-90C7-4AB7B1E62B44}">
   <ds:schemaRefs>
     <ds:schemaRef ds:uri="http://schemas.openxmlformats.org/officeDocument/2006/bibliography"/>
   </ds:schemaRefs>

</xml_diff>

<commit_message>
+ Update bao cao
</commit_message>
<xml_diff>
--- a/Documents/document/Bao cao.docx
+++ b/Documents/document/Bao cao.docx
@@ -4,162 +4,1105 @@
   <w:body>
     <w:p>
       <w:pPr>
+        <w:pStyle w:val="BodyText"/>
+        <w:rPr>
+          <w:sz w:val="20"/>
+        </w:rPr>
+      </w:pPr>
+      <w:r>
+        <w:rPr>
+          <w:noProof/>
+          <w:sz w:val="26"/>
+        </w:rPr>
+        <mc:AlternateContent>
+          <mc:Choice Requires="wps">
+            <w:drawing>
+              <wp:anchor distT="0" distB="0" distL="114300" distR="114300" simplePos="0" relativeHeight="251659264" behindDoc="1" locked="0" layoutInCell="1" allowOverlap="1">
+                <wp:simplePos x="0" y="0"/>
+                <wp:positionH relativeFrom="page">
+                  <wp:posOffset>889000</wp:posOffset>
+                </wp:positionH>
+                <wp:positionV relativeFrom="page">
+                  <wp:posOffset>1016000</wp:posOffset>
+                </wp:positionV>
+                <wp:extent cx="6273800" cy="8660765"/>
+                <wp:effectExtent l="0" t="0" r="0" b="6985"/>
+                <wp:wrapNone/>
+                <wp:docPr id="14" name="Freeform 14"/>
+                <wp:cNvGraphicFramePr>
+                  <a:graphicFrameLocks xmlns:a="http://schemas.openxmlformats.org/drawingml/2006/main"/>
+                </wp:cNvGraphicFramePr>
+                <a:graphic xmlns:a="http://schemas.openxmlformats.org/drawingml/2006/main">
+                  <a:graphicData uri="http://schemas.microsoft.com/office/word/2010/wordprocessingShape">
+                    <wps:wsp>
+                      <wps:cNvSpPr>
+                        <a:spLocks/>
+                      </wps:cNvSpPr>
+                      <wps:spPr bwMode="auto">
+                        <a:xfrm>
+                          <a:off x="0" y="0"/>
+                          <a:ext cx="6273800" cy="8660765"/>
+                        </a:xfrm>
+                        <a:custGeom>
+                          <a:avLst/>
+                          <a:gdLst>
+                            <a:gd name="T0" fmla="+- 0 1892 1817"/>
+                            <a:gd name="T1" fmla="*/ T0 w 9460"/>
+                            <a:gd name="T2" fmla="+- 0 1680 1592"/>
+                            <a:gd name="T3" fmla="*/ 1680 h 13639"/>
+                            <a:gd name="T4" fmla="+- 0 1906 1817"/>
+                            <a:gd name="T5" fmla="*/ T4 w 9460"/>
+                            <a:gd name="T6" fmla="+- 0 15142 1592"/>
+                            <a:gd name="T7" fmla="*/ 15142 h 13639"/>
+                            <a:gd name="T8" fmla="+- 0 11188 1817"/>
+                            <a:gd name="T9" fmla="*/ T8 w 9460"/>
+                            <a:gd name="T10" fmla="+- 0 15170 1592"/>
+                            <a:gd name="T11" fmla="*/ 15170 h 13639"/>
+                            <a:gd name="T12" fmla="+- 0 1877 1817"/>
+                            <a:gd name="T13" fmla="*/ T12 w 9460"/>
+                            <a:gd name="T14" fmla="+- 0 15170 1592"/>
+                            <a:gd name="T15" fmla="*/ 15170 h 13639"/>
+                            <a:gd name="T16" fmla="+- 0 1817 1817"/>
+                            <a:gd name="T17" fmla="*/ T16 w 9460"/>
+                            <a:gd name="T18" fmla="+- 0 1680 1592"/>
+                            <a:gd name="T19" fmla="*/ 1680 h 13639"/>
+                            <a:gd name="T20" fmla="+- 0 1817 1817"/>
+                            <a:gd name="T21" fmla="*/ T20 w 9460"/>
+                            <a:gd name="T22" fmla="+- 0 15230 1592"/>
+                            <a:gd name="T23" fmla="*/ 15230 h 13639"/>
+                            <a:gd name="T24" fmla="+- 0 1906 1817"/>
+                            <a:gd name="T25" fmla="*/ T24 w 9460"/>
+                            <a:gd name="T26" fmla="+- 0 15230 1592"/>
+                            <a:gd name="T27" fmla="*/ 15230 h 13639"/>
+                            <a:gd name="T28" fmla="+- 0 11188 1817"/>
+                            <a:gd name="T29" fmla="*/ T28 w 9460"/>
+                            <a:gd name="T30" fmla="+- 0 15170 1592"/>
+                            <a:gd name="T31" fmla="*/ 15170 h 13639"/>
+                            <a:gd name="T32" fmla="+- 0 1906 1817"/>
+                            <a:gd name="T33" fmla="*/ T32 w 9460"/>
+                            <a:gd name="T34" fmla="+- 0 15142 1592"/>
+                            <a:gd name="T35" fmla="*/ 15142 h 13639"/>
+                            <a:gd name="T36" fmla="+- 0 1892 1817"/>
+                            <a:gd name="T37" fmla="*/ T36 w 9460"/>
+                            <a:gd name="T38" fmla="+- 0 15156 1592"/>
+                            <a:gd name="T39" fmla="*/ 15156 h 13639"/>
+                            <a:gd name="T40" fmla="+- 0 11188 1817"/>
+                            <a:gd name="T41" fmla="*/ T40 w 9460"/>
+                            <a:gd name="T42" fmla="+- 0 15156 1592"/>
+                            <a:gd name="T43" fmla="*/ 15156 h 13639"/>
+                            <a:gd name="T44" fmla="+- 0 11188 1817"/>
+                            <a:gd name="T45" fmla="*/ T44 w 9460"/>
+                            <a:gd name="T46" fmla="+- 0 1666 1592"/>
+                            <a:gd name="T47" fmla="*/ 1666 h 13639"/>
+                            <a:gd name="T48" fmla="+- 0 1892 1817"/>
+                            <a:gd name="T49" fmla="*/ T48 w 9460"/>
+                            <a:gd name="T50" fmla="+- 0 1666 1592"/>
+                            <a:gd name="T51" fmla="*/ 1666 h 13639"/>
+                            <a:gd name="T52" fmla="+- 0 1906 1817"/>
+                            <a:gd name="T53" fmla="*/ T52 w 9460"/>
+                            <a:gd name="T54" fmla="+- 0 1680 1592"/>
+                            <a:gd name="T55" fmla="*/ 1680 h 13639"/>
+                            <a:gd name="T56" fmla="+- 0 11188 1817"/>
+                            <a:gd name="T57" fmla="*/ T56 w 9460"/>
+                            <a:gd name="T58" fmla="+- 0 1666 1592"/>
+                            <a:gd name="T59" fmla="*/ 1666 h 13639"/>
+                            <a:gd name="T60" fmla="+- 0 1906 1817"/>
+                            <a:gd name="T61" fmla="*/ T60 w 9460"/>
+                            <a:gd name="T62" fmla="+- 0 1592 1592"/>
+                            <a:gd name="T63" fmla="*/ 1592 h 13639"/>
+                            <a:gd name="T64" fmla="+- 0 1817 1817"/>
+                            <a:gd name="T65" fmla="*/ T64 w 9460"/>
+                            <a:gd name="T66" fmla="+- 0 1592 1592"/>
+                            <a:gd name="T67" fmla="*/ 1592 h 13639"/>
+                            <a:gd name="T68" fmla="+- 0 1817 1817"/>
+                            <a:gd name="T69" fmla="*/ T68 w 9460"/>
+                            <a:gd name="T70" fmla="+- 0 1680 1592"/>
+                            <a:gd name="T71" fmla="*/ 1680 h 13639"/>
+                            <a:gd name="T72" fmla="+- 0 1877 1817"/>
+                            <a:gd name="T73" fmla="*/ T72 w 9460"/>
+                            <a:gd name="T74" fmla="+- 0 1652 1592"/>
+                            <a:gd name="T75" fmla="*/ 1652 h 13639"/>
+                            <a:gd name="T76" fmla="+- 0 11188 1817"/>
+                            <a:gd name="T77" fmla="*/ T76 w 9460"/>
+                            <a:gd name="T78" fmla="+- 0 1652 1592"/>
+                            <a:gd name="T79" fmla="*/ 1652 h 13639"/>
+                            <a:gd name="T80" fmla="+- 0 11203 1817"/>
+                            <a:gd name="T81" fmla="*/ T80 w 9460"/>
+                            <a:gd name="T82" fmla="+- 0 15142 1592"/>
+                            <a:gd name="T83" fmla="*/ 15142 h 13639"/>
+                            <a:gd name="T84" fmla="+- 0 11188 1817"/>
+                            <a:gd name="T85" fmla="*/ T84 w 9460"/>
+                            <a:gd name="T86" fmla="+- 0 15156 1592"/>
+                            <a:gd name="T87" fmla="*/ 15156 h 13639"/>
+                            <a:gd name="T88" fmla="+- 0 11203 1817"/>
+                            <a:gd name="T89" fmla="*/ T88 w 9460"/>
+                            <a:gd name="T90" fmla="+- 0 15142 1592"/>
+                            <a:gd name="T91" fmla="*/ 15142 h 13639"/>
+                            <a:gd name="T92" fmla="+- 0 11188 1817"/>
+                            <a:gd name="T93" fmla="*/ T92 w 9460"/>
+                            <a:gd name="T94" fmla="+- 0 1680 1592"/>
+                            <a:gd name="T95" fmla="*/ 1680 h 13639"/>
+                            <a:gd name="T96" fmla="+- 0 11203 1817"/>
+                            <a:gd name="T97" fmla="*/ T96 w 9460"/>
+                            <a:gd name="T98" fmla="+- 0 15142 1592"/>
+                            <a:gd name="T99" fmla="*/ 15142 h 13639"/>
+                            <a:gd name="T100" fmla="+- 0 11203 1817"/>
+                            <a:gd name="T101" fmla="*/ T100 w 9460"/>
+                            <a:gd name="T102" fmla="+- 0 1666 1592"/>
+                            <a:gd name="T103" fmla="*/ 1666 h 13639"/>
+                            <a:gd name="T104" fmla="+- 0 11188 1817"/>
+                            <a:gd name="T105" fmla="*/ T104 w 9460"/>
+                            <a:gd name="T106" fmla="+- 0 1680 1592"/>
+                            <a:gd name="T107" fmla="*/ 1680 h 13639"/>
+                            <a:gd name="T108" fmla="+- 0 11203 1817"/>
+                            <a:gd name="T109" fmla="*/ T108 w 9460"/>
+                            <a:gd name="T110" fmla="+- 0 1666 1592"/>
+                            <a:gd name="T111" fmla="*/ 1666 h 13639"/>
+                            <a:gd name="T112" fmla="+- 0 11217 1817"/>
+                            <a:gd name="T113" fmla="*/ T112 w 9460"/>
+                            <a:gd name="T114" fmla="+- 0 1680 1592"/>
+                            <a:gd name="T115" fmla="*/ 1680 h 13639"/>
+                            <a:gd name="T116" fmla="+- 0 11188 1817"/>
+                            <a:gd name="T117" fmla="*/ T116 w 9460"/>
+                            <a:gd name="T118" fmla="+- 0 15170 1592"/>
+                            <a:gd name="T119" fmla="*/ 15170 h 13639"/>
+                            <a:gd name="T120" fmla="+- 0 11217 1817"/>
+                            <a:gd name="T121" fmla="*/ T120 w 9460"/>
+                            <a:gd name="T122" fmla="+- 0 15230 1592"/>
+                            <a:gd name="T123" fmla="*/ 15230 h 13639"/>
+                            <a:gd name="T124" fmla="+- 0 11277 1817"/>
+                            <a:gd name="T125" fmla="*/ T124 w 9460"/>
+                            <a:gd name="T126" fmla="+- 0 15170 1592"/>
+                            <a:gd name="T127" fmla="*/ 15170 h 13639"/>
+                            <a:gd name="T128" fmla="+- 0 11277 1817"/>
+                            <a:gd name="T129" fmla="*/ T128 w 9460"/>
+                            <a:gd name="T130" fmla="+- 0 1592 1592"/>
+                            <a:gd name="T131" fmla="*/ 1592 h 13639"/>
+                            <a:gd name="T132" fmla="+- 0 11188 1817"/>
+                            <a:gd name="T133" fmla="*/ T132 w 9460"/>
+                            <a:gd name="T134" fmla="+- 0 1592 1592"/>
+                            <a:gd name="T135" fmla="*/ 1592 h 13639"/>
+                            <a:gd name="T136" fmla="+- 0 11217 1817"/>
+                            <a:gd name="T137" fmla="*/ T136 w 9460"/>
+                            <a:gd name="T138" fmla="+- 0 1652 1592"/>
+                            <a:gd name="T139" fmla="*/ 1652 h 13639"/>
+                            <a:gd name="T140" fmla="+- 0 11277 1817"/>
+                            <a:gd name="T141" fmla="*/ T140 w 9460"/>
+                            <a:gd name="T142" fmla="+- 0 1680 1592"/>
+                            <a:gd name="T143" fmla="*/ 1680 h 13639"/>
+                            <a:gd name="T144" fmla="+- 0 11277 1817"/>
+                            <a:gd name="T145" fmla="*/ T144 w 9460"/>
+                            <a:gd name="T146" fmla="+- 0 1592 1592"/>
+                            <a:gd name="T147" fmla="*/ 1592 h 13639"/>
+                          </a:gdLst>
+                          <a:ahLst/>
+                          <a:cxnLst>
+                            <a:cxn ang="0">
+                              <a:pos x="T1" y="T3"/>
+                            </a:cxn>
+                            <a:cxn ang="0">
+                              <a:pos x="T5" y="T7"/>
+                            </a:cxn>
+                            <a:cxn ang="0">
+                              <a:pos x="T9" y="T11"/>
+                            </a:cxn>
+                            <a:cxn ang="0">
+                              <a:pos x="T13" y="T15"/>
+                            </a:cxn>
+                            <a:cxn ang="0">
+                              <a:pos x="T17" y="T19"/>
+                            </a:cxn>
+                            <a:cxn ang="0">
+                              <a:pos x="T21" y="T23"/>
+                            </a:cxn>
+                            <a:cxn ang="0">
+                              <a:pos x="T25" y="T27"/>
+                            </a:cxn>
+                            <a:cxn ang="0">
+                              <a:pos x="T29" y="T31"/>
+                            </a:cxn>
+                            <a:cxn ang="0">
+                              <a:pos x="T33" y="T35"/>
+                            </a:cxn>
+                            <a:cxn ang="0">
+                              <a:pos x="T37" y="T39"/>
+                            </a:cxn>
+                            <a:cxn ang="0">
+                              <a:pos x="T41" y="T43"/>
+                            </a:cxn>
+                            <a:cxn ang="0">
+                              <a:pos x="T45" y="T47"/>
+                            </a:cxn>
+                            <a:cxn ang="0">
+                              <a:pos x="T49" y="T51"/>
+                            </a:cxn>
+                            <a:cxn ang="0">
+                              <a:pos x="T53" y="T55"/>
+                            </a:cxn>
+                            <a:cxn ang="0">
+                              <a:pos x="T57" y="T59"/>
+                            </a:cxn>
+                            <a:cxn ang="0">
+                              <a:pos x="T61" y="T63"/>
+                            </a:cxn>
+                            <a:cxn ang="0">
+                              <a:pos x="T65" y="T67"/>
+                            </a:cxn>
+                            <a:cxn ang="0">
+                              <a:pos x="T69" y="T71"/>
+                            </a:cxn>
+                            <a:cxn ang="0">
+                              <a:pos x="T73" y="T75"/>
+                            </a:cxn>
+                            <a:cxn ang="0">
+                              <a:pos x="T77" y="T79"/>
+                            </a:cxn>
+                            <a:cxn ang="0">
+                              <a:pos x="T81" y="T83"/>
+                            </a:cxn>
+                            <a:cxn ang="0">
+                              <a:pos x="T85" y="T87"/>
+                            </a:cxn>
+                            <a:cxn ang="0">
+                              <a:pos x="T89" y="T91"/>
+                            </a:cxn>
+                            <a:cxn ang="0">
+                              <a:pos x="T93" y="T95"/>
+                            </a:cxn>
+                            <a:cxn ang="0">
+                              <a:pos x="T97" y="T99"/>
+                            </a:cxn>
+                            <a:cxn ang="0">
+                              <a:pos x="T101" y="T103"/>
+                            </a:cxn>
+                            <a:cxn ang="0">
+                              <a:pos x="T105" y="T107"/>
+                            </a:cxn>
+                            <a:cxn ang="0">
+                              <a:pos x="T109" y="T111"/>
+                            </a:cxn>
+                            <a:cxn ang="0">
+                              <a:pos x="T113" y="T115"/>
+                            </a:cxn>
+                            <a:cxn ang="0">
+                              <a:pos x="T117" y="T119"/>
+                            </a:cxn>
+                            <a:cxn ang="0">
+                              <a:pos x="T121" y="T123"/>
+                            </a:cxn>
+                            <a:cxn ang="0">
+                              <a:pos x="T125" y="T127"/>
+                            </a:cxn>
+                            <a:cxn ang="0">
+                              <a:pos x="T129" y="T131"/>
+                            </a:cxn>
+                            <a:cxn ang="0">
+                              <a:pos x="T133" y="T135"/>
+                            </a:cxn>
+                            <a:cxn ang="0">
+                              <a:pos x="T137" y="T139"/>
+                            </a:cxn>
+                            <a:cxn ang="0">
+                              <a:pos x="T141" y="T143"/>
+                            </a:cxn>
+                            <a:cxn ang="0">
+                              <a:pos x="T145" y="T147"/>
+                            </a:cxn>
+                          </a:cxnLst>
+                          <a:rect l="0" t="0" r="r" b="b"/>
+                          <a:pathLst>
+                            <a:path w="9460" h="13639">
+                              <a:moveTo>
+                                <a:pt x="89" y="88"/>
+                              </a:moveTo>
+                              <a:lnTo>
+                                <a:pt x="75" y="88"/>
+                              </a:lnTo>
+                              <a:lnTo>
+                                <a:pt x="75" y="13550"/>
+                              </a:lnTo>
+                              <a:lnTo>
+                                <a:pt x="89" y="13550"/>
+                              </a:lnTo>
+                              <a:lnTo>
+                                <a:pt x="89" y="88"/>
+                              </a:lnTo>
+                              <a:close/>
+                              <a:moveTo>
+                                <a:pt x="9371" y="13578"/>
+                              </a:moveTo>
+                              <a:lnTo>
+                                <a:pt x="89" y="13578"/>
+                              </a:lnTo>
+                              <a:lnTo>
+                                <a:pt x="60" y="13578"/>
+                              </a:lnTo>
+                              <a:lnTo>
+                                <a:pt x="60" y="88"/>
+                              </a:lnTo>
+                              <a:lnTo>
+                                <a:pt x="0" y="88"/>
+                              </a:lnTo>
+                              <a:lnTo>
+                                <a:pt x="0" y="13578"/>
+                              </a:lnTo>
+                              <a:lnTo>
+                                <a:pt x="0" y="13638"/>
+                              </a:lnTo>
+                              <a:lnTo>
+                                <a:pt x="60" y="13638"/>
+                              </a:lnTo>
+                              <a:lnTo>
+                                <a:pt x="89" y="13638"/>
+                              </a:lnTo>
+                              <a:lnTo>
+                                <a:pt x="9371" y="13638"/>
+                              </a:lnTo>
+                              <a:lnTo>
+                                <a:pt x="9371" y="13578"/>
+                              </a:lnTo>
+                              <a:close/>
+                              <a:moveTo>
+                                <a:pt x="9371" y="13550"/>
+                              </a:moveTo>
+                              <a:lnTo>
+                                <a:pt x="89" y="13550"/>
+                              </a:lnTo>
+                              <a:lnTo>
+                                <a:pt x="75" y="13550"/>
+                              </a:lnTo>
+                              <a:lnTo>
+                                <a:pt x="75" y="13564"/>
+                              </a:lnTo>
+                              <a:lnTo>
+                                <a:pt x="89" y="13564"/>
+                              </a:lnTo>
+                              <a:lnTo>
+                                <a:pt x="9371" y="13564"/>
+                              </a:lnTo>
+                              <a:lnTo>
+                                <a:pt x="9371" y="13550"/>
+                              </a:lnTo>
+                              <a:close/>
+                              <a:moveTo>
+                                <a:pt x="9371" y="74"/>
+                              </a:moveTo>
+                              <a:lnTo>
+                                <a:pt x="89" y="74"/>
+                              </a:lnTo>
+                              <a:lnTo>
+                                <a:pt x="75" y="74"/>
+                              </a:lnTo>
+                              <a:lnTo>
+                                <a:pt x="75" y="88"/>
+                              </a:lnTo>
+                              <a:lnTo>
+                                <a:pt x="89" y="88"/>
+                              </a:lnTo>
+                              <a:lnTo>
+                                <a:pt x="9371" y="88"/>
+                              </a:lnTo>
+                              <a:lnTo>
+                                <a:pt x="9371" y="74"/>
+                              </a:lnTo>
+                              <a:close/>
+                              <a:moveTo>
+                                <a:pt x="9371" y="0"/>
+                              </a:moveTo>
+                              <a:lnTo>
+                                <a:pt x="89" y="0"/>
+                              </a:lnTo>
+                              <a:lnTo>
+                                <a:pt x="60" y="0"/>
+                              </a:lnTo>
+                              <a:lnTo>
+                                <a:pt x="0" y="0"/>
+                              </a:lnTo>
+                              <a:lnTo>
+                                <a:pt x="0" y="60"/>
+                              </a:lnTo>
+                              <a:lnTo>
+                                <a:pt x="0" y="88"/>
+                              </a:lnTo>
+                              <a:lnTo>
+                                <a:pt x="60" y="88"/>
+                              </a:lnTo>
+                              <a:lnTo>
+                                <a:pt x="60" y="60"/>
+                              </a:lnTo>
+                              <a:lnTo>
+                                <a:pt x="89" y="60"/>
+                              </a:lnTo>
+                              <a:lnTo>
+                                <a:pt x="9371" y="60"/>
+                              </a:lnTo>
+                              <a:lnTo>
+                                <a:pt x="9371" y="0"/>
+                              </a:lnTo>
+                              <a:close/>
+                              <a:moveTo>
+                                <a:pt x="9386" y="13550"/>
+                              </a:moveTo>
+                              <a:lnTo>
+                                <a:pt x="9371" y="13550"/>
+                              </a:lnTo>
+                              <a:lnTo>
+                                <a:pt x="9371" y="13564"/>
+                              </a:lnTo>
+                              <a:lnTo>
+                                <a:pt x="9386" y="13564"/>
+                              </a:lnTo>
+                              <a:lnTo>
+                                <a:pt x="9386" y="13550"/>
+                              </a:lnTo>
+                              <a:close/>
+                              <a:moveTo>
+                                <a:pt x="9386" y="88"/>
+                              </a:moveTo>
+                              <a:lnTo>
+                                <a:pt x="9371" y="88"/>
+                              </a:lnTo>
+                              <a:lnTo>
+                                <a:pt x="9371" y="13550"/>
+                              </a:lnTo>
+                              <a:lnTo>
+                                <a:pt x="9386" y="13550"/>
+                              </a:lnTo>
+                              <a:lnTo>
+                                <a:pt x="9386" y="88"/>
+                              </a:lnTo>
+                              <a:close/>
+                              <a:moveTo>
+                                <a:pt x="9386" y="74"/>
+                              </a:moveTo>
+                              <a:lnTo>
+                                <a:pt x="9371" y="74"/>
+                              </a:lnTo>
+                              <a:lnTo>
+                                <a:pt x="9371" y="88"/>
+                              </a:lnTo>
+                              <a:lnTo>
+                                <a:pt x="9386" y="88"/>
+                              </a:lnTo>
+                              <a:lnTo>
+                                <a:pt x="9386" y="74"/>
+                              </a:lnTo>
+                              <a:close/>
+                              <a:moveTo>
+                                <a:pt x="9460" y="88"/>
+                              </a:moveTo>
+                              <a:lnTo>
+                                <a:pt x="9400" y="88"/>
+                              </a:lnTo>
+                              <a:lnTo>
+                                <a:pt x="9400" y="13578"/>
+                              </a:lnTo>
+                              <a:lnTo>
+                                <a:pt x="9371" y="13578"/>
+                              </a:lnTo>
+                              <a:lnTo>
+                                <a:pt x="9371" y="13638"/>
+                              </a:lnTo>
+                              <a:lnTo>
+                                <a:pt x="9400" y="13638"/>
+                              </a:lnTo>
+                              <a:lnTo>
+                                <a:pt x="9460" y="13638"/>
+                              </a:lnTo>
+                              <a:lnTo>
+                                <a:pt x="9460" y="13578"/>
+                              </a:lnTo>
+                              <a:lnTo>
+                                <a:pt x="9460" y="88"/>
+                              </a:lnTo>
+                              <a:close/>
+                              <a:moveTo>
+                                <a:pt x="9460" y="0"/>
+                              </a:moveTo>
+                              <a:lnTo>
+                                <a:pt x="9400" y="0"/>
+                              </a:lnTo>
+                              <a:lnTo>
+                                <a:pt x="9371" y="0"/>
+                              </a:lnTo>
+                              <a:lnTo>
+                                <a:pt x="9371" y="60"/>
+                              </a:lnTo>
+                              <a:lnTo>
+                                <a:pt x="9400" y="60"/>
+                              </a:lnTo>
+                              <a:lnTo>
+                                <a:pt x="9400" y="88"/>
+                              </a:lnTo>
+                              <a:lnTo>
+                                <a:pt x="9460" y="88"/>
+                              </a:lnTo>
+                              <a:lnTo>
+                                <a:pt x="9460" y="60"/>
+                              </a:lnTo>
+                              <a:lnTo>
+                                <a:pt x="9460" y="0"/>
+                              </a:lnTo>
+                              <a:close/>
+                            </a:path>
+                          </a:pathLst>
+                        </a:custGeom>
+                        <a:solidFill>
+                          <a:srgbClr val="000000"/>
+                        </a:solidFill>
+                        <a:ln>
+                          <a:noFill/>
+                        </a:ln>
+                        <a:extLst>
+                          <a:ext uri="{91240B29-F687-4F45-9708-019B960494DF}">
+                            <a14:hiddenLine xmlns:a14="http://schemas.microsoft.com/office/drawing/2010/main" w="9525">
+                              <a:solidFill>
+                                <a:srgbClr val="000000"/>
+                              </a:solidFill>
+                              <a:round/>
+                              <a:headEnd/>
+                              <a:tailEnd/>
+                            </a14:hiddenLine>
+                          </a:ext>
+                        </a:extLst>
+                      </wps:spPr>
+                      <wps:bodyPr rot="0" vert="horz" wrap="square" lIns="91440" tIns="45720" rIns="91440" bIns="45720" anchor="t" anchorCtr="0" upright="1">
+                        <a:noAutofit/>
+                      </wps:bodyPr>
+                    </wps:wsp>
+                  </a:graphicData>
+                </a:graphic>
+                <wp14:sizeRelH relativeFrom="page">
+                  <wp14:pctWidth>0</wp14:pctWidth>
+                </wp14:sizeRelH>
+                <wp14:sizeRelV relativeFrom="page">
+                  <wp14:pctHeight>0</wp14:pctHeight>
+                </wp14:sizeRelV>
+              </wp:anchor>
+            </w:drawing>
+          </mc:Choice>
+          <mc:Fallback>
+            <w:pict>
+              <v:shape w14:anchorId="515C9D11" id="Freeform 14" o:spid="_x0000_s1026" style="position:absolute;margin-left:70pt;margin-top:80pt;width:494pt;height:681.95pt;z-index:-251657216;visibility:visible;mso-wrap-style:square;mso-width-percent:0;mso-height-percent:0;mso-wrap-distance-left:9pt;mso-wrap-distance-top:0;mso-wrap-distance-right:9pt;mso-wrap-distance-bottom:0;mso-position-horizontal:absolute;mso-position-horizontal-relative:page;mso-position-vertical:absolute;mso-position-vertical-relative:page;mso-width-percent:0;mso-height-percent:0;mso-width-relative:page;mso-height-relative:page;v-text-anchor:top" coordsize="9460,13639" o:gfxdata="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" path="m89,88r-14,l75,13550r14,l89,88xm9371,13578r-9282,l60,13578,60,88,,88,,13578r,60l60,13638r29,l9371,13638r,-60xm9371,13550r-9282,l75,13550r,14l89,13564r9282,l9371,13550xm9371,74l89,74r-14,l75,88r14,l9371,88r,-14xm9371,l89,,60,,,,,60,,88r60,l60,60r29,l9371,60r,-60xm9386,13550r-15,l9371,13564r15,l9386,13550xm9386,88r-15,l9371,13550r15,l9386,88xm9386,74r-15,l9371,88r15,l9386,74xm9460,88r-60,l9400,13578r-29,l9371,13638r29,l9460,13638r,-60l9460,88xm9460,r-60,l9371,r,60l9400,60r,28l9460,88r,-28l9460,xe" fillcolor="black" stroked="f">
+                <v:path arrowok="t" o:connecttype="custom" o:connectlocs="49739,1066800;59024,9615170;6214776,9632950;39792,9632950;0,1066800;0,9671050;59024,9671050;6214776,9632950;59024,9615170;49739,9624060;6214776,9624060;6214776,1057910;49739,1057910;59024,1066800;6214776,1057910;59024,1010920;0,1010920;0,1066800;39792,1049020;6214776,1049020;6224724,9615170;6214776,9624060;6224724,9615170;6214776,1066800;6224724,9615170;6224724,1057910;6214776,1066800;6224724,1057910;6234008,1066800;6214776,9632950;6234008,9671050;6273800,9632950;6273800,1010920;6214776,1010920;6234008,1049020;6273800,1066800;6273800,1010920" o:connectangles="0,0,0,0,0,0,0,0,0,0,0,0,0,0,0,0,0,0,0,0,0,0,0,0,0,0,0,0,0,0,0,0,0,0,0,0,0"/>
+                <w10:wrap anchorx="page" anchory="page"/>
+              </v:shape>
+            </w:pict>
+          </mc:Fallback>
+        </mc:AlternateContent>
+      </w:r>
+    </w:p>
+    <w:p>
+      <w:pPr>
+        <w:pStyle w:val="BodyText"/>
+        <w:spacing w:before="10"/>
+      </w:pPr>
+    </w:p>
+    <w:p>
+      <w:pPr>
+        <w:spacing w:before="89" w:line="328" w:lineRule="auto"/>
+        <w:ind w:left="1658" w:right="1526"/>
         <w:jc w:val="center"/>
         <w:rPr>
-          <w:rFonts w:cs="Times New Roman"/>
+          <w:b/>
+        </w:rPr>
+      </w:pPr>
+      <w:r>
+        <w:rPr>
+          <w:b/>
+        </w:rPr>
+        <w:t>TRƯỜNG ĐẠI HỌC KHOA HỌC TỰ NHIÊN KHOA CÔNG NGHỆ THÔNG TIN</w:t>
+      </w:r>
+    </w:p>
+    <w:p>
+      <w:pPr>
+        <w:spacing w:before="42"/>
+        <w:ind w:left="1658" w:right="1525"/>
+        <w:jc w:val="center"/>
+        <w:rPr>
+          <w:b/>
+        </w:rPr>
+      </w:pPr>
+      <w:r>
+        <w:rPr>
+          <w:b/>
+        </w:rPr>
+        <w:t>BỘ MÔN HỆ THỐNG THÔNG TIN</w:t>
+      </w:r>
+    </w:p>
+    <w:p>
+      <w:pPr>
+        <w:pStyle w:val="BodyText"/>
+        <w:rPr>
+          <w:b/>
+          <w:sz w:val="30"/>
+        </w:rPr>
+      </w:pPr>
+    </w:p>
+    <w:p>
+      <w:pPr>
+        <w:pStyle w:val="BodyText"/>
+        <w:rPr>
+          <w:b/>
+          <w:sz w:val="30"/>
+        </w:rPr>
+      </w:pPr>
+    </w:p>
+    <w:p>
+      <w:pPr>
+        <w:pStyle w:val="BodyText"/>
+        <w:rPr>
+          <w:b/>
+          <w:sz w:val="30"/>
+        </w:rPr>
+      </w:pPr>
+    </w:p>
+    <w:p>
+      <w:pPr>
+        <w:pStyle w:val="BodyText"/>
+        <w:spacing w:before="9"/>
+        <w:rPr>
+          <w:b/>
+          <w:sz w:val="35"/>
+        </w:rPr>
+      </w:pPr>
+    </w:p>
+    <w:p>
+      <w:pPr>
+        <w:spacing w:before="1"/>
+        <w:ind w:left="1658" w:right="1527"/>
+        <w:jc w:val="center"/>
+        <w:rPr>
+          <w:b/>
+        </w:rPr>
+      </w:pPr>
+      <w:r>
+        <w:rPr>
+          <w:b/>
+        </w:rPr>
+        <w:t>ĐẶNG ANH KIỆT – PHẠM VĂN HẬU</w:t>
+      </w:r>
+    </w:p>
+    <w:p>
+      <w:pPr>
+        <w:pStyle w:val="BodyText"/>
+        <w:rPr>
+          <w:b/>
+          <w:sz w:val="30"/>
+        </w:rPr>
+      </w:pPr>
+    </w:p>
+    <w:p>
+      <w:pPr>
+        <w:pStyle w:val="BodyText"/>
+        <w:rPr>
+          <w:b/>
+          <w:sz w:val="30"/>
+        </w:rPr>
+      </w:pPr>
+    </w:p>
+    <w:p>
+      <w:pPr>
+        <w:spacing w:line="324" w:lineRule="auto"/>
+        <w:ind w:left="2167" w:right="2033" w:firstLine="3"/>
+        <w:jc w:val="center"/>
+        <w:rPr>
+          <w:b/>
+          <w:sz w:val="35"/>
+        </w:rPr>
+      </w:pPr>
+    </w:p>
+    <w:p>
+      <w:pPr>
+        <w:tabs>
+          <w:tab w:val="left" w:pos="1170"/>
+        </w:tabs>
+        <w:ind w:left="630" w:right="641"/>
+        <w:jc w:val="center"/>
+        <w:rPr>
+          <w:b/>
+          <w:sz w:val="40"/>
+        </w:rPr>
+      </w:pPr>
+      <w:r>
+        <w:rPr>
+          <w:b/>
+          <w:sz w:val="40"/>
+        </w:rPr>
+        <w:t xml:space="preserve">NGHIÊN CỨU VÀ ỨNG DỤNG </w:t>
+      </w:r>
+      <w:r>
+        <w:rPr>
+          <w:b/>
+          <w:sz w:val="40"/>
+        </w:rPr>
+        <w:t xml:space="preserve">CÔNG </w:t>
+      </w:r>
+      <w:r>
+        <w:rPr>
+          <w:b/>
+          <w:sz w:val="40"/>
+        </w:rPr>
+        <w:t>NGHỆ</w:t>
+      </w:r>
+      <w:r>
+        <w:rPr>
+          <w:b/>
+          <w:sz w:val="40"/>
+        </w:rPr>
+        <w:t xml:space="preserve"> </w:t>
+      </w:r>
+      <w:r>
+        <w:rPr>
+          <w:b/>
+          <w:sz w:val="40"/>
+        </w:rPr>
+        <w:t>BLOCKCHAIN VÀO GIAO DỊCH</w:t>
+      </w:r>
+    </w:p>
+    <w:p>
+      <w:pPr>
+        <w:tabs>
+          <w:tab w:val="left" w:pos="1170"/>
+        </w:tabs>
+        <w:ind w:left="630" w:right="641"/>
+        <w:jc w:val="center"/>
+        <w:rPr>
+          <w:b/>
+          <w:sz w:val="40"/>
+        </w:rPr>
+      </w:pPr>
+      <w:r>
+        <w:rPr>
+          <w:b/>
+          <w:sz w:val="40"/>
+        </w:rPr>
+        <w:t xml:space="preserve"> BẤ</w:t>
+      </w:r>
+      <w:r>
+        <w:rPr>
+          <w:b/>
+          <w:sz w:val="40"/>
+        </w:rPr>
+        <w:t xml:space="preserve">T </w:t>
+      </w:r>
+      <w:r>
+        <w:rPr>
+          <w:b/>
+          <w:sz w:val="40"/>
+        </w:rPr>
+        <w:t>ĐỘNG SẢN</w:t>
+      </w:r>
+    </w:p>
+    <w:p>
+      <w:pPr>
+        <w:pStyle w:val="BodyText"/>
+        <w:ind w:right="560"/>
+        <w:jc w:val="center"/>
+        <w:rPr>
+          <w:b/>
           <w:szCs w:val="28"/>
         </w:rPr>
       </w:pPr>
-      <w:r>
-        <w:rPr>
-          <w:rFonts w:cs="Times New Roman"/>
+    </w:p>
+    <w:p>
+      <w:pPr>
+        <w:pStyle w:val="BodyText"/>
+        <w:ind w:right="560"/>
+        <w:jc w:val="center"/>
+        <w:rPr>
+          <w:b/>
           <w:szCs w:val="28"/>
         </w:rPr>
-        <w:t>KHÓA LUẬN</w:t>
-      </w:r>
-    </w:p>
-    <w:p>
-      <w:pPr>
+      </w:pPr>
+    </w:p>
+    <w:p>
+      <w:pPr>
+        <w:pStyle w:val="BodyText"/>
+        <w:ind w:right="560"/>
         <w:jc w:val="center"/>
         <w:rPr>
-          <w:rFonts w:cs="Times New Roman"/>
+          <w:b/>
           <w:szCs w:val="28"/>
         </w:rPr>
       </w:pPr>
       <w:r>
         <w:rPr>
-          <w:rFonts w:cs="Times New Roman"/>
+          <w:b/>
           <w:szCs w:val="28"/>
         </w:rPr>
-        <w:t>ĐẠI HỌC KHOA HỌC TỰ NHIÊN</w:t>
-      </w:r>
-    </w:p>
-    <w:p>
-      <w:pPr>
-        <w:rPr>
-          <w:rFonts w:cs="Times New Roman"/>
-          <w:szCs w:val="28"/>
-        </w:rPr>
-      </w:pPr>
-    </w:p>
-    <w:p>
-      <w:pPr>
+        <w:t>TPHCM, 2020</w:t>
+      </w:r>
+    </w:p>
+    <w:p>
+      <w:pPr>
+        <w:pStyle w:val="BodyText"/>
+        <w:spacing w:before="8"/>
+        <w:rPr>
+          <w:b/>
+          <w:sz w:val="37"/>
+        </w:rPr>
+      </w:pPr>
+    </w:p>
+    <w:p>
+      <w:pPr>
+        <w:spacing w:before="224" w:line="357" w:lineRule="auto"/>
+        <w:ind w:left="1658" w:right="1526"/>
         <w:jc w:val="center"/>
         <w:rPr>
-          <w:rFonts w:cs="Times New Roman"/>
-          <w:szCs w:val="28"/>
-        </w:rPr>
-      </w:pPr>
-    </w:p>
-    <w:p>
-      <w:pPr>
+          <w:b/>
+        </w:rPr>
+      </w:pPr>
+    </w:p>
+    <w:p>
+      <w:pPr>
+        <w:spacing w:before="224" w:line="357" w:lineRule="auto"/>
+        <w:ind w:left="1170" w:right="1526"/>
         <w:jc w:val="center"/>
         <w:rPr>
-          <w:rFonts w:cs="Times New Roman"/>
-          <w:szCs w:val="28"/>
-        </w:rPr>
-      </w:pPr>
-    </w:p>
-    <w:p>
-      <w:pPr>
+          <w:b/>
+        </w:rPr>
+      </w:pPr>
+      <w:r>
+        <w:rPr>
+          <w:b/>
+        </w:rPr>
+        <w:t>TRƯỜNG ĐẠI HỌC KHOA HỌC TỰ NHIÊN KHOA CÔNG NGHỆ THÔNG TIN</w:t>
+      </w:r>
+    </w:p>
+    <w:p>
+      <w:pPr>
+        <w:spacing w:before="3"/>
+        <w:ind w:left="1658" w:right="1525"/>
         <w:jc w:val="center"/>
         <w:rPr>
-          <w:rFonts w:cs="Times New Roman"/>
-          <w:szCs w:val="28"/>
-        </w:rPr>
-      </w:pPr>
-      <w:r>
-        <w:rPr>
-          <w:rFonts w:cs="Times New Roman"/>
-          <w:szCs w:val="28"/>
-        </w:rPr>
-        <w:t>BLOCKCHAIN REAL ESTATE</w:t>
-      </w:r>
-    </w:p>
-    <w:p>
-      <w:pPr>
+          <w:b/>
+        </w:rPr>
+      </w:pPr>
+      <w:r>
+        <w:rPr>
+          <w:b/>
+        </w:rPr>
+        <w:t>BỘ MÔN HỆ THỐNG THÔNG TIN</w:t>
+      </w:r>
+    </w:p>
+    <w:p>
+      <w:pPr>
+        <w:pStyle w:val="BodyText"/>
+        <w:spacing w:before="10"/>
+        <w:rPr>
+          <w:b/>
+          <w:sz w:val="33"/>
+        </w:rPr>
+      </w:pPr>
+    </w:p>
+    <w:p>
+      <w:pPr>
+        <w:spacing w:line="357" w:lineRule="auto"/>
+        <w:ind w:left="2430" w:right="2743"/>
         <w:jc w:val="center"/>
         <w:rPr>
-          <w:rFonts w:cs="Times New Roman"/>
-          <w:szCs w:val="28"/>
-        </w:rPr>
-      </w:pPr>
-    </w:p>
-    <w:p>
-      <w:pPr>
+          <w:b/>
+        </w:rPr>
+      </w:pPr>
+      <w:r>
+        <w:rPr>
+          <w:b/>
+        </w:rPr>
+        <w:t>ĐẶNG ANH KIỆT  – 1512269</w:t>
+      </w:r>
+    </w:p>
+    <w:p>
+      <w:pPr>
+        <w:spacing w:line="357" w:lineRule="auto"/>
+        <w:ind w:left="2430" w:right="2743"/>
         <w:jc w:val="center"/>
         <w:rPr>
-          <w:rFonts w:cs="Times New Roman"/>
-          <w:szCs w:val="28"/>
-        </w:rPr>
-      </w:pPr>
-    </w:p>
-    <w:p>
-      <w:pPr>
+          <w:b/>
+        </w:rPr>
+      </w:pPr>
+      <w:r>
+        <w:rPr>
+          <w:b/>
+        </w:rPr>
+        <w:t xml:space="preserve"> PHẠM VĂN HẬU – 1512154</w:t>
+      </w:r>
+    </w:p>
+    <w:p>
+      <w:pPr>
+        <w:pStyle w:val="BodyText"/>
+        <w:rPr>
+          <w:b/>
+          <w:sz w:val="30"/>
+        </w:rPr>
+      </w:pPr>
+    </w:p>
+    <w:p>
+      <w:pPr>
+        <w:spacing w:before="234" w:line="240" w:lineRule="auto"/>
+        <w:ind w:left="90" w:right="1271"/>
         <w:jc w:val="center"/>
         <w:rPr>
-          <w:rFonts w:cs="Times New Roman"/>
-          <w:szCs w:val="28"/>
-        </w:rPr>
-      </w:pPr>
-    </w:p>
-    <w:p>
-      <w:pPr>
+          <w:b/>
+          <w:sz w:val="40"/>
+        </w:rPr>
+      </w:pPr>
+      <w:r>
+        <w:rPr>
+          <w:b/>
+          <w:sz w:val="40"/>
+        </w:rPr>
+        <w:t xml:space="preserve">NGHIÊN CỨU VÀ </w:t>
+      </w:r>
+      <w:r>
+        <w:rPr>
+          <w:b/>
+          <w:sz w:val="40"/>
+        </w:rPr>
+        <w:t xml:space="preserve">ỨNG </w:t>
+      </w:r>
+      <w:r>
+        <w:rPr>
+          <w:b/>
+          <w:sz w:val="40"/>
+        </w:rPr>
+        <w:t>DỤ</w:t>
+      </w:r>
+      <w:r>
+        <w:rPr>
+          <w:b/>
+          <w:sz w:val="40"/>
+        </w:rPr>
+        <w:t xml:space="preserve">NG CÔNG </w:t>
+      </w:r>
+      <w:r>
+        <w:rPr>
+          <w:b/>
+          <w:sz w:val="40"/>
+        </w:rPr>
+        <w:t>NGHỆ BLOCKCHAIN</w:t>
+      </w:r>
+      <w:r>
+        <w:rPr>
+          <w:b/>
+          <w:sz w:val="40"/>
+        </w:rPr>
+        <w:t xml:space="preserve"> VÀO GIAO DỊCH</w:t>
+      </w:r>
+    </w:p>
+    <w:p>
+      <w:pPr>
+        <w:spacing w:before="234" w:line="240" w:lineRule="auto"/>
+        <w:ind w:left="90" w:right="1271"/>
         <w:jc w:val="center"/>
         <w:rPr>
-          <w:rFonts w:cs="Times New Roman"/>
-          <w:szCs w:val="28"/>
-        </w:rPr>
-      </w:pPr>
-    </w:p>
-    <w:p>
-      <w:pPr>
+          <w:b/>
+          <w:sz w:val="40"/>
+        </w:rPr>
+      </w:pPr>
+      <w:r>
+        <w:rPr>
+          <w:b/>
+          <w:sz w:val="40"/>
+        </w:rPr>
+        <w:t xml:space="preserve"> BẤT ĐỘNG SẢN</w:t>
+      </w:r>
+    </w:p>
+    <w:p>
+      <w:pPr>
+        <w:spacing w:before="234"/>
+        <w:ind w:left="90" w:right="1271"/>
         <w:jc w:val="center"/>
         <w:rPr>
-          <w:rFonts w:cs="Times New Roman"/>
-          <w:szCs w:val="28"/>
-        </w:rPr>
-      </w:pPr>
-    </w:p>
-    <w:p>
-      <w:pPr>
+          <w:b/>
+          <w:sz w:val="40"/>
+        </w:rPr>
+      </w:pPr>
+    </w:p>
+    <w:p>
+      <w:pPr>
+        <w:spacing w:before="1"/>
+        <w:ind w:left="1658" w:right="1529"/>
         <w:jc w:val="center"/>
         <w:rPr>
-          <w:rFonts w:cs="Times New Roman"/>
-          <w:szCs w:val="28"/>
-        </w:rPr>
-      </w:pPr>
-    </w:p>
-    <w:p>
-      <w:pPr>
+          <w:b/>
+        </w:rPr>
+      </w:pPr>
+      <w:r>
+        <w:rPr>
+          <w:b/>
+        </w:rPr>
+        <w:t>KHÓA LUẬN TỐT NGHIỆP CỬ NHÂN CNTT</w:t>
+      </w:r>
+    </w:p>
+    <w:p>
+      <w:pPr>
+        <w:pStyle w:val="BodyText"/>
+        <w:rPr>
+          <w:b/>
+          <w:sz w:val="30"/>
+        </w:rPr>
+      </w:pPr>
+    </w:p>
+    <w:p>
+      <w:pPr>
+        <w:pStyle w:val="BodyText"/>
+        <w:rPr>
+          <w:b/>
+          <w:sz w:val="30"/>
+        </w:rPr>
+      </w:pPr>
+    </w:p>
+    <w:p>
+      <w:pPr>
+        <w:pStyle w:val="BodyText"/>
+        <w:spacing w:before="7"/>
+        <w:rPr>
+          <w:b/>
+          <w:sz w:val="33"/>
+        </w:rPr>
+      </w:pPr>
+    </w:p>
+    <w:p>
+      <w:pPr>
+        <w:spacing w:before="1"/>
+        <w:ind w:left="3172" w:right="3042"/>
         <w:jc w:val="center"/>
         <w:rPr>
-          <w:rFonts w:cs="Times New Roman"/>
-          <w:szCs w:val="28"/>
-        </w:rPr>
-      </w:pPr>
-    </w:p>
-    <w:p>
-      <w:pPr>
+          <w:b/>
+        </w:rPr>
+      </w:pPr>
+      <w:r>
+        <w:rPr>
+          <w:b/>
+        </w:rPr>
+        <w:t xml:space="preserve">GIÁO VIÊN HƯỚNG DẪN </w:t>
+      </w:r>
+    </w:p>
+    <w:p>
+      <w:pPr>
+        <w:spacing w:before="1"/>
+        <w:ind w:left="3172" w:right="3042"/>
         <w:jc w:val="center"/>
         <w:rPr>
-          <w:rFonts w:cs="Times New Roman"/>
-          <w:szCs w:val="28"/>
-        </w:rPr>
-      </w:pPr>
-    </w:p>
-    <w:p>
-      <w:pPr>
-        <w:jc w:val="center"/>
-        <w:rPr>
-          <w:rFonts w:cs="Times New Roman"/>
-          <w:szCs w:val="28"/>
-        </w:rPr>
-      </w:pPr>
-    </w:p>
-    <w:p>
-      <w:pPr>
-        <w:jc w:val="center"/>
+          <w:b/>
+        </w:rPr>
+        <w:sectPr>
+          <w:footerReference w:type="default" r:id="rId8"/>
+          <w:pgSz w:w="12240" w:h="15840"/>
+          <w:pgMar w:top="1498" w:right="979" w:bottom="2578" w:left="1440" w:header="720" w:footer="2390" w:gutter="0"/>
+          <w:cols w:space="720"/>
+        </w:sectPr>
+      </w:pPr>
+      <w:r>
+        <w:rPr>
+          <w:b/>
+        </w:rPr>
+        <w:t>Thái Hùng Văn</w:t>
+      </w:r>
+    </w:p>
+    <w:p>
+      <w:pPr>
         <w:rPr>
           <w:rFonts w:cs="Times New Roman"/>
           <w:szCs w:val="28"/>
@@ -428,7 +1371,6 @@
                 <w:rFonts w:cs="Times New Roman"/>
                 <w:szCs w:val="28"/>
               </w:rPr>
-              <w:lastRenderedPageBreak/>
               <w:t>3</w:t>
             </w:r>
           </w:p>
@@ -1711,7 +2653,6 @@
           <w:rFonts w:cs="Times New Roman"/>
           <w:szCs w:val="28"/>
         </w:rPr>
-        <w:lastRenderedPageBreak/>
         <w:t>MỤC LỤC</w:t>
       </w:r>
       <w:bookmarkEnd w:id="0"/>
@@ -4661,7 +5602,21 @@
                 <w:rStyle w:val="Hyperlink"/>
                 <w:noProof/>
               </w:rPr>
-              <w:t>3.2 Giải pháp lưu trữ</w:t>
+              <w:t>3.2 Giải pháp l</w:t>
+            </w:r>
+            <w:r>
+              <w:rPr>
+                <w:rStyle w:val="Hyperlink"/>
+                <w:noProof/>
+              </w:rPr>
+              <w:t>ư</w:t>
+            </w:r>
+            <w:r>
+              <w:rPr>
+                <w:rStyle w:val="Hyperlink"/>
+                <w:noProof/>
+              </w:rPr>
+              <w:t>u trữ</w:t>
             </w:r>
             <w:r>
               <w:rPr>
@@ -4731,7 +5686,21 @@
                 <w:rStyle w:val="Hyperlink"/>
                 <w:noProof/>
               </w:rPr>
-              <w:t>3.2.1 IPFS(Interplanetary File System)</w:t>
+              <w:t>3.2.1 IPFS</w:t>
+            </w:r>
+            <w:r>
+              <w:rPr>
+                <w:rStyle w:val="Hyperlink"/>
+                <w:noProof/>
+              </w:rPr>
+              <w:t>(</w:t>
+            </w:r>
+            <w:r>
+              <w:rPr>
+                <w:rStyle w:val="Hyperlink"/>
+                <w:noProof/>
+              </w:rPr>
+              <w:t>Interplanetary File System)</w:t>
             </w:r>
             <w:r>
               <w:rPr>
@@ -5500,7 +6469,7 @@
       <w:pPr>
         <w:pStyle w:val="Heading1"/>
         <w:sectPr>
-          <w:headerReference w:type="default" r:id="rId8"/>
+          <w:headerReference w:type="default" r:id="rId9"/>
           <w:pgSz w:w="11907" w:h="16840" w:code="9"/>
           <w:pgMar w:top="1418" w:right="1588" w:bottom="1418" w:left="1701" w:header="0" w:footer="0" w:gutter="0"/>
           <w:cols w:space="720"/>
@@ -5872,7 +6841,7 @@
                     <pic:cNvPicPr/>
                   </pic:nvPicPr>
                   <pic:blipFill>
-                    <a:blip r:embed="rId9">
+                    <a:blip r:embed="rId10">
                       <a:extLst>
                         <a:ext uri="{28A0092B-C50C-407E-A947-70E740481C1C}">
                           <a14:useLocalDpi xmlns:a14="http://schemas.microsoft.com/office/drawing/2010/main" val="0"/>
@@ -5907,14 +6876,27 @@
       <w:r>
         <w:t xml:space="preserve">Hình 1. </w:t>
       </w:r>
-      <w:fldSimple w:instr=" SEQ Hình_1. \* ARABIC ">
-        <w:r>
-          <w:rPr>
-            <w:noProof/>
-          </w:rPr>
-          <w:t>1</w:t>
-        </w:r>
-      </w:fldSimple>
+      <w:r>
+        <w:fldChar w:fldCharType="begin"/>
+      </w:r>
+      <w:r>
+        <w:instrText xml:space="preserve"> SEQ Hình_1. \* ARABIC </w:instrText>
+      </w:r>
+      <w:r>
+        <w:fldChar w:fldCharType="separate"/>
+      </w:r>
+      <w:r>
+        <w:rPr>
+          <w:noProof/>
+        </w:rPr>
+        <w:t>1</w:t>
+      </w:r>
+      <w:r>
+        <w:rPr>
+          <w:noProof/>
+        </w:rPr>
+        <w:fldChar w:fldCharType="end"/>
+      </w:r>
       <w:r>
         <w:t xml:space="preserve"> Cấu tạo của một block</w:t>
       </w:r>
@@ -5964,7 +6946,7 @@
                     <pic:cNvPicPr/>
                   </pic:nvPicPr>
                   <pic:blipFill>
-                    <a:blip r:embed="rId10">
+                    <a:blip r:embed="rId11">
                       <a:extLst>
                         <a:ext uri="{28A0092B-C50C-407E-A947-70E740481C1C}">
                           <a14:useLocalDpi xmlns:a14="http://schemas.microsoft.com/office/drawing/2010/main" val="0"/>
@@ -5999,14 +6981,27 @@
       <w:r>
         <w:t xml:space="preserve">Hình 1. </w:t>
       </w:r>
-      <w:fldSimple w:instr=" SEQ Hình_1. \* ARABIC ">
-        <w:r>
-          <w:rPr>
-            <w:noProof/>
-          </w:rPr>
-          <w:t>2</w:t>
-        </w:r>
-      </w:fldSimple>
+      <w:r>
+        <w:fldChar w:fldCharType="begin"/>
+      </w:r>
+      <w:r>
+        <w:instrText xml:space="preserve"> SEQ Hình_1. \* ARABIC </w:instrText>
+      </w:r>
+      <w:r>
+        <w:fldChar w:fldCharType="separate"/>
+      </w:r>
+      <w:r>
+        <w:rPr>
+          <w:noProof/>
+        </w:rPr>
+        <w:t>2</w:t>
+      </w:r>
+      <w:r>
+        <w:rPr>
+          <w:noProof/>
+        </w:rPr>
+        <w:fldChar w:fldCharType="end"/>
+      </w:r>
       <w:r>
         <w:t>: Cấu tạo của một Genesis Block</w:t>
       </w:r>
@@ -6052,7 +7047,7 @@
                     <pic:cNvPicPr/>
                   </pic:nvPicPr>
                   <pic:blipFill>
-                    <a:blip r:embed="rId11">
+                    <a:blip r:embed="rId12">
                       <a:extLst>
                         <a:ext uri="{28A0092B-C50C-407E-A947-70E740481C1C}">
                           <a14:useLocalDpi xmlns:a14="http://schemas.microsoft.com/office/drawing/2010/main" val="0"/>
@@ -6087,14 +7082,27 @@
       <w:r>
         <w:t xml:space="preserve">Hình 1. </w:t>
       </w:r>
-      <w:fldSimple w:instr=" SEQ Hình_1. \* ARABIC ">
-        <w:r>
-          <w:rPr>
-            <w:noProof/>
-          </w:rPr>
-          <w:t>3</w:t>
-        </w:r>
-      </w:fldSimple>
+      <w:r>
+        <w:fldChar w:fldCharType="begin"/>
+      </w:r>
+      <w:r>
+        <w:instrText xml:space="preserve"> SEQ Hình_1. \* ARABIC </w:instrText>
+      </w:r>
+      <w:r>
+        <w:fldChar w:fldCharType="separate"/>
+      </w:r>
+      <w:r>
+        <w:rPr>
+          <w:noProof/>
+        </w:rPr>
+        <w:t>3</w:t>
+      </w:r>
+      <w:r>
+        <w:rPr>
+          <w:noProof/>
+        </w:rPr>
+        <w:fldChar w:fldCharType="end"/>
+      </w:r>
       <w:r>
         <w:t>: Mối liên kết giữa 2 block</w:t>
       </w:r>
@@ -6160,7 +7168,7 @@
                     <pic:cNvPicPr/>
                   </pic:nvPicPr>
                   <pic:blipFill>
-                    <a:blip r:embed="rId12">
+                    <a:blip r:embed="rId13">
                       <a:extLst>
                         <a:ext uri="{28A0092B-C50C-407E-A947-70E740481C1C}">
                           <a14:useLocalDpi xmlns:a14="http://schemas.microsoft.com/office/drawing/2010/main" val="0"/>
@@ -6195,14 +7203,27 @@
       <w:r>
         <w:t xml:space="preserve">Hình 1. </w:t>
       </w:r>
-      <w:fldSimple w:instr=" SEQ Hình_1. \* ARABIC ">
-        <w:r>
-          <w:rPr>
-            <w:noProof/>
-          </w:rPr>
-          <w:t>4</w:t>
-        </w:r>
-      </w:fldSimple>
+      <w:r>
+        <w:fldChar w:fldCharType="begin"/>
+      </w:r>
+      <w:r>
+        <w:instrText xml:space="preserve"> SEQ Hình_1. \* ARABIC </w:instrText>
+      </w:r>
+      <w:r>
+        <w:fldChar w:fldCharType="separate"/>
+      </w:r>
+      <w:r>
+        <w:rPr>
+          <w:noProof/>
+        </w:rPr>
+        <w:t>4</w:t>
+      </w:r>
+      <w:r>
+        <w:rPr>
+          <w:noProof/>
+        </w:rPr>
+        <w:fldChar w:fldCharType="end"/>
+      </w:r>
       <w:r>
         <w:t>: Sự tương quan giữa dấu vân tay và mã Hash</w:t>
       </w:r>
@@ -6431,7 +7452,7 @@
                     <pic:cNvPicPr/>
                   </pic:nvPicPr>
                   <pic:blipFill>
-                    <a:blip r:embed="rId13">
+                    <a:blip r:embed="rId14">
                       <a:extLst>
                         <a:ext uri="{28A0092B-C50C-407E-A947-70E740481C1C}">
                           <a14:useLocalDpi xmlns:a14="http://schemas.microsoft.com/office/drawing/2010/main" val="0"/>
@@ -6466,14 +7487,27 @@
       <w:r>
         <w:t xml:space="preserve">Hình 1. </w:t>
       </w:r>
-      <w:fldSimple w:instr=" SEQ Hình_1. \* ARABIC ">
-        <w:r>
-          <w:rPr>
-            <w:noProof/>
-          </w:rPr>
-          <w:t>5</w:t>
-        </w:r>
-      </w:fldSimple>
+      <w:r>
+        <w:fldChar w:fldCharType="begin"/>
+      </w:r>
+      <w:r>
+        <w:instrText xml:space="preserve"> SEQ Hình_1. \* ARABIC </w:instrText>
+      </w:r>
+      <w:r>
+        <w:fldChar w:fldCharType="separate"/>
+      </w:r>
+      <w:r>
+        <w:rPr>
+          <w:noProof/>
+        </w:rPr>
+        <w:t>5</w:t>
+      </w:r>
+      <w:r>
+        <w:rPr>
+          <w:noProof/>
+        </w:rPr>
+        <w:fldChar w:fldCharType="end"/>
+      </w:r>
       <w:r>
         <w:t>: Giao dịch mua truyền thống</w:t>
       </w:r>
@@ -6692,7 +7726,7 @@
                     <pic:cNvPicPr/>
                   </pic:nvPicPr>
                   <pic:blipFill>
-                    <a:blip r:embed="rId14">
+                    <a:blip r:embed="rId15">
                       <a:extLst>
                         <a:ext uri="{28A0092B-C50C-407E-A947-70E740481C1C}">
                           <a14:useLocalDpi xmlns:a14="http://schemas.microsoft.com/office/drawing/2010/main" val="0"/>
@@ -6727,14 +7761,27 @@
       <w:r>
         <w:t xml:space="preserve">Hình 1. </w:t>
       </w:r>
-      <w:fldSimple w:instr=" SEQ Hình_1. \* ARABIC ">
-        <w:r>
-          <w:rPr>
-            <w:noProof/>
-          </w:rPr>
-          <w:t>6</w:t>
-        </w:r>
-      </w:fldSimple>
+      <w:r>
+        <w:fldChar w:fldCharType="begin"/>
+      </w:r>
+      <w:r>
+        <w:instrText xml:space="preserve"> SEQ Hình_1. \* ARABIC </w:instrText>
+      </w:r>
+      <w:r>
+        <w:fldChar w:fldCharType="separate"/>
+      </w:r>
+      <w:r>
+        <w:rPr>
+          <w:noProof/>
+        </w:rPr>
+        <w:t>6</w:t>
+      </w:r>
+      <w:r>
+        <w:rPr>
+          <w:noProof/>
+        </w:rPr>
+        <w:fldChar w:fldCharType="end"/>
+      </w:r>
       <w:r>
         <w:t>: Một block bị kẻ gian sửa đổi</w:t>
       </w:r>
@@ -6799,7 +7846,7 @@
                     <pic:cNvPicPr/>
                   </pic:nvPicPr>
                   <pic:blipFill>
-                    <a:blip r:embed="rId15">
+                    <a:blip r:embed="rId16">
                       <a:extLst>
                         <a:ext uri="{28A0092B-C50C-407E-A947-70E740481C1C}">
                           <a14:useLocalDpi xmlns:a14="http://schemas.microsoft.com/office/drawing/2010/main" val="0"/>
@@ -6834,14 +7881,27 @@
       <w:r>
         <w:t xml:space="preserve">Hình 1. </w:t>
       </w:r>
-      <w:fldSimple w:instr=" SEQ Hình_1. \* ARABIC ">
-        <w:r>
-          <w:rPr>
-            <w:noProof/>
-          </w:rPr>
-          <w:t>7</w:t>
-        </w:r>
-      </w:fldSimple>
+      <w:r>
+        <w:fldChar w:fldCharType="begin"/>
+      </w:r>
+      <w:r>
+        <w:instrText xml:space="preserve"> SEQ Hình_1. \* ARABIC </w:instrText>
+      </w:r>
+      <w:r>
+        <w:fldChar w:fldCharType="separate"/>
+      </w:r>
+      <w:r>
+        <w:rPr>
+          <w:noProof/>
+        </w:rPr>
+        <w:t>7</w:t>
+      </w:r>
+      <w:r>
+        <w:rPr>
+          <w:noProof/>
+        </w:rPr>
+        <w:fldChar w:fldCharType="end"/>
+      </w:r>
       <w:r>
         <w:t>: Hệ thống mạng lưới P2P</w:t>
       </w:r>
@@ -6902,7 +7962,7 @@
                     <pic:cNvPicPr/>
                   </pic:nvPicPr>
                   <pic:blipFill>
-                    <a:blip r:embed="rId16">
+                    <a:blip r:embed="rId17">
                       <a:extLst>
                         <a:ext uri="{28A0092B-C50C-407E-A947-70E740481C1C}">
                           <a14:useLocalDpi xmlns:a14="http://schemas.microsoft.com/office/drawing/2010/main" val="0"/>
@@ -6937,14 +7997,27 @@
       <w:r>
         <w:t xml:space="preserve">Hình 1. </w:t>
       </w:r>
-      <w:fldSimple w:instr=" SEQ Hình_1. \* ARABIC ">
-        <w:r>
-          <w:rPr>
-            <w:noProof/>
-          </w:rPr>
-          <w:t>8</w:t>
-        </w:r>
-      </w:fldSimple>
+      <w:r>
+        <w:fldChar w:fldCharType="begin"/>
+      </w:r>
+      <w:r>
+        <w:instrText xml:space="preserve"> SEQ Hình_1. \* ARABIC </w:instrText>
+      </w:r>
+      <w:r>
+        <w:fldChar w:fldCharType="separate"/>
+      </w:r>
+      <w:r>
+        <w:rPr>
+          <w:noProof/>
+        </w:rPr>
+        <w:t>8</w:t>
+      </w:r>
+      <w:r>
+        <w:rPr>
+          <w:noProof/>
+        </w:rPr>
+        <w:fldChar w:fldCharType="end"/>
+      </w:r>
       <w:r>
         <w:t>: Hệ thống mạng P2P phát hiện sự tấn công</w:t>
       </w:r>
@@ -7007,7 +8080,7 @@
                     <pic:cNvPicPr/>
                   </pic:nvPicPr>
                   <pic:blipFill>
-                    <a:blip r:embed="rId17">
+                    <a:blip r:embed="rId18">
                       <a:extLst>
                         <a:ext uri="{28A0092B-C50C-407E-A947-70E740481C1C}">
                           <a14:useLocalDpi xmlns:a14="http://schemas.microsoft.com/office/drawing/2010/main" val="0"/>
@@ -7042,14 +8115,27 @@
       <w:r>
         <w:t xml:space="preserve">Hình 1. </w:t>
       </w:r>
-      <w:fldSimple w:instr=" SEQ Hình_1. \* ARABIC ">
-        <w:r>
-          <w:rPr>
-            <w:noProof/>
-          </w:rPr>
-          <w:t>9</w:t>
-        </w:r>
-      </w:fldSimple>
+      <w:r>
+        <w:fldChar w:fldCharType="begin"/>
+      </w:r>
+      <w:r>
+        <w:instrText xml:space="preserve"> SEQ Hình_1. \* ARABIC </w:instrText>
+      </w:r>
+      <w:r>
+        <w:fldChar w:fldCharType="separate"/>
+      </w:r>
+      <w:r>
+        <w:rPr>
+          <w:noProof/>
+        </w:rPr>
+        <w:t>9</w:t>
+      </w:r>
+      <w:r>
+        <w:rPr>
+          <w:noProof/>
+        </w:rPr>
+        <w:fldChar w:fldCharType="end"/>
+      </w:r>
       <w:r>
         <w:t>: Mạng lưới P2P không cấu trúc</w:t>
       </w:r>
@@ -7405,7 +8491,7 @@
                     <pic:cNvPicPr/>
                   </pic:nvPicPr>
                   <pic:blipFill>
-                    <a:blip r:embed="rId18">
+                    <a:blip r:embed="rId19">
                       <a:extLst>
                         <a:ext uri="{28A0092B-C50C-407E-A947-70E740481C1C}">
                           <a14:useLocalDpi xmlns:a14="http://schemas.microsoft.com/office/drawing/2010/main" val="0"/>
@@ -7440,14 +8526,27 @@
       <w:r>
         <w:t xml:space="preserve">Hình 1. </w:t>
       </w:r>
-      <w:fldSimple w:instr=" SEQ Hình_1. \* ARABIC ">
-        <w:r>
-          <w:rPr>
-            <w:noProof/>
-          </w:rPr>
-          <w:t>10</w:t>
-        </w:r>
-      </w:fldSimple>
+      <w:r>
+        <w:fldChar w:fldCharType="begin"/>
+      </w:r>
+      <w:r>
+        <w:instrText xml:space="preserve"> SEQ Hình_1. \* ARABIC </w:instrText>
+      </w:r>
+      <w:r>
+        <w:fldChar w:fldCharType="separate"/>
+      </w:r>
+      <w:r>
+        <w:rPr>
+          <w:noProof/>
+        </w:rPr>
+        <w:t>10</w:t>
+      </w:r>
+      <w:r>
+        <w:rPr>
+          <w:noProof/>
+        </w:rPr>
+        <w:fldChar w:fldCharType="end"/>
+      </w:r>
       <w:r>
         <w:t xml:space="preserve">: Một block </w:t>
       </w:r>
@@ -7521,7 +8620,7 @@
                     <pic:cNvPicPr/>
                   </pic:nvPicPr>
                   <pic:blipFill>
-                    <a:blip r:embed="rId19">
+                    <a:blip r:embed="rId20">
                       <a:extLst>
                         <a:ext uri="{28A0092B-C50C-407E-A947-70E740481C1C}">
                           <a14:useLocalDpi xmlns:a14="http://schemas.microsoft.com/office/drawing/2010/main" val="0"/>
@@ -7556,14 +8655,27 @@
       <w:r>
         <w:t xml:space="preserve">Hình 1. </w:t>
       </w:r>
-      <w:fldSimple w:instr=" SEQ Hình_1. \* ARABIC ">
-        <w:r>
-          <w:rPr>
-            <w:noProof/>
-          </w:rPr>
-          <w:t>11</w:t>
-        </w:r>
-      </w:fldSimple>
+      <w:r>
+        <w:fldChar w:fldCharType="begin"/>
+      </w:r>
+      <w:r>
+        <w:instrText xml:space="preserve"> SEQ Hình_1. \* ARABIC </w:instrText>
+      </w:r>
+      <w:r>
+        <w:fldChar w:fldCharType="separate"/>
+      </w:r>
+      <w:r>
+        <w:rPr>
+          <w:noProof/>
+        </w:rPr>
+        <w:t>11</w:t>
+      </w:r>
+      <w:r>
+        <w:rPr>
+          <w:noProof/>
+        </w:rPr>
+        <w:fldChar w:fldCharType="end"/>
+      </w:r>
       <w:r>
         <w:t xml:space="preserve">: </w:t>
       </w:r>
@@ -7915,7 +9027,7 @@
                     <pic:cNvPicPr/>
                   </pic:nvPicPr>
                   <pic:blipFill>
-                    <a:blip r:embed="rId20">
+                    <a:blip r:embed="rId21">
                       <a:extLst>
                         <a:ext uri="{28A0092B-C50C-407E-A947-70E740481C1C}">
                           <a14:useLocalDpi xmlns:a14="http://schemas.microsoft.com/office/drawing/2010/main" val="0"/>
@@ -7950,14 +9062,27 @@
       <w:r>
         <w:t xml:space="preserve">Hình 1. </w:t>
       </w:r>
-      <w:fldSimple w:instr=" SEQ Hình_1. \* ARABIC ">
-        <w:r>
-          <w:rPr>
-            <w:noProof/>
-          </w:rPr>
-          <w:t>12</w:t>
-        </w:r>
-      </w:fldSimple>
+      <w:r>
+        <w:fldChar w:fldCharType="begin"/>
+      </w:r>
+      <w:r>
+        <w:instrText xml:space="preserve"> SEQ Hình_1. \* ARABIC </w:instrText>
+      </w:r>
+      <w:r>
+        <w:fldChar w:fldCharType="separate"/>
+      </w:r>
+      <w:r>
+        <w:rPr>
+          <w:noProof/>
+        </w:rPr>
+        <w:t>12</w:t>
+      </w:r>
+      <w:r>
+        <w:rPr>
+          <w:noProof/>
+        </w:rPr>
+        <w:fldChar w:fldCharType="end"/>
+      </w:r>
       <w:r>
         <w:t xml:space="preserve">: Cây Merkle </w:t>
       </w:r>
@@ -9582,57 +10707,181 @@
         <w:t>Là một hệ thống lưu trữ tài liệu</w:t>
       </w:r>
       <w:r>
-        <w:t xml:space="preserve"> theo phiên bản có thể lưu trữ và theo dõi sự cật nhật phiên bản mới nhất của tài liệu theo thời gian, rất giống với Git. Đồng thời nó cũng định nghĩa cách truyền tài liệu trên mạng biến nó thà</w:t>
-      </w:r>
-      <w:bookmarkStart w:id="55" w:name="_GoBack"/>
+        <w:t xml:space="preserve"> theo phiên bản có thể lưu trữ và theo dõi sự cật nhật phiên bản mới nhất của tài liệu theo thời gian, rất giống với Git. Đồng thời nó cũng định nghĩa cách truyền tài liệu trên mạng biến nó thành một hệ thống phân phối. Giống như giao thức HTTP, IPFS cho </w:t>
+      </w:r>
+      <w:r>
+        <w:rPr>
+          <w:color w:val="FF0000"/>
+        </w:rPr>
+        <w:t>phép IPFS enables a new permanent web and augments the way we use existing internet protocols like HTTP.</w:t>
+      </w:r>
+    </w:p>
+    <w:p>
+      <w:pPr>
+        <w:rPr>
+          <w:color w:val="FF0000"/>
+        </w:rPr>
+      </w:pPr>
+      <w:r>
+        <w:t xml:space="preserve">IPFS (“interplanetary file system”) là một hệ thống phân tán tệp tin ngang hàng. Cùng một thời điểm, nó là giao thức phân phối nội dung. </w:t>
+      </w:r>
+      <w:r>
+        <w:t xml:space="preserve">Content address là một đoạn mã </w:t>
+      </w:r>
+      <w:r>
+        <w:t xml:space="preserve">băm </w:t>
+      </w:r>
+      <w:r>
+        <w:t>nằm trên url đại hiện cho nội dung của tệp tin</w:t>
+      </w:r>
+      <w:r>
+        <w:t>, có nghĩa là nếu trình duyệt của bạn muốn truy cập đến một trang nào đó trên IPFS thì chỉ cần đưa ra mã băm rồi mạng sẽ tìm máy có lưu trữ dữ liệu với cùng mã băm và sau đó tải trang về máy tính đó của bạn</w:t>
+      </w:r>
+      <w:r>
+        <w:t>. IPFS là một giao thức ngang hàng, không có điểm nào độc quyền. Mỗi điểm trong mạng lưới lưu trữ</w:t>
+      </w:r>
+      <w:r>
+        <w:t xml:space="preserve"> cục bộ</w:t>
+      </w:r>
+      <w:r>
+        <w:t xml:space="preserve"> những đối tượng IPFS</w:t>
+      </w:r>
+      <w:r>
+        <w:t xml:space="preserve">. Mỗi node connect đến những node khác truyền các đối tượng (các tệp tin và cấu trúc data khác). Mỗi tệp tin được chia </w:t>
+      </w:r>
+      <w:r>
+        <w:lastRenderedPageBreak/>
+        <w:t>vào các</w:t>
+      </w:r>
+      <w:r>
+        <w:t xml:space="preserve"> khối, và nhận </w:t>
+      </w:r>
+      <w:r>
+        <w:t>một mật mã vân tay duy nhất được gọi là multihash (multihash là một giao thức cho việc phân biệt những đầu ra từ những hàm băm mã hóa đa dạng được thiết lập tốt). Theo cách như vậy IPFS lặp lại nội dung trùng lặp trên mạng</w:t>
+      </w:r>
+      <w:r>
+        <w:t xml:space="preserve">. </w:t>
+      </w:r>
+      <w:r>
+        <w:rPr>
+          <w:lang w:val="vi-VN"/>
+        </w:rPr>
+        <w:t xml:space="preserve">Kế hợp bảng băm phân tán (là những bảng băm chưa cặp key-value theo một quy tắc giúp dễ tìm kiếm) và Git (biểu đồ chu kì để lưu các thay đổi) IPFS cũng cấp phiên bản nội dung. Mỗi điểm trong IPFS chỉ lưu trữ nội dung mà nó quan tâm. Thêm những chỉ mục trên bảng băm phân tán có thể cung cấp thông tin những gì lưu trữ trên mỗi node. </w:t>
+      </w:r>
+      <w:r>
+        <w:rPr>
+          <w:lang w:val="vi-VN"/>
+        </w:rPr>
+        <w:t xml:space="preserve">Mỗi node chỉ lưu những tệp tin mà nó mà nó sử dụng, chỉ khi nó kết nối với hệ thống IPFS thì nó mới để lộ ra những thông tin nó lưu trữ. Điều đó có nghĩa là tệp tin không thế sao lưu vào hệ thống IPFS và node có thể bị tắt sau đó, nếu không có node nào yêu cầu dữ liệu nó sẽ lưu lại trên máy cục bộ và sẽ không được sao chép qua mạng. </w:t>
+      </w:r>
+      <w:r>
+        <w:t xml:space="preserve">Để đáp ứng nhu cầu này, những người tạo IPFS đã giới thiệu FILECOIN (là một mạng lưới lưu trữ thiết kế để lưu trữ những thông tin quan trọng nhất của nhân loại) </w:t>
+      </w:r>
+      <w:r>
+        <w:t>một blockchain thay thế để khuyến khích lưu trữ dữ liệu. Kết hợp IPFS và FILECOIN có thể tạo ra một hệ thống tệp tin phân tán đáng tin cậy.</w:t>
+      </w:r>
+    </w:p>
+    <w:p>
+      <w:pPr>
+        <w:pStyle w:val="Heading3"/>
+      </w:pPr>
+      <w:bookmarkStart w:id="55" w:name="_Toc45348215"/>
+      <w:r>
+        <w:t>3.2.2 Ethereum Swarm</w:t>
+      </w:r>
       <w:bookmarkEnd w:id="55"/>
-      <w:r>
-        <w:t xml:space="preserve">nh một hệ thống phân phối. Giống như giao thức HTTP, IPFS cho </w:t>
-      </w:r>
-      <w:r>
-        <w:rPr>
-          <w:color w:val="FF0000"/>
-        </w:rPr>
-        <w:t>phép IPFS enables a new permanent web and augments the way we use existing internet protocols like HTTP.</w:t>
-      </w:r>
-    </w:p>
-    <w:p>
-      <w:r>
-        <w:t xml:space="preserve">IPFS (“interplanetary file system”) là một hệ thống phân tán tệp tin ngang hàng. Cùng một thời điểm, nó là giao thức phân phối nội dung. </w:t>
-      </w:r>
-    </w:p>
-    <w:p>
-      <w:pPr>
-        <w:rPr>
-          <w:color w:val="FF0000"/>
-        </w:rPr>
-      </w:pPr>
-    </w:p>
-    <w:p/>
+    </w:p>
+    <w:p>
+      <w:r>
+        <w:t xml:space="preserve">  Ethereum Swarm là một nên tản lưu trữ phân tán </w:t>
+      </w:r>
+      <w:r>
+        <w:t>và dịch vụ phân tán nội dung, một dịch vụ</w:t>
+      </w:r>
+      <w:r>
+        <w:t xml:space="preserve"> lớp</w:t>
+      </w:r>
+      <w:r>
+        <w:t xml:space="preserve"> nền tảng</w:t>
+      </w:r>
+      <w:r>
+        <w:t xml:space="preserve"> của</w:t>
+      </w:r>
+      <w:r>
+        <w:t xml:space="preserve"> </w:t>
+      </w:r>
+      <w:r>
+        <w:t>web3 (version 3 of web được để xuất bởi Gavin Wood, đại diện cho tâm nhìn và trọng tâm mới cho các ứng dụng web,  chuyển từ các ứng dụng do trung tâm quản lí tới các ứng dụng được xây dựng trên nền tảng phi tập trung). Mục tiêu chính của Swarm là cung cấp một kho lưu trữ công khai Ethereum</w:t>
+      </w:r>
+      <w:r>
+        <w:t xml:space="preserve"> đủ phi tập trung và dự phòng, đặc biệt là lưu trữ và phân phối mã và</w:t>
+      </w:r>
+      <w:r>
+        <w:t xml:space="preserve"> dữ liệu</w:t>
+      </w:r>
+      <w:r>
+        <w:t xml:space="preserve"> ứng dụng phi tập trung</w:t>
+      </w:r>
+      <w:r>
+        <w:t xml:space="preserve">, cũng như dữ liệu blockchain. Từ góc nhìn về kinh tế, nó cho phép những người tham gia đóng góp hiệu quả </w:t>
+      </w:r>
+      <w:r>
+        <w:t xml:space="preserve">tài nguyên và băng thông để cung cấp các dịch vụ đã nói ở trên cho tất cả những người tham gia. Từ góc nhìn người dùng cuối, Swarm chỉ </w:t>
+      </w:r>
+      <w:r>
+        <w:lastRenderedPageBreak/>
+        <w:t xml:space="preserve">khác WWW(World Wide Web) việc tải tệp tin lên không đến một một máy chủ cụ thể. Mục đích là cung cấp dịch vụ lưu trữ ngang hàng </w:t>
+      </w:r>
+      <w:r>
+        <w:t>và cung cấp dịch vụ chống DDOS, không thời gian chêt, không chịu lỗi. Swarm được thiết kế để tích hợp bên trong blockchain Ethereum.</w:t>
+      </w:r>
+    </w:p>
     <w:p>
       <w:pPr>
         <w:pStyle w:val="Heading3"/>
       </w:pPr>
-      <w:bookmarkStart w:id="56" w:name="_Toc45348215"/>
-      <w:r>
-        <w:t>3.2.2 Ethereum Swarm</w:t>
+      <w:bookmarkStart w:id="56" w:name="_Toc45348216"/>
+      <w:r>
+        <w:t>3.2.3 So sánh IPFS và Ethereum Swarm</w:t>
       </w:r>
       <w:bookmarkEnd w:id="56"/>
     </w:p>
     <w:p>
+      <w:r>
+        <w:tab/>
+        <w:t xml:space="preserve">Có nhiều tranh cãi về sự khác nhau của Ethereum Swarm và IPFS, người ta cho rằng Ethereum Swarm </w:t>
+      </w:r>
+      <w:r>
+        <w:t>đang làm điều vô nghĩa</w:t>
+      </w:r>
+      <w:r>
+        <w:t xml:space="preserve"> trong khi chúng ta nên hướng đế</w:t>
+      </w:r>
+      <w:r>
+        <w:t xml:space="preserve">n phát triển </w:t>
+      </w:r>
+      <w:r>
+        <w:t>IPFS hay</w:t>
+      </w:r>
+      <w:r>
+        <w:t xml:space="preserve"> FILECOIN. </w:t>
+      </w:r>
+      <w:r>
+        <w:t>Dưới đây là một số điểm tưởng đồng và khác biệt của hai hệ thống này theo dựa theo bài viết của Viktor T</w:t>
+      </w:r>
+      <w:r>
+        <w:t>ron</w:t>
+      </w:r>
+      <w:r>
+        <w:t>, một trong những người sáng lập ra Ethereum Swarm.</w:t>
+      </w:r>
+      <w:bookmarkStart w:id="57" w:name="_GoBack"/>
+      <w:bookmarkEnd w:id="57"/>
+    </w:p>
+    <w:p>
       <w:pPr>
         <w:pStyle w:val="Heading3"/>
       </w:pPr>
-      <w:bookmarkStart w:id="57" w:name="_Toc45348216"/>
-      <w:r>
-        <w:t>3.2.3 So sánh IPFS và Ethereum Swarm</w:t>
-      </w:r>
-      <w:bookmarkEnd w:id="57"/>
-    </w:p>
-    <w:p>
-      <w:pPr>
-        <w:pStyle w:val="Heading3"/>
-      </w:pPr>
       <w:bookmarkStart w:id="58" w:name="_Toc45348217"/>
       <w:r>
         <w:t>3.2.4 Kết hợp và thực thi</w:t>
@@ -9659,7 +10908,6 @@
       </w:pPr>
       <w:bookmarkStart w:id="59" w:name="_Toc45348218"/>
       <w:r>
-        <w:lastRenderedPageBreak/>
         <w:t>PHẦN 4: THẢO LUẬN</w:t>
       </w:r>
       <w:bookmarkEnd w:id="59"/>
@@ -9837,6 +11085,7 @@
         <w:rPr>
           <w:noProof/>
         </w:rPr>
+        <w:lastRenderedPageBreak/>
         <w:t xml:space="preserve">Chris Berg, S. D. &amp;. J. P., n.d. </w:t>
       </w:r>
       <w:r>
@@ -10012,7 +11261,6 @@
         <w:rPr>
           <w:noProof/>
         </w:rPr>
-        <w:lastRenderedPageBreak/>
         <w:t xml:space="preserve">ipfs, n.d. </w:t>
       </w:r>
       <w:r>
@@ -10235,57 +11483,57 @@
     </w:p>
     <w:p>
       <w:r>
+        <w:t>- Trong ethereum có ETHER tại sao chúng ta không dùng chúng làm lại dùng gas để pay cho code. Đó là tại vì giá eth ko cố định.</w:t>
+      </w:r>
+    </w:p>
+    <w:p>
+      <w:r>
+        <w:t>- wei là đơn vị nhỏ nhất của ether</w:t>
+      </w:r>
+    </w:p>
+    <w:p>
+      <w:r>
+        <w:t>- 10^9 wei  = 1 gwei</w:t>
+      </w:r>
+    </w:p>
+    <w:p>
+      <w:r>
+        <w:t>- 1 gwei = 10^-9 ether</w:t>
+      </w:r>
+    </w:p>
+    <w:p>
+      <w:r>
+        <w:t>- Gwei còn được gọi là nanoether</w:t>
+      </w:r>
+    </w:p>
+    <w:p>
+      <w:r>
+        <w:t>- Gas limit con số tối đa mà bạn sẵn sang trả cho một giao dịch. Con so này càng cao thì bạn phải làm nhiều việc hơn để thực thi transaction bằng ether hoặc smart contract.</w:t>
+      </w:r>
+    </w:p>
+    <w:p>
+      <w:r>
+        <w:t>- gasCost(Ether) = gasPrice * gasCost(Gas);</w:t>
+      </w:r>
+    </w:p>
+    <w:p>
+      <w:r>
+        <w:t>- gasCost(Ether) = gasPrice * min(gasCost, gasLimit);</w:t>
+      </w:r>
+    </w:p>
+    <w:p>
+      <w:r>
+        <w:t>-transaction{</w:t>
+      </w:r>
+    </w:p>
+    <w:p>
+      <w:r>
+        <w:t xml:space="preserve">….  ..  </w:t>
+      </w:r>
+    </w:p>
+    <w:p>
+      <w:r>
         <w:lastRenderedPageBreak/>
-        <w:t>- Trong ethereum có ETHER tại sao chúng ta không dùng chúng làm lại dùng gas để pay cho code. Đó là tại vì giá eth ko cố định.</w:t>
-      </w:r>
-    </w:p>
-    <w:p>
-      <w:r>
-        <w:t>- wei là đơn vị nhỏ nhất của ether</w:t>
-      </w:r>
-    </w:p>
-    <w:p>
-      <w:r>
-        <w:t>- 10^9 wei  = 1 gwei</w:t>
-      </w:r>
-    </w:p>
-    <w:p>
-      <w:r>
-        <w:t>- 1 gwei = 10^-9 ether</w:t>
-      </w:r>
-    </w:p>
-    <w:p>
-      <w:r>
-        <w:t>- Gwei còn được gọi là nanoether</w:t>
-      </w:r>
-    </w:p>
-    <w:p>
-      <w:r>
-        <w:t>- Gas limit con số tối đa mà bạn sẵn sang trả cho một giao dịch. Con so này càng cao thì bạn phải làm nhiều việc hơn để thực thi transaction bằng ether hoặc smart contract.</w:t>
-      </w:r>
-    </w:p>
-    <w:p>
-      <w:r>
-        <w:t>- gasCost(Ether) = gasPrice * gasCost(Gas);</w:t>
-      </w:r>
-    </w:p>
-    <w:p>
-      <w:r>
-        <w:t>- gasCost(Ether) = gasPrice * min(gasCost, gasLimit);</w:t>
-      </w:r>
-    </w:p>
-    <w:p>
-      <w:r>
-        <w:t>-transaction{</w:t>
-      </w:r>
-    </w:p>
-    <w:p>
-      <w:r>
-        <w:t xml:space="preserve">….  ..  </w:t>
-      </w:r>
-    </w:p>
-    <w:p>
-      <w:r>
         <w:t xml:space="preserve">… ..  </w:t>
       </w:r>
     </w:p>
@@ -10313,7 +11561,7 @@
       <w:r>
         <w:t xml:space="preserve">Cach 1: </w:t>
       </w:r>
-      <w:hyperlink r:id="rId21" w:history="1">
+      <w:hyperlink r:id="rId22" w:history="1">
         <w:r>
           <w:rPr>
             <w:rStyle w:val="Hyperlink"/>
@@ -10334,8 +11582,8 @@
     </w:p>
     <w:p/>
     <w:sectPr>
-      <w:headerReference w:type="default" r:id="rId22"/>
-      <w:footerReference w:type="default" r:id="rId23"/>
+      <w:headerReference w:type="default" r:id="rId23"/>
+      <w:footerReference w:type="default" r:id="rId24"/>
       <w:pgSz w:w="11907" w:h="16840" w:code="9"/>
       <w:pgMar w:top="1418" w:right="1588" w:bottom="1418" w:left="1701" w:header="0" w:footer="0" w:gutter="0"/>
       <w:pgNumType w:start="1"/>
@@ -10373,6 +11621,26 @@
 </file>
 
 <file path=word/footer1.xml><?xml version="1.0" encoding="utf-8"?>
+<w:ftr xmlns:wpc="http://schemas.microsoft.com/office/word/2010/wordprocessingCanvas" xmlns:mc="http://schemas.openxmlformats.org/markup-compatibility/2006" xmlns:o="urn:schemas-microsoft-com:office:office" xmlns:r="http://schemas.openxmlformats.org/officeDocument/2006/relationships" xmlns:m="http://schemas.openxmlformats.org/officeDocument/2006/math" xmlns:v="urn:schemas-microsoft-com:vml" xmlns:wp14="http://schemas.microsoft.com/office/word/2010/wordprocessingDrawing" xmlns:wp="http://schemas.openxmlformats.org/drawingml/2006/wordprocessingDrawing" xmlns:w10="urn:schemas-microsoft-com:office:word" xmlns:w="http://schemas.openxmlformats.org/wordprocessingml/2006/main" xmlns:w14="http://schemas.microsoft.com/office/word/2010/wordml" xmlns:w15="http://schemas.microsoft.com/office/word/2012/wordml" xmlns:wpg="http://schemas.microsoft.com/office/word/2010/wordprocessingGroup" xmlns:wpi="http://schemas.microsoft.com/office/word/2010/wordprocessingInk" xmlns:wne="http://schemas.microsoft.com/office/word/2006/wordml" xmlns:wps="http://schemas.microsoft.com/office/word/2010/wordprocessingShape" mc:Ignorable="w14 w15 wp14">
+  <w:p>
+    <w:pPr>
+      <w:pStyle w:val="BodyText"/>
+      <w:tabs>
+        <w:tab w:val="center" w:pos="4780"/>
+      </w:tabs>
+      <w:spacing w:line="14" w:lineRule="auto"/>
+    </w:pPr>
+    <w:r>
+      <w:rPr>
+        <w:sz w:val="20"/>
+      </w:rPr>
+      <w:tab/>
+    </w:r>
+  </w:p>
+</w:ftr>
+</file>
+
+<file path=word/footer2.xml><?xml version="1.0" encoding="utf-8"?>
 <w:ftr xmlns:wpc="http://schemas.microsoft.com/office/word/2010/wordprocessingCanvas" xmlns:mc="http://schemas.openxmlformats.org/markup-compatibility/2006" xmlns:o="urn:schemas-microsoft-com:office:office" xmlns:r="http://schemas.openxmlformats.org/officeDocument/2006/relationships" xmlns:m="http://schemas.openxmlformats.org/officeDocument/2006/math" xmlns:v="urn:schemas-microsoft-com:vml" xmlns:wp14="http://schemas.microsoft.com/office/word/2010/wordprocessingDrawing" xmlns:wp="http://schemas.openxmlformats.org/drawingml/2006/wordprocessingDrawing" xmlns:w10="urn:schemas-microsoft-com:office:word" xmlns:w="http://schemas.openxmlformats.org/wordprocessingml/2006/main" xmlns:w14="http://schemas.microsoft.com/office/word/2010/wordml" xmlns:w15="http://schemas.microsoft.com/office/word/2012/wordml" xmlns:wpg="http://schemas.microsoft.com/office/word/2010/wordprocessingGroup" xmlns:wpi="http://schemas.microsoft.com/office/word/2010/wordprocessingInk" xmlns:wne="http://schemas.microsoft.com/office/word/2006/wordml" xmlns:wps="http://schemas.microsoft.com/office/word/2010/wordprocessingShape" mc:Ignorable="w14 w15 wp14">
   <w:sdt>
     <w:sdtPr>
@@ -10525,7 +11793,7 @@
             <w:sz w:val="24"/>
             <w:szCs w:val="24"/>
           </w:rPr>
-          <w:t>29</w:t>
+          <w:t>30</w:t>
         </w:r>
         <w:r>
           <w:rPr>
@@ -13446,7 +14714,6 @@
   <w:style w:type="character" w:default="1" w:styleId="DefaultParagraphFont">
     <w:name w:val="Default Paragraph Font"/>
     <w:uiPriority w:val="1"/>
-    <w:semiHidden/>
     <w:unhideWhenUsed/>
   </w:style>
   <w:style w:type="table" w:default="1" w:styleId="TableNormal">
@@ -13807,7 +15074,582 @@
       <w:spacing w:after="0"/>
     </w:pPr>
   </w:style>
+  <w:style w:type="character" w:styleId="PlaceholderText">
+    <w:name w:val="Placeholder Text"/>
+    <w:basedOn w:val="DefaultParagraphFont"/>
+    <w:uiPriority w:val="99"/>
+    <w:semiHidden/>
+    <w:rsid w:val="00127226"/>
+    <w:rPr>
+      <w:color w:val="808080"/>
+    </w:rPr>
+  </w:style>
 </w:styles>
+</file>
+
+<file path=word/glossary/document.xml><?xml version="1.0" encoding="utf-8"?>
+<w:glossaryDocument xmlns:wpc="http://schemas.microsoft.com/office/word/2010/wordprocessingCanvas" xmlns:mc="http://schemas.openxmlformats.org/markup-compatibility/2006" xmlns:o="urn:schemas-microsoft-com:office:office" xmlns:r="http://schemas.openxmlformats.org/officeDocument/2006/relationships" xmlns:m="http://schemas.openxmlformats.org/officeDocument/2006/math" xmlns:v="urn:schemas-microsoft-com:vml" xmlns:wp14="http://schemas.microsoft.com/office/word/2010/wordprocessingDrawing" xmlns:wp="http://schemas.openxmlformats.org/drawingml/2006/wordprocessingDrawing" xmlns:w10="urn:schemas-microsoft-com:office:word" xmlns:w="http://schemas.openxmlformats.org/wordprocessingml/2006/main" xmlns:w14="http://schemas.microsoft.com/office/word/2010/wordml" xmlns:w15="http://schemas.microsoft.com/office/word/2012/wordml" xmlns:wpg="http://schemas.microsoft.com/office/word/2010/wordprocessingGroup" xmlns:wpi="http://schemas.microsoft.com/office/word/2010/wordprocessingInk" xmlns:wne="http://schemas.microsoft.com/office/word/2006/wordml" xmlns:wps="http://schemas.microsoft.com/office/word/2010/wordprocessingShape" mc:Ignorable="w14 w15 wp14"/>
+</file>
+
+<file path=word/glossary/fontTable.xml><?xml version="1.0" encoding="utf-8"?>
+<w:fonts xmlns:mc="http://schemas.openxmlformats.org/markup-compatibility/2006" xmlns:r="http://schemas.openxmlformats.org/officeDocument/2006/relationships" xmlns:w="http://schemas.openxmlformats.org/wordprocessingml/2006/main" xmlns:w14="http://schemas.microsoft.com/office/word/2010/wordml" xmlns:w15="http://schemas.microsoft.com/office/word/2012/wordml" mc:Ignorable="w14 w15">
+  <w:font w:name="Times New Roman">
+    <w:panose1 w:val="02020603050405020304"/>
+    <w:charset w:val="00"/>
+    <w:family w:val="roman"/>
+    <w:pitch w:val="variable"/>
+    <w:sig w:usb0="E0002EFF" w:usb1="C000785B" w:usb2="00000009" w:usb3="00000000" w:csb0="000001FF" w:csb1="00000000"/>
+  </w:font>
+  <w:font w:name="Calibri">
+    <w:panose1 w:val="020F0502020204030204"/>
+    <w:charset w:val="00"/>
+    <w:family w:val="swiss"/>
+    <w:pitch w:val="variable"/>
+    <w:sig w:usb0="E4002EFF" w:usb1="C000247B" w:usb2="00000009" w:usb3="00000000" w:csb0="000001FF" w:csb1="00000000"/>
+  </w:font>
+  <w:font w:name="Courier New">
+    <w:panose1 w:val="02070309020205020404"/>
+    <w:charset w:val="00"/>
+    <w:family w:val="modern"/>
+    <w:pitch w:val="fixed"/>
+    <w:sig w:usb0="E0002EFF" w:usb1="C0007843" w:usb2="00000009" w:usb3="00000000" w:csb0="000001FF" w:csb1="00000000"/>
+  </w:font>
+  <w:font w:name="Wingdings">
+    <w:panose1 w:val="05000000000000000000"/>
+    <w:charset w:val="02"/>
+    <w:family w:val="auto"/>
+    <w:pitch w:val="variable"/>
+    <w:sig w:usb0="00000000" w:usb1="10000000" w:usb2="00000000" w:usb3="00000000" w:csb0="80000000" w:csb1="00000000"/>
+  </w:font>
+  <w:font w:name="Symbol">
+    <w:panose1 w:val="05050102010706020507"/>
+    <w:charset w:val="02"/>
+    <w:family w:val="roman"/>
+    <w:pitch w:val="variable"/>
+    <w:sig w:usb0="00000000" w:usb1="10000000" w:usb2="00000000" w:usb3="00000000" w:csb0="80000000" w:csb1="00000000"/>
+  </w:font>
+  <w:font w:name="DejaVu Sans">
+    <w:altName w:val="Times New Roman"/>
+    <w:charset w:val="00"/>
+    <w:family w:val="swiss"/>
+    <w:pitch w:val="variable"/>
+    <w:sig w:usb0="E7002EFF" w:usb1="D200FDFF" w:usb2="0A046029" w:usb3="00000000" w:csb0="800001FF" w:csb1="00000000"/>
+  </w:font>
+  <w:font w:name="Calibri Light">
+    <w:panose1 w:val="020F0302020204030204"/>
+    <w:charset w:val="00"/>
+    <w:family w:val="swiss"/>
+    <w:pitch w:val="variable"/>
+    <w:sig w:usb0="E4002EFF" w:usb1="C000247B" w:usb2="00000009" w:usb3="00000000" w:csb0="000001FF" w:csb1="00000000"/>
+  </w:font>
+  <w:font w:name="Liberation Sans">
+    <w:altName w:val="Arial"/>
+    <w:charset w:val="01"/>
+    <w:family w:val="roman"/>
+    <w:pitch w:val="variable"/>
+  </w:font>
+  <w:font w:name="Noto Sans CJK SC">
+    <w:panose1 w:val="00000000000000000000"/>
+    <w:charset w:val="00"/>
+    <w:family w:val="roman"/>
+    <w:notTrueType/>
+    <w:pitch w:val="default"/>
+  </w:font>
+  <w:font w:name="Lohit Devanagari">
+    <w:altName w:val="Times New Roman"/>
+    <w:panose1 w:val="00000000000000000000"/>
+    <w:charset w:val="00"/>
+    <w:family w:val="roman"/>
+    <w:notTrueType/>
+    <w:pitch w:val="default"/>
+  </w:font>
+</w:fonts>
+</file>
+
+<file path=word/glossary/settings.xml><?xml version="1.0" encoding="utf-8"?>
+<w:settings xmlns:mc="http://schemas.openxmlformats.org/markup-compatibility/2006" xmlns:o="urn:schemas-microsoft-com:office:office" xmlns:r="http://schemas.openxmlformats.org/officeDocument/2006/relationships" xmlns:m="http://schemas.openxmlformats.org/officeDocument/2006/math" xmlns:v="urn:schemas-microsoft-com:vml" xmlns:w10="urn:schemas-microsoft-com:office:word" xmlns:w="http://schemas.openxmlformats.org/wordprocessingml/2006/main" xmlns:w14="http://schemas.microsoft.com/office/word/2010/wordml" xmlns:w15="http://schemas.microsoft.com/office/word/2012/wordml" xmlns:sl="http://schemas.openxmlformats.org/schemaLibrary/2006/main" mc:Ignorable="w14 w15">
+  <w:view w:val="normal"/>
+  <w:defaultTabStop w:val="720"/>
+  <w:characterSpacingControl w:val="doNotCompress"/>
+  <w:compat>
+    <w:useFELayout/>
+    <w:compatSetting w:name="compatibilityMode" w:uri="http://schemas.microsoft.com/office/word" w:val="15"/>
+    <w:compatSetting w:name="overrideTableStyleFontSizeAndJustification" w:uri="http://schemas.microsoft.com/office/word" w:val="1"/>
+    <w:compatSetting w:name="enableOpenTypeFeatures" w:uri="http://schemas.microsoft.com/office/word" w:val="1"/>
+    <w:compatSetting w:name="doNotFlipMirrorIndents" w:uri="http://schemas.microsoft.com/office/word" w:val="1"/>
+    <w:compatSetting w:name="differentiateMultirowTableHeaders" w:uri="http://schemas.microsoft.com/office/word" w:val="1"/>
+  </w:compat>
+  <w:rsids>
+    <w:rsidRoot w:val="00397EF1"/>
+    <w:rsid w:val="00397EF1"/>
+  </w:rsids>
+  <m:mathPr>
+    <m:mathFont m:val="Cambria Math"/>
+    <m:brkBin m:val="before"/>
+    <m:brkBinSub m:val="--"/>
+    <m:smallFrac m:val="0"/>
+    <m:dispDef/>
+    <m:lMargin m:val="0"/>
+    <m:rMargin m:val="0"/>
+    <m:defJc m:val="centerGroup"/>
+    <m:wrapIndent m:val="1440"/>
+    <m:intLim m:val="subSup"/>
+    <m:naryLim m:val="undOvr"/>
+  </m:mathPr>
+  <w:themeFontLang w:val="en-US"/>
+  <w:clrSchemeMapping w:bg1="light1" w:t1="dark1" w:bg2="light2" w:t2="dark2" w:accent1="accent1" w:accent2="accent2" w:accent3="accent3" w:accent4="accent4" w:accent5="accent5" w:accent6="accent6" w:hyperlink="hyperlink" w:followedHyperlink="followedHyperlink"/>
+  <w:decimalSymbol w:val="."/>
+  <w:listSeparator w:val=","/>
+  <w15:chartTrackingRefBased/>
+</w:settings>
+</file>
+
+<file path=word/glossary/styles.xml><?xml version="1.0" encoding="utf-8"?>
+<w:styles xmlns:mc="http://schemas.openxmlformats.org/markup-compatibility/2006" xmlns:r="http://schemas.openxmlformats.org/officeDocument/2006/relationships" xmlns:w="http://schemas.openxmlformats.org/wordprocessingml/2006/main" xmlns:w14="http://schemas.microsoft.com/office/word/2010/wordml" xmlns:w15="http://schemas.microsoft.com/office/word/2012/wordml" mc:Ignorable="w14 w15">
+  <w:docDefaults>
+    <w:rPrDefault>
+      <w:rPr>
+        <w:rFonts w:asciiTheme="minorHAnsi" w:eastAsiaTheme="minorEastAsia" w:hAnsiTheme="minorHAnsi" w:cstheme="minorBidi"/>
+        <w:sz w:val="22"/>
+        <w:szCs w:val="22"/>
+        <w:lang w:val="en-US" w:eastAsia="en-US" w:bidi="ar-SA"/>
+      </w:rPr>
+    </w:rPrDefault>
+    <w:pPrDefault>
+      <w:pPr>
+        <w:spacing w:after="160" w:line="259" w:lineRule="auto"/>
+      </w:pPr>
+    </w:pPrDefault>
+  </w:docDefaults>
+  <w:latentStyles w:defLockedState="0" w:defUIPriority="99" w:defSemiHidden="0" w:defUnhideWhenUsed="0" w:defQFormat="0" w:count="371">
+    <w:lsdException w:name="Normal" w:uiPriority="0" w:qFormat="1"/>
+    <w:lsdException w:name="heading 1" w:uiPriority="9" w:qFormat="1"/>
+    <w:lsdException w:name="heading 2" w:semiHidden="1" w:uiPriority="9" w:unhideWhenUsed="1" w:qFormat="1"/>
+    <w:lsdException w:name="heading 3" w:semiHidden="1" w:uiPriority="9" w:unhideWhenUsed="1" w:qFormat="1"/>
+    <w:lsdException w:name="heading 4" w:semiHidden="1" w:uiPriority="9" w:unhideWhenUsed="1" w:qFormat="1"/>
+    <w:lsdException w:name="heading 5" w:semiHidden="1" w:uiPriority="9" w:unhideWhenUsed="1" w:qFormat="1"/>
+    <w:lsdException w:name="heading 6" w:semiHidden="1" w:uiPriority="9" w:unhideWhenUsed="1" w:qFormat="1"/>
+    <w:lsdException w:name="heading 7" w:semiHidden="1" w:uiPriority="9" w:unhideWhenUsed="1" w:qFormat="1"/>
+    <w:lsdException w:name="heading 8" w:semiHidden="1" w:uiPriority="9" w:unhideWhenUsed="1" w:qFormat="1"/>
+    <w:lsdException w:name="heading 9" w:semiHidden="1" w:uiPriority="9" w:unhideWhenUsed="1" w:qFormat="1"/>
+    <w:lsdException w:name="index 1" w:semiHidden="1" w:unhideWhenUsed="1"/>
+    <w:lsdException w:name="index 2" w:semiHidden="1" w:unhideWhenUsed="1"/>
+    <w:lsdException w:name="index 3" w:semiHidden="1" w:unhideWhenUsed="1"/>
+    <w:lsdException w:name="index 4" w:semiHidden="1" w:unhideWhenUsed="1"/>
+    <w:lsdException w:name="index 5" w:semiHidden="1" w:unhideWhenUsed="1"/>
+    <w:lsdException w:name="index 6" w:semiHidden="1" w:unhideWhenUsed="1"/>
+    <w:lsdException w:name="index 7" w:semiHidden="1" w:unhideWhenUsed="1"/>
+    <w:lsdException w:name="index 8" w:semiHidden="1" w:unhideWhenUsed="1"/>
+    <w:lsdException w:name="index 9" w:semiHidden="1" w:unhideWhenUsed="1"/>
+    <w:lsdException w:name="toc 1" w:semiHidden="1" w:uiPriority="39" w:unhideWhenUsed="1"/>
+    <w:lsdException w:name="toc 2" w:semiHidden="1" w:uiPriority="39" w:unhideWhenUsed="1"/>
+    <w:lsdException w:name="toc 3" w:semiHidden="1" w:uiPriority="39" w:unhideWhenUsed="1"/>
+    <w:lsdException w:name="toc 4" w:semiHidden="1" w:uiPriority="39" w:unhideWhenUsed="1"/>
+    <w:lsdException w:name="toc 5" w:semiHidden="1" w:uiPriority="39" w:unhideWhenUsed="1"/>
+    <w:lsdException w:name="toc 6" w:semiHidden="1" w:uiPriority="39" w:unhideWhenUsed="1"/>
+    <w:lsdException w:name="toc 7" w:semiHidden="1" w:uiPriority="39" w:unhideWhenUsed="1"/>
+    <w:lsdException w:name="toc 8" w:semiHidden="1" w:uiPriority="39" w:unhideWhenUsed="1"/>
+    <w:lsdException w:name="toc 9" w:semiHidden="1" w:uiPriority="39" w:unhideWhenUsed="1"/>
+    <w:lsdException w:name="Normal Indent" w:semiHidden="1" w:unhideWhenUsed="1"/>
+    <w:lsdException w:name="footnote text" w:semiHidden="1" w:unhideWhenUsed="1"/>
+    <w:lsdException w:name="annotation text" w:semiHidden="1" w:unhideWhenUsed="1"/>
+    <w:lsdException w:name="header" w:semiHidden="1" w:unhideWhenUsed="1"/>
+    <w:lsdException w:name="footer" w:semiHidden="1" w:unhideWhenUsed="1"/>
+    <w:lsdException w:name="index heading" w:semiHidden="1" w:unhideWhenUsed="1"/>
+    <w:lsdException w:name="caption" w:semiHidden="1" w:uiPriority="35" w:unhideWhenUsed="1" w:qFormat="1"/>
+    <w:lsdException w:name="table of figures" w:semiHidden="1" w:unhideWhenUsed="1"/>
+    <w:lsdException w:name="envelope address" w:semiHidden="1" w:unhideWhenUsed="1"/>
+    <w:lsdException w:name="envelope return" w:semiHidden="1" w:unhideWhenUsed="1"/>
+    <w:lsdException w:name="footnote reference" w:semiHidden="1" w:unhideWhenUsed="1"/>
+    <w:lsdException w:name="annotation reference" w:semiHidden="1" w:unhideWhenUsed="1"/>
+    <w:lsdException w:name="line number" w:semiHidden="1" w:unhideWhenUsed="1"/>
+    <w:lsdException w:name="page number" w:semiHidden="1" w:unhideWhenUsed="1"/>
+    <w:lsdException w:name="endnote reference" w:semiHidden="1" w:unhideWhenUsed="1"/>
+    <w:lsdException w:name="endnote text" w:semiHidden="1" w:unhideWhenUsed="1"/>
+    <w:lsdException w:name="table of authorities" w:semiHidden="1" w:unhideWhenUsed="1"/>
+    <w:lsdException w:name="macro" w:semiHidden="1" w:unhideWhenUsed="1"/>
+    <w:lsdException w:name="toa heading" w:semiHidden="1" w:unhideWhenUsed="1"/>
+    <w:lsdException w:name="List" w:semiHidden="1" w:unhideWhenUsed="1"/>
+    <w:lsdException w:name="List Bullet" w:semiHidden="1" w:unhideWhenUsed="1"/>
+    <w:lsdException w:name="List Number" w:semiHidden="1" w:unhideWhenUsed="1"/>
+    <w:lsdException w:name="List 2" w:semiHidden="1" w:unhideWhenUsed="1"/>
+    <w:lsdException w:name="List 3" w:semiHidden="1" w:unhideWhenUsed="1"/>
+    <w:lsdException w:name="List 4" w:semiHidden="1" w:unhideWhenUsed="1"/>
+    <w:lsdException w:name="List 5" w:semiHidden="1" w:unhideWhenUsed="1"/>
+    <w:lsdException w:name="List Bullet 2" w:semiHidden="1" w:unhideWhenUsed="1"/>
+    <w:lsdException w:name="List Bullet 3" w:semiHidden="1" w:unhideWhenUsed="1"/>
+    <w:lsdException w:name="List Bullet 4" w:semiHidden="1" w:unhideWhenUsed="1"/>
+    <w:lsdException w:name="List Bullet 5" w:semiHidden="1" w:unhideWhenUsed="1"/>
+    <w:lsdException w:name="List Number 2" w:semiHidden="1" w:unhideWhenUsed="1"/>
+    <w:lsdException w:name="List Number 3" w:semiHidden="1" w:unhideWhenUsed="1"/>
+    <w:lsdException w:name="List Number 4" w:semiHidden="1" w:unhideWhenUsed="1"/>
+    <w:lsdException w:name="List Number 5" w:semiHidden="1" w:unhideWhenUsed="1"/>
+    <w:lsdException w:name="Title" w:uiPriority="10" w:qFormat="1"/>
+    <w:lsdException w:name="Closing" w:semiHidden="1" w:unhideWhenUsed="1"/>
+    <w:lsdException w:name="Signature" w:semiHidden="1" w:unhideWhenUsed="1"/>
+    <w:lsdException w:name="Default Paragraph Font" w:semiHidden="1" w:uiPriority="1" w:unhideWhenUsed="1"/>
+    <w:lsdException w:name="Body Text" w:semiHidden="1" w:unhideWhenUsed="1"/>
+    <w:lsdException w:name="Body Text Indent" w:semiHidden="1" w:unhideWhenUsed="1"/>
+    <w:lsdException w:name="List Continue" w:semiHidden="1" w:unhideWhenUsed="1"/>
+    <w:lsdException w:name="List Continue 2" w:semiHidden="1" w:unhideWhenUsed="1"/>
+    <w:lsdException w:name="List Continue 3" w:semiHidden="1" w:unhideWhenUsed="1"/>
+    <w:lsdException w:name="List Continue 4" w:semiHidden="1" w:unhideWhenUsed="1"/>
+    <w:lsdException w:name="List Continue 5" w:semiHidden="1" w:unhideWhenUsed="1"/>
+    <w:lsdException w:name="Message Header" w:semiHidden="1" w:unhideWhenUsed="1"/>
+    <w:lsdException w:name="Subtitle" w:uiPriority="11" w:qFormat="1"/>
+    <w:lsdException w:name="Salutation" w:semiHidden="1" w:unhideWhenUsed="1"/>
+    <w:lsdException w:name="Date" w:semiHidden="1" w:unhideWhenUsed="1"/>
+    <w:lsdException w:name="Body Text First Indent" w:semiHidden="1" w:unhideWhenUsed="1"/>
+    <w:lsdException w:name="Body Text First Indent 2" w:semiHidden="1" w:unhideWhenUsed="1"/>
+    <w:lsdException w:name="Note Heading" w:semiHidden="1" w:unhideWhenUsed="1"/>
+    <w:lsdException w:name="Body Text 2" w:semiHidden="1" w:unhideWhenUsed="1"/>
+    <w:lsdException w:name="Body Text 3" w:semiHidden="1" w:unhideWhenUsed="1"/>
+    <w:lsdException w:name="Body Text Indent 2" w:semiHidden="1" w:unhideWhenUsed="1"/>
+    <w:lsdException w:name="Body Text Indent 3" w:semiHidden="1" w:unhideWhenUsed="1"/>
+    <w:lsdException w:name="Block Text" w:semiHidden="1" w:unhideWhenUsed="1"/>
+    <w:lsdException w:name="Hyperlink" w:semiHidden="1" w:unhideWhenUsed="1"/>
+    <w:lsdException w:name="FollowedHyperlink" w:semiHidden="1" w:unhideWhenUsed="1"/>
+    <w:lsdException w:name="Strong" w:uiPriority="22" w:qFormat="1"/>
+    <w:lsdException w:name="Emphasis" w:uiPriority="20" w:qFormat="1"/>
+    <w:lsdException w:name="Document Map" w:semiHidden="1" w:unhideWhenUsed="1"/>
+    <w:lsdException w:name="Plain Text" w:semiHidden="1" w:unhideWhenUsed="1"/>
+    <w:lsdException w:name="E-mail Signature" w:semiHidden="1" w:unhideWhenUsed="1"/>
+    <w:lsdException w:name="HTML Top of Form" w:semiHidden="1" w:unhideWhenUsed="1"/>
+    <w:lsdException w:name="HTML Bottom of Form" w:semiHidden="1" w:unhideWhenUsed="1"/>
+    <w:lsdException w:name="Normal (Web)" w:semiHidden="1" w:unhideWhenUsed="1"/>
+    <w:lsdException w:name="HTML Acronym" w:semiHidden="1" w:unhideWhenUsed="1"/>
+    <w:lsdException w:name="HTML Address" w:semiHidden="1" w:unhideWhenUsed="1"/>
+    <w:lsdException w:name="HTML Cite" w:semiHidden="1" w:unhideWhenUsed="1"/>
+    <w:lsdException w:name="HTML Code" w:semiHidden="1" w:unhideWhenUsed="1"/>
+    <w:lsdException w:name="HTML Definition" w:semiHidden="1" w:unhideWhenUsed="1"/>
+    <w:lsdException w:name="HTML Keyboard" w:semiHidden="1" w:unhideWhenUsed="1"/>
+    <w:lsdException w:name="HTML Preformatted" w:semiHidden="1" w:unhideWhenUsed="1"/>
+    <w:lsdException w:name="HTML Sample" w:semiHidden="1" w:unhideWhenUsed="1"/>
+    <w:lsdException w:name="HTML Typewriter" w:semiHidden="1" w:unhideWhenUsed="1"/>
+    <w:lsdException w:name="HTML Variable" w:semiHidden="1" w:unhideWhenUsed="1"/>
+    <w:lsdException w:name="Normal Table" w:semiHidden="1" w:unhideWhenUsed="1"/>
+    <w:lsdException w:name="annotation subject" w:semiHidden="1" w:unhideWhenUsed="1"/>
+    <w:lsdException w:name="No List" w:semiHidden="1" w:unhideWhenUsed="1"/>
+    <w:lsdException w:name="Outline List 1" w:semiHidden="1" w:unhideWhenUsed="1"/>
+    <w:lsdException w:name="Outline List 2" w:semiHidden="1" w:unhideWhenUsed="1"/>
+    <w:lsdException w:name="Outline List 3" w:semiHidden="1" w:unhideWhenUsed="1"/>
+    <w:lsdException w:name="Table Simple 1" w:semiHidden="1" w:unhideWhenUsed="1"/>
+    <w:lsdException w:name="Table Simple 2" w:semiHidden="1" w:unhideWhenUsed="1"/>
+    <w:lsdException w:name="Table Simple 3" w:semiHidden="1" w:unhideWhenUsed="1"/>
+    <w:lsdException w:name="Table Classic 1" w:semiHidden="1" w:unhideWhenUsed="1"/>
+    <w:lsdException w:name="Table Classic 2" w:semiHidden="1" w:unhideWhenUsed="1"/>
+    <w:lsdException w:name="Table Classic 3" w:semiHidden="1" w:unhideWhenUsed="1"/>
+    <w:lsdException w:name="Table Classic 4" w:semiHidden="1" w:unhideWhenUsed="1"/>
+    <w:lsdException w:name="Table Colorful 1" w:semiHidden="1" w:unhideWhenUsed="1"/>
+    <w:lsdException w:name="Table Colorful 2" w:semiHidden="1" w:unhideWhenUsed="1"/>
+    <w:lsdException w:name="Table Colorful 3" w:semiHidden="1" w:unhideWhenUsed="1"/>
+    <w:lsdException w:name="Table Columns 1" w:semiHidden="1" w:unhideWhenUsed="1"/>
+    <w:lsdException w:name="Table Columns 2" w:semiHidden="1" w:unhideWhenUsed="1"/>
+    <w:lsdException w:name="Table Columns 3" w:semiHidden="1" w:unhideWhenUsed="1"/>
+    <w:lsdException w:name="Table Columns 4" w:semiHidden="1" w:unhideWhenUsed="1"/>
+    <w:lsdException w:name="Table Columns 5" w:semiHidden="1" w:unhideWhenUsed="1"/>
+    <w:lsdException w:name="Table Grid 1" w:semiHidden="1" w:unhideWhenUsed="1"/>
+    <w:lsdException w:name="Table Grid 2" w:semiHidden="1" w:unhideWhenUsed="1"/>
+    <w:lsdException w:name="Table Grid 3" w:semiHidden="1" w:unhideWhenUsed="1"/>
+    <w:lsdException w:name="Table Grid 4" w:semiHidden="1" w:unhideWhenUsed="1"/>
+    <w:lsdException w:name="Table Grid 5" w:semiHidden="1" w:unhideWhenUsed="1"/>
+    <w:lsdException w:name="Table Grid 6" w:semiHidden="1" w:unhideWhenUsed="1"/>
+    <w:lsdException w:name="Table Grid 7" w:semiHidden="1" w:unhideWhenUsed="1"/>
+    <w:lsdException w:name="Table Grid 8" w:semiHidden="1" w:unhideWhenUsed="1"/>
+    <w:lsdException w:name="Table List 1" w:semiHidden="1" w:unhideWhenUsed="1"/>
+    <w:lsdException w:name="Table List 2" w:semiHidden="1" w:unhideWhenUsed="1"/>
+    <w:lsdException w:name="Table List 3" w:semiHidden="1" w:unhideWhenUsed="1"/>
+    <w:lsdException w:name="Table List 4" w:semiHidden="1" w:unhideWhenUsed="1"/>
+    <w:lsdException w:name="Table List 5" w:semiHidden="1" w:unhideWhenUsed="1"/>
+    <w:lsdException w:name="Table List 6" w:semiHidden="1" w:unhideWhenUsed="1"/>
+    <w:lsdException w:name="Table List 7" w:semiHidden="1" w:unhideWhenUsed="1"/>
+    <w:lsdException w:name="Table List 8" w:semiHidden="1" w:unhideWhenUsed="1"/>
+    <w:lsdException w:name="Table 3D effects 1" w:semiHidden="1" w:unhideWhenUsed="1"/>
+    <w:lsdException w:name="Table 3D effects 2" w:semiHidden="1" w:unhideWhenUsed="1"/>
+    <w:lsdException w:name="Table 3D effects 3" w:semiHidden="1" w:unhideWhenUsed="1"/>
+    <w:lsdException w:name="Table Contemporary" w:semiHidden="1" w:unhideWhenUsed="1"/>
+    <w:lsdException w:name="Table Elegant" w:semiHidden="1" w:unhideWhenUsed="1"/>
+    <w:lsdException w:name="Table Professional" w:semiHidden="1" w:unhideWhenUsed="1"/>
+    <w:lsdException w:name="Table Subtle 1" w:semiHidden="1" w:unhideWhenUsed="1"/>
+    <w:lsdException w:name="Table Subtle 2" w:semiHidden="1" w:unhideWhenUsed="1"/>
+    <w:lsdException w:name="Table Web 1" w:semiHidden="1" w:unhideWhenUsed="1"/>
+    <w:lsdException w:name="Table Web 2" w:semiHidden="1" w:unhideWhenUsed="1"/>
+    <w:lsdException w:name="Table Web 3" w:semiHidden="1" w:unhideWhenUsed="1"/>
+    <w:lsdException w:name="Balloon Text" w:semiHidden="1" w:unhideWhenUsed="1"/>
+    <w:lsdException w:name="Table Grid" w:uiPriority="39"/>
+    <w:lsdException w:name="Table Theme" w:semiHidden="1" w:unhideWhenUsed="1"/>
+    <w:lsdException w:name="Placeholder Text" w:semiHidden="1"/>
+    <w:lsdException w:name="No Spacing" w:uiPriority="1" w:qFormat="1"/>
+    <w:lsdException w:name="Light Shading" w:uiPriority="60"/>
+    <w:lsdException w:name="Light List" w:uiPriority="61"/>
+    <w:lsdException w:name="Light Grid" w:uiPriority="62"/>
+    <w:lsdException w:name="Medium Shading 1" w:uiPriority="63"/>
+    <w:lsdException w:name="Medium Shading 2" w:uiPriority="64"/>
+    <w:lsdException w:name="Medium List 1" w:uiPriority="65"/>
+    <w:lsdException w:name="Medium List 2" w:uiPriority="66"/>
+    <w:lsdException w:name="Medium Grid 1" w:uiPriority="67"/>
+    <w:lsdException w:name="Medium Grid 2" w:uiPriority="68"/>
+    <w:lsdException w:name="Medium Grid 3" w:uiPriority="69"/>
+    <w:lsdException w:name="Dark List" w:uiPriority="70"/>
+    <w:lsdException w:name="Colorful Shading" w:uiPriority="71"/>
+    <w:lsdException w:name="Colorful List" w:uiPriority="72"/>
+    <w:lsdException w:name="Colorful Grid" w:uiPriority="73"/>
+    <w:lsdException w:name="Light Shading Accent 1" w:uiPriority="60"/>
+    <w:lsdException w:name="Light List Accent 1" w:uiPriority="61"/>
+    <w:lsdException w:name="Light Grid Accent 1" w:uiPriority="62"/>
+    <w:lsdException w:name="Medium Shading 1 Accent 1" w:uiPriority="63"/>
+    <w:lsdException w:name="Medium Shading 2 Accent 1" w:uiPriority="64"/>
+    <w:lsdException w:name="Medium List 1 Accent 1" w:uiPriority="65"/>
+    <w:lsdException w:name="Revision" w:semiHidden="1"/>
+    <w:lsdException w:name="List Paragraph" w:uiPriority="34" w:qFormat="1"/>
+    <w:lsdException w:name="Quote" w:uiPriority="29" w:qFormat="1"/>
+    <w:lsdException w:name="Intense Quote" w:uiPriority="30" w:qFormat="1"/>
+    <w:lsdException w:name="Medium List 2 Accent 1" w:uiPriority="66"/>
+    <w:lsdException w:name="Medium Grid 1 Accent 1" w:uiPriority="67"/>
+    <w:lsdException w:name="Medium Grid 2 Accent 1" w:uiPriority="68"/>
+    <w:lsdException w:name="Medium Grid 3 Accent 1" w:uiPriority="69"/>
+    <w:lsdException w:name="Dark List Accent 1" w:uiPriority="70"/>
+    <w:lsdException w:name="Colorful Shading Accent 1" w:uiPriority="71"/>
+    <w:lsdException w:name="Colorful List Accent 1" w:uiPriority="72"/>
+    <w:lsdException w:name="Colorful Grid Accent 1" w:uiPriority="73"/>
+    <w:lsdException w:name="Light Shading Accent 2" w:uiPriority="60"/>
+    <w:lsdException w:name="Light List Accent 2" w:uiPriority="61"/>
+    <w:lsdException w:name="Light Grid Accent 2" w:uiPriority="62"/>
+    <w:lsdException w:name="Medium Shading 1 Accent 2" w:uiPriority="63"/>
+    <w:lsdException w:name="Medium Shading 2 Accent 2" w:uiPriority="64"/>
+    <w:lsdException w:name="Medium List 1 Accent 2" w:uiPriority="65"/>
+    <w:lsdException w:name="Medium List 2 Accent 2" w:uiPriority="66"/>
+    <w:lsdException w:name="Medium Grid 1 Accent 2" w:uiPriority="67"/>
+    <w:lsdException w:name="Medium Grid 2 Accent 2" w:uiPriority="68"/>
+    <w:lsdException w:name="Medium Grid 3 Accent 2" w:uiPriority="69"/>
+    <w:lsdException w:name="Dark List Accent 2" w:uiPriority="70"/>
+    <w:lsdException w:name="Colorful Shading Accent 2" w:uiPriority="71"/>
+    <w:lsdException w:name="Colorful List Accent 2" w:uiPriority="72"/>
+    <w:lsdException w:name="Colorful Grid Accent 2" w:uiPriority="73"/>
+    <w:lsdException w:name="Light Shading Accent 3" w:uiPriority="60"/>
+    <w:lsdException w:name="Light List Accent 3" w:uiPriority="61"/>
+    <w:lsdException w:name="Light Grid Accent 3" w:uiPriority="62"/>
+    <w:lsdException w:name="Medium Shading 1 Accent 3" w:uiPriority="63"/>
+    <w:lsdException w:name="Medium Shading 2 Accent 3" w:uiPriority="64"/>
+    <w:lsdException w:name="Medium List 1 Accent 3" w:uiPriority="65"/>
+    <w:lsdException w:name="Medium List 2 Accent 3" w:uiPriority="66"/>
+    <w:lsdException w:name="Medium Grid 1 Accent 3" w:uiPriority="67"/>
+    <w:lsdException w:name="Medium Grid 2 Accent 3" w:uiPriority="68"/>
+    <w:lsdException w:name="Medium Grid 3 Accent 3" w:uiPriority="69"/>
+    <w:lsdException w:name="Dark List Accent 3" w:uiPriority="70"/>
+    <w:lsdException w:name="Colorful Shading Accent 3" w:uiPriority="71"/>
+    <w:lsdException w:name="Colorful List Accent 3" w:uiPriority="72"/>
+    <w:lsdException w:name="Colorful Grid Accent 3" w:uiPriority="73"/>
+    <w:lsdException w:name="Light Shading Accent 4" w:uiPriority="60"/>
+    <w:lsdException w:name="Light List Accent 4" w:uiPriority="61"/>
+    <w:lsdException w:name="Light Grid Accent 4" w:uiPriority="62"/>
+    <w:lsdException w:name="Medium Shading 1 Accent 4" w:uiPriority="63"/>
+    <w:lsdException w:name="Medium Shading 2 Accent 4" w:uiPriority="64"/>
+    <w:lsdException w:name="Medium List 1 Accent 4" w:uiPriority="65"/>
+    <w:lsdException w:name="Medium List 2 Accent 4" w:uiPriority="66"/>
+    <w:lsdException w:name="Medium Grid 1 Accent 4" w:uiPriority="67"/>
+    <w:lsdException w:name="Medium Grid 2 Accent 4" w:uiPriority="68"/>
+    <w:lsdException w:name="Medium Grid 3 Accent 4" w:uiPriority="69"/>
+    <w:lsdException w:name="Dark List Accent 4" w:uiPriority="70"/>
+    <w:lsdException w:name="Colorful Shading Accent 4" w:uiPriority="71"/>
+    <w:lsdException w:name="Colorful List Accent 4" w:uiPriority="72"/>
+    <w:lsdException w:name="Colorful Grid Accent 4" w:uiPriority="73"/>
+    <w:lsdException w:name="Light Shading Accent 5" w:uiPriority="60"/>
+    <w:lsdException w:name="Light List Accent 5" w:uiPriority="61"/>
+    <w:lsdException w:name="Light Grid Accent 5" w:uiPriority="62"/>
+    <w:lsdException w:name="Medium Shading 1 Accent 5" w:uiPriority="63"/>
+    <w:lsdException w:name="Medium Shading 2 Accent 5" w:uiPriority="64"/>
+    <w:lsdException w:name="Medium List 1 Accent 5" w:uiPriority="65"/>
+    <w:lsdException w:name="Medium List 2 Accent 5" w:uiPriority="66"/>
+    <w:lsdException w:name="Medium Grid 1 Accent 5" w:uiPriority="67"/>
+    <w:lsdException w:name="Medium Grid 2 Accent 5" w:uiPriority="68"/>
+    <w:lsdException w:name="Medium Grid 3 Accent 5" w:uiPriority="69"/>
+    <w:lsdException w:name="Dark List Accent 5" w:uiPriority="70"/>
+    <w:lsdException w:name="Colorful Shading Accent 5" w:uiPriority="71"/>
+    <w:lsdException w:name="Colorful List Accent 5" w:uiPriority="72"/>
+    <w:lsdException w:name="Colorful Grid Accent 5" w:uiPriority="73"/>
+    <w:lsdException w:name="Light Shading Accent 6" w:uiPriority="60"/>
+    <w:lsdException w:name="Light List Accent 6" w:uiPriority="61"/>
+    <w:lsdException w:name="Light Grid Accent 6" w:uiPriority="62"/>
+    <w:lsdException w:name="Medium Shading 1 Accent 6" w:uiPriority="63"/>
+    <w:lsdException w:name="Medium Shading 2 Accent 6" w:uiPriority="64"/>
+    <w:lsdException w:name="Medium List 1 Accent 6" w:uiPriority="65"/>
+    <w:lsdException w:name="Medium List 2 Accent 6" w:uiPriority="66"/>
+    <w:lsdException w:name="Medium Grid 1 Accent 6" w:uiPriority="67"/>
+    <w:lsdException w:name="Medium Grid 2 Accent 6" w:uiPriority="68"/>
+    <w:lsdException w:name="Medium Grid 3 Accent 6" w:uiPriority="69"/>
+    <w:lsdException w:name="Dark List Accent 6" w:uiPriority="70"/>
+    <w:lsdException w:name="Colorful Shading Accent 6" w:uiPriority="71"/>
+    <w:lsdException w:name="Colorful List Accent 6" w:uiPriority="72"/>
+    <w:lsdException w:name="Colorful Grid Accent 6" w:uiPriority="73"/>
+    <w:lsdException w:name="Subtle Emphasis" w:uiPriority="19" w:qFormat="1"/>
+    <w:lsdException w:name="Intense Emphasis" w:uiPriority="21" w:qFormat="1"/>
+    <w:lsdException w:name="Subtle Reference" w:uiPriority="31" w:qFormat="1"/>
+    <w:lsdException w:name="Intense Reference" w:uiPriority="32" w:qFormat="1"/>
+    <w:lsdException w:name="Book Title" w:uiPriority="33" w:qFormat="1"/>
+    <w:lsdException w:name="Bibliography" w:semiHidden="1" w:uiPriority="37" w:unhideWhenUsed="1"/>
+    <w:lsdException w:name="TOC Heading" w:semiHidden="1" w:uiPriority="39" w:unhideWhenUsed="1" w:qFormat="1"/>
+    <w:lsdException w:name="Plain Table 1" w:uiPriority="41"/>
+    <w:lsdException w:name="Plain Table 2" w:uiPriority="42"/>
+    <w:lsdException w:name="Plain Table 3" w:uiPriority="43"/>
+    <w:lsdException w:name="Plain Table 4" w:uiPriority="44"/>
+    <w:lsdException w:name="Plain Table 5" w:uiPriority="45"/>
+    <w:lsdException w:name="Grid Table Light" w:uiPriority="40"/>
+    <w:lsdException w:name="Grid Table 1 Light" w:uiPriority="46"/>
+    <w:lsdException w:name="Grid Table 2" w:uiPriority="47"/>
+    <w:lsdException w:name="Grid Table 3" w:uiPriority="48"/>
+    <w:lsdException w:name="Grid Table 4" w:uiPriority="49"/>
+    <w:lsdException w:name="Grid Table 5 Dark" w:uiPriority="50"/>
+    <w:lsdException w:name="Grid Table 6 Colorful" w:uiPriority="51"/>
+    <w:lsdException w:name="Grid Table 7 Colorful" w:uiPriority="52"/>
+    <w:lsdException w:name="Grid Table 1 Light Accent 1" w:uiPriority="46"/>
+    <w:lsdException w:name="Grid Table 2 Accent 1" w:uiPriority="47"/>
+    <w:lsdException w:name="Grid Table 3 Accent 1" w:uiPriority="48"/>
+    <w:lsdException w:name="Grid Table 4 Accent 1" w:uiPriority="49"/>
+    <w:lsdException w:name="Grid Table 5 Dark Accent 1" w:uiPriority="50"/>
+    <w:lsdException w:name="Grid Table 6 Colorful Accent 1" w:uiPriority="51"/>
+    <w:lsdException w:name="Grid Table 7 Colorful Accent 1" w:uiPriority="52"/>
+    <w:lsdException w:name="Grid Table 1 Light Accent 2" w:uiPriority="46"/>
+    <w:lsdException w:name="Grid Table 2 Accent 2" w:uiPriority="47"/>
+    <w:lsdException w:name="Grid Table 3 Accent 2" w:uiPriority="48"/>
+    <w:lsdException w:name="Grid Table 4 Accent 2" w:uiPriority="49"/>
+    <w:lsdException w:name="Grid Table 5 Dark Accent 2" w:uiPriority="50"/>
+    <w:lsdException w:name="Grid Table 6 Colorful Accent 2" w:uiPriority="51"/>
+    <w:lsdException w:name="Grid Table 7 Colorful Accent 2" w:uiPriority="52"/>
+    <w:lsdException w:name="Grid Table 1 Light Accent 3" w:uiPriority="46"/>
+    <w:lsdException w:name="Grid Table 2 Accent 3" w:uiPriority="47"/>
+    <w:lsdException w:name="Grid Table 3 Accent 3" w:uiPriority="48"/>
+    <w:lsdException w:name="Grid Table 4 Accent 3" w:uiPriority="49"/>
+    <w:lsdException w:name="Grid Table 5 Dark Accent 3" w:uiPriority="50"/>
+    <w:lsdException w:name="Grid Table 6 Colorful Accent 3" w:uiPriority="51"/>
+    <w:lsdException w:name="Grid Table 7 Colorful Accent 3" w:uiPriority="52"/>
+    <w:lsdException w:name="Grid Table 1 Light Accent 4" w:uiPriority="46"/>
+    <w:lsdException w:name="Grid Table 2 Accent 4" w:uiPriority="47"/>
+    <w:lsdException w:name="Grid Table 3 Accent 4" w:uiPriority="48"/>
+    <w:lsdException w:name="Grid Table 4 Accent 4" w:uiPriority="49"/>
+    <w:lsdException w:name="Grid Table 5 Dark Accent 4" w:uiPriority="50"/>
+    <w:lsdException w:name="Grid Table 6 Colorful Accent 4" w:uiPriority="51"/>
+    <w:lsdException w:name="Grid Table 7 Colorful Accent 4" w:uiPriority="52"/>
+    <w:lsdException w:name="Grid Table 1 Light Accent 5" w:uiPriority="46"/>
+    <w:lsdException w:name="Grid Table 2 Accent 5" w:uiPriority="47"/>
+    <w:lsdException w:name="Grid Table 3 Accent 5" w:uiPriority="48"/>
+    <w:lsdException w:name="Grid Table 4 Accent 5" w:uiPriority="49"/>
+    <w:lsdException w:name="Grid Table 5 Dark Accent 5" w:uiPriority="50"/>
+    <w:lsdException w:name="Grid Table 6 Colorful Accent 5" w:uiPriority="51"/>
+    <w:lsdException w:name="Grid Table 7 Colorful Accent 5" w:uiPriority="52"/>
+    <w:lsdException w:name="Grid Table 1 Light Accent 6" w:uiPriority="46"/>
+    <w:lsdException w:name="Grid Table 2 Accent 6" w:uiPriority="47"/>
+    <w:lsdException w:name="Grid Table 3 Accent 6" w:uiPriority="48"/>
+    <w:lsdException w:name="Grid Table 4 Accent 6" w:uiPriority="49"/>
+    <w:lsdException w:name="Grid Table 5 Dark Accent 6" w:uiPriority="50"/>
+    <w:lsdException w:name="Grid Table 6 Colorful Accent 6" w:uiPriority="51"/>
+    <w:lsdException w:name="Grid Table 7 Colorful Accent 6" w:uiPriority="52"/>
+    <w:lsdException w:name="List Table 1 Light" w:uiPriority="46"/>
+    <w:lsdException w:name="List Table 2" w:uiPriority="47"/>
+    <w:lsdException w:name="List Table 3" w:uiPriority="48"/>
+    <w:lsdException w:name="List Table 4" w:uiPriority="49"/>
+    <w:lsdException w:name="List Table 5 Dark" w:uiPriority="50"/>
+    <w:lsdException w:name="List Table 6 Colorful" w:uiPriority="51"/>
+    <w:lsdException w:name="List Table 7 Colorful" w:uiPriority="52"/>
+    <w:lsdException w:name="List Table 1 Light Accent 1" w:uiPriority="46"/>
+    <w:lsdException w:name="List Table 2 Accent 1" w:uiPriority="47"/>
+    <w:lsdException w:name="List Table 3 Accent 1" w:uiPriority="48"/>
+    <w:lsdException w:name="List Table 4 Accent 1" w:uiPriority="49"/>
+    <w:lsdException w:name="List Table 5 Dark Accent 1" w:uiPriority="50"/>
+    <w:lsdException w:name="List Table 6 Colorful Accent 1" w:uiPriority="51"/>
+    <w:lsdException w:name="List Table 7 Colorful Accent 1" w:uiPriority="52"/>
+    <w:lsdException w:name="List Table 1 Light Accent 2" w:uiPriority="46"/>
+    <w:lsdException w:name="List Table 2 Accent 2" w:uiPriority="47"/>
+    <w:lsdException w:name="List Table 3 Accent 2" w:uiPriority="48"/>
+    <w:lsdException w:name="List Table 4 Accent 2" w:uiPriority="49"/>
+    <w:lsdException w:name="List Table 5 Dark Accent 2" w:uiPriority="50"/>
+    <w:lsdException w:name="List Table 6 Colorful Accent 2" w:uiPriority="51"/>
+    <w:lsdException w:name="List Table 7 Colorful Accent 2" w:uiPriority="52"/>
+    <w:lsdException w:name="List Table 1 Light Accent 3" w:uiPriority="46"/>
+    <w:lsdException w:name="List Table 2 Accent 3" w:uiPriority="47"/>
+    <w:lsdException w:name="List Table 3 Accent 3" w:uiPriority="48"/>
+    <w:lsdException w:name="List Table 4 Accent 3" w:uiPriority="49"/>
+    <w:lsdException w:name="List Table 5 Dark Accent 3" w:uiPriority="50"/>
+    <w:lsdException w:name="List Table 6 Colorful Accent 3" w:uiPriority="51"/>
+    <w:lsdException w:name="List Table 7 Colorful Accent 3" w:uiPriority="52"/>
+    <w:lsdException w:name="List Table 1 Light Accent 4" w:uiPriority="46"/>
+    <w:lsdException w:name="List Table 2 Accent 4" w:uiPriority="47"/>
+    <w:lsdException w:name="List Table 3 Accent 4" w:uiPriority="48"/>
+    <w:lsdException w:name="List Table 4 Accent 4" w:uiPriority="49"/>
+    <w:lsdException w:name="List Table 5 Dark Accent 4" w:uiPriority="50"/>
+    <w:lsdException w:name="List Table 6 Colorful Accent 4" w:uiPriority="51"/>
+    <w:lsdException w:name="List Table 7 Colorful Accent 4" w:uiPriority="52"/>
+    <w:lsdException w:name="List Table 1 Light Accent 5" w:uiPriority="46"/>
+    <w:lsdException w:name="List Table 2 Accent 5" w:uiPriority="47"/>
+    <w:lsdException w:name="List Table 3 Accent 5" w:uiPriority="48"/>
+    <w:lsdException w:name="List Table 4 Accent 5" w:uiPriority="49"/>
+    <w:lsdException w:name="List Table 5 Dark Accent 5" w:uiPriority="50"/>
+    <w:lsdException w:name="List Table 6 Colorful Accent 5" w:uiPriority="51"/>
+    <w:lsdException w:name="List Table 7 Colorful Accent 5" w:uiPriority="52"/>
+    <w:lsdException w:name="List Table 1 Light Accent 6" w:uiPriority="46"/>
+    <w:lsdException w:name="List Table 2 Accent 6" w:uiPriority="47"/>
+    <w:lsdException w:name="List Table 3 Accent 6" w:uiPriority="48"/>
+    <w:lsdException w:name="List Table 4 Accent 6" w:uiPriority="49"/>
+    <w:lsdException w:name="List Table 5 Dark Accent 6" w:uiPriority="50"/>
+    <w:lsdException w:name="List Table 6 Colorful Accent 6" w:uiPriority="51"/>
+    <w:lsdException w:name="List Table 7 Colorful Accent 6" w:uiPriority="52"/>
+  </w:latentStyles>
+  <w:style w:type="paragraph" w:default="1" w:styleId="Normal">
+    <w:name w:val="Normal"/>
+    <w:qFormat/>
+    <w:rsid w:val="00397EF1"/>
+    <w:rPr>
+      <w:rFonts w:cs="Times New Roman"/>
+      <w:sz w:val="3276"/>
+      <w:szCs w:val="3276"/>
+    </w:rPr>
+  </w:style>
+  <w:style w:type="character" w:default="1" w:styleId="DefaultParagraphFont">
+    <w:name w:val="Default Paragraph Font"/>
+    <w:uiPriority w:val="1"/>
+    <w:semiHidden/>
+    <w:unhideWhenUsed/>
+    <w:rsid w:val="00397EF1"/>
+  </w:style>
+  <w:style w:type="table" w:default="1" w:styleId="TableNormal">
+    <w:name w:val="Normal Table"/>
+    <w:uiPriority w:val="99"/>
+    <w:semiHidden/>
+    <w:unhideWhenUsed/>
+    <w:tblPr>
+      <w:tblInd w:w="0" w:type="dxa"/>
+      <w:tblCellMar>
+        <w:top w:w="0" w:type="dxa"/>
+        <w:left w:w="108" w:type="dxa"/>
+        <w:bottom w:w="0" w:type="dxa"/>
+        <w:right w:w="108" w:type="dxa"/>
+      </w:tblCellMar>
+    </w:tblPr>
+  </w:style>
+  <w:style w:type="numbering" w:default="1" w:styleId="NoList">
+    <w:name w:val="No List"/>
+    <w:uiPriority w:val="99"/>
+    <w:semiHidden/>
+    <w:unhideWhenUsed/>
+  </w:style>
+  <w:style w:type="character" w:styleId="PlaceholderText">
+    <w:name w:val="Placeholder Text"/>
+    <w:basedOn w:val="DefaultParagraphFont"/>
+    <w:uiPriority w:val="99"/>
+    <w:semiHidden/>
+    <w:rsid w:val="00397EF1"/>
+    <w:rPr>
+      <w:color w:val="808080"/>
+    </w:rPr>
+  </w:style>
+</w:styles>
+</file>
+
+<file path=word/glossary/webSettings.xml><?xml version="1.0" encoding="utf-8"?>
+<w:webSettings xmlns:mc="http://schemas.openxmlformats.org/markup-compatibility/2006" xmlns:r="http://schemas.openxmlformats.org/officeDocument/2006/relationships" xmlns:w="http://schemas.openxmlformats.org/wordprocessingml/2006/main" xmlns:w14="http://schemas.microsoft.com/office/word/2010/wordml" xmlns:w15="http://schemas.microsoft.com/office/word/2012/wordml" mc:Ignorable="w14 w15">
+  <w:optimizeForBrowser/>
+  <w:allowPNG/>
+</w:webSettings>
 </file>
 
 <file path=word/theme/theme1.xml><?xml version="1.0" encoding="utf-8"?>
@@ -14277,7 +16119,7 @@
 </file>
 
 <file path=customXml/itemProps1.xml><?xml version="1.0" encoding="utf-8"?>
-<ds:datastoreItem xmlns:ds="http://schemas.openxmlformats.org/officeDocument/2006/customXml" ds:itemID="{2600CC6E-D2AD-41BF-BC2A-630DA0EDA1F0}">
+<ds:datastoreItem xmlns:ds="http://schemas.openxmlformats.org/officeDocument/2006/customXml" ds:itemID="{6CC7BDE0-2F1F-43BF-97C2-E9A091645F08}">
   <ds:schemaRefs>
     <ds:schemaRef ds:uri="http://schemas.openxmlformats.org/officeDocument/2006/bibliography"/>
   </ds:schemaRefs>

</xml_diff>

<commit_message>
+ Add api update image
</commit_message>
<xml_diff>
--- a/Documents/document/Bao cao.docx
+++ b/Documents/document/Bao cao.docx
@@ -5602,21 +5602,7 @@
                 <w:rStyle w:val="Hyperlink"/>
                 <w:noProof/>
               </w:rPr>
-              <w:t>3.2 Giải pháp l</w:t>
-            </w:r>
-            <w:r>
-              <w:rPr>
-                <w:rStyle w:val="Hyperlink"/>
-                <w:noProof/>
-              </w:rPr>
-              <w:t>ư</w:t>
-            </w:r>
-            <w:r>
-              <w:rPr>
-                <w:rStyle w:val="Hyperlink"/>
-                <w:noProof/>
-              </w:rPr>
-              <w:t>u trữ</w:t>
+              <w:t>3.2 Giải pháp lưu trữ</w:t>
             </w:r>
             <w:r>
               <w:rPr>
@@ -5686,21 +5672,7 @@
                 <w:rStyle w:val="Hyperlink"/>
                 <w:noProof/>
               </w:rPr>
-              <w:t>3.2.1 IPFS</w:t>
-            </w:r>
-            <w:r>
-              <w:rPr>
-                <w:rStyle w:val="Hyperlink"/>
-                <w:noProof/>
-              </w:rPr>
-              <w:t>(</w:t>
-            </w:r>
-            <w:r>
-              <w:rPr>
-                <w:rStyle w:val="Hyperlink"/>
-                <w:noProof/>
-              </w:rPr>
-              <w:t>Interplanetary File System)</w:t>
+              <w:t>3.2.1 IPFS(Interplanetary File System)</w:t>
             </w:r>
             <w:r>
               <w:rPr>
@@ -6605,6 +6577,17 @@
       <w:pPr>
         <w:pStyle w:val="Heading2"/>
       </w:pPr>
+      <w:r>
+        <w:t xml:space="preserve">- </w:t>
+      </w:r>
+      <w:r>
+        <w:t>Tìm hiểu về các công nghệ mới để áp dụng vô dự án</w:t>
+      </w:r>
+    </w:p>
+    <w:p>
+      <w:pPr>
+        <w:pStyle w:val="Heading2"/>
+      </w:pPr>
       <w:bookmarkStart w:id="7" w:name="_Toc45348179"/>
       <w:r>
         <w:t>3. Đối tượng và phạm vi nghiên cứu</w:t>
@@ -6612,6 +6595,11 @@
       <w:bookmarkEnd w:id="7"/>
     </w:p>
     <w:p>
+      <w:r>
+        <w:t>- Đối tượng nghiêng cứu là những người có nhu cầu mua nhà đất.</w:t>
+      </w:r>
+    </w:p>
+    <w:p>
       <w:pPr>
         <w:pStyle w:val="Heading2"/>
       </w:pPr>
@@ -6629,46 +6617,48 @@
       <w:r>
         <w:t>5. Phương pháp nghiên cứu</w:t>
       </w:r>
+      <w:bookmarkStart w:id="10" w:name="_GoBack"/>
       <w:bookmarkEnd w:id="9"/>
+      <w:bookmarkEnd w:id="10"/>
     </w:p>
     <w:p>
       <w:pPr>
         <w:pStyle w:val="Heading2"/>
       </w:pPr>
-      <w:bookmarkStart w:id="10" w:name="_Toc45348182"/>
+      <w:bookmarkStart w:id="11" w:name="_Toc45348182"/>
       <w:r>
         <w:t>6. Đóng góp của đề tài</w:t>
       </w:r>
-      <w:bookmarkEnd w:id="10"/>
+      <w:bookmarkEnd w:id="11"/>
     </w:p>
     <w:p>
       <w:pPr>
         <w:pStyle w:val="Heading2"/>
       </w:pPr>
-      <w:bookmarkStart w:id="11" w:name="_Toc45348183"/>
+      <w:bookmarkStart w:id="12" w:name="_Toc45348183"/>
       <w:r>
         <w:t>7. Kết cấu của đề tài</w:t>
       </w:r>
-      <w:bookmarkEnd w:id="11"/>
+      <w:bookmarkEnd w:id="12"/>
     </w:p>
     <w:p>
       <w:pPr>
         <w:pStyle w:val="Heading1"/>
       </w:pPr>
-      <w:bookmarkStart w:id="12" w:name="_Toc45348184"/>
+      <w:bookmarkStart w:id="13" w:name="_Toc45348184"/>
       <w:r>
         <w:t xml:space="preserve">PHẦN 2: </w:t>
       </w:r>
       <w:r>
         <w:t>Kiến thức nền tảng</w:t>
       </w:r>
-      <w:bookmarkEnd w:id="12"/>
+      <w:bookmarkEnd w:id="13"/>
     </w:p>
     <w:p>
       <w:pPr>
         <w:pStyle w:val="Heading1"/>
       </w:pPr>
-      <w:bookmarkStart w:id="13" w:name="_Toc45348185"/>
+      <w:bookmarkStart w:id="14" w:name="_Toc45348185"/>
       <w:r>
         <w:t>2.</w:t>
       </w:r>
@@ -6681,7 +6671,7 @@
       <w:r>
         <w:t>BLOCKCHAIN</w:t>
       </w:r>
-      <w:bookmarkEnd w:id="13"/>
+      <w:bookmarkEnd w:id="14"/>
     </w:p>
     <w:p>
       <w:pPr>
@@ -6691,11 +6681,11 @@
           <w:numId w:val="20"/>
         </w:numPr>
       </w:pPr>
-      <w:bookmarkStart w:id="14" w:name="_Toc45348186"/>
+      <w:bookmarkStart w:id="15" w:name="_Toc45348186"/>
       <w:r>
         <w:t>Blockchain là gì?</w:t>
       </w:r>
-      <w:bookmarkEnd w:id="14"/>
+      <w:bookmarkEnd w:id="15"/>
     </w:p>
     <w:p>
       <w:r>
@@ -6806,6 +6796,7 @@
     </w:p>
     <w:p>
       <w:r>
+        <w:lastRenderedPageBreak/>
         <w:t xml:space="preserve">- Một block cơ bản bao gồm 3 thành phần chính: dữ liệu, </w:t>
       </w:r>
       <w:r>
@@ -6824,7 +6815,6 @@
         <w:rPr>
           <w:noProof/>
         </w:rPr>
-        <w:lastRenderedPageBreak/>
         <w:drawing>
           <wp:inline distT="0" distB="0" distL="0" distR="0" wp14:anchorId="004BE399" wp14:editId="7A671C8D">
             <wp:extent cx="1914525" cy="1514475"/>
@@ -6872,7 +6862,7 @@
       <w:pPr>
         <w:pStyle w:val="Caption"/>
       </w:pPr>
-      <w:bookmarkStart w:id="15" w:name="_Toc43631088"/>
+      <w:bookmarkStart w:id="16" w:name="_Toc43631088"/>
       <w:r>
         <w:t xml:space="preserve">Hình 1. </w:t>
       </w:r>
@@ -6900,7 +6890,7 @@
       <w:r>
         <w:t xml:space="preserve"> Cấu tạo của một block</w:t>
       </w:r>
-      <w:bookmarkEnd w:id="15"/>
+      <w:bookmarkEnd w:id="16"/>
     </w:p>
     <w:p>
       <w:pPr>
@@ -6977,7 +6967,7 @@
       <w:pPr>
         <w:pStyle w:val="Caption"/>
       </w:pPr>
-      <w:bookmarkStart w:id="16" w:name="_Toc43631089"/>
+      <w:bookmarkStart w:id="17" w:name="_Toc43631089"/>
       <w:r>
         <w:t xml:space="preserve">Hình 1. </w:t>
       </w:r>
@@ -7005,7 +6995,7 @@
       <w:r>
         <w:t>: Cấu tạo của một Genesis Block</w:t>
       </w:r>
-      <w:bookmarkEnd w:id="16"/>
+      <w:bookmarkEnd w:id="17"/>
     </w:p>
     <w:p>
       <w:r>
@@ -7078,7 +7068,7 @@
       <w:pPr>
         <w:pStyle w:val="Caption"/>
       </w:pPr>
-      <w:bookmarkStart w:id="17" w:name="_Toc43631090"/>
+      <w:bookmarkStart w:id="18" w:name="_Toc43631090"/>
       <w:r>
         <w:t xml:space="preserve">Hình 1. </w:t>
       </w:r>
@@ -7106,7 +7096,7 @@
       <w:r>
         <w:t>: Mối liên kết giữa 2 block</w:t>
       </w:r>
-      <w:bookmarkEnd w:id="17"/>
+      <w:bookmarkEnd w:id="18"/>
     </w:p>
     <w:p>
       <w:pPr>
@@ -7117,14 +7107,14 @@
       <w:pPr>
         <w:pStyle w:val="Heading2"/>
       </w:pPr>
-      <w:bookmarkStart w:id="18" w:name="_Toc45348187"/>
+      <w:bookmarkStart w:id="19" w:name="_Toc45348187"/>
       <w:r>
         <w:t>2.1.2</w:t>
       </w:r>
       <w:r>
         <w:t xml:space="preserve"> Hash:</w:t>
       </w:r>
-      <w:bookmarkEnd w:id="18"/>
+      <w:bookmarkEnd w:id="19"/>
     </w:p>
     <w:p>
       <w:r>
@@ -7199,7 +7189,7 @@
       <w:pPr>
         <w:pStyle w:val="Caption"/>
       </w:pPr>
-      <w:bookmarkStart w:id="19" w:name="_Toc43631091"/>
+      <w:bookmarkStart w:id="20" w:name="_Toc43631091"/>
       <w:r>
         <w:t xml:space="preserve">Hình 1. </w:t>
       </w:r>
@@ -7227,7 +7217,7 @@
       <w:r>
         <w:t>: Sự tương quan giữa dấu vân tay và mã Hash</w:t>
       </w:r>
-      <w:bookmarkEnd w:id="19"/>
+      <w:bookmarkEnd w:id="20"/>
     </w:p>
     <w:p>
       <w:r>
@@ -7308,14 +7298,14 @@
       <w:pPr>
         <w:pStyle w:val="Heading2"/>
       </w:pPr>
-      <w:bookmarkStart w:id="20" w:name="_Toc45348188"/>
+      <w:bookmarkStart w:id="21" w:name="_Toc45348188"/>
       <w:r>
         <w:t>2.1.2</w:t>
       </w:r>
       <w:r>
         <w:t xml:space="preserve"> SHA-256:</w:t>
       </w:r>
-      <w:bookmarkEnd w:id="20"/>
+      <w:bookmarkEnd w:id="21"/>
     </w:p>
     <w:p>
       <w:r>
@@ -7403,14 +7393,14 @@
       <w:pPr>
         <w:pStyle w:val="Heading2"/>
       </w:pPr>
-      <w:bookmarkStart w:id="21" w:name="_Toc45348189"/>
+      <w:bookmarkStart w:id="22" w:name="_Toc45348189"/>
       <w:r>
         <w:t>2.1.3</w:t>
       </w:r>
       <w:r>
         <w:t xml:space="preserve"> Sổ cái bất biến(Immutable Ledger):</w:t>
       </w:r>
-      <w:bookmarkEnd w:id="21"/>
+      <w:bookmarkEnd w:id="22"/>
     </w:p>
     <w:p>
       <w:r>
@@ -7483,7 +7473,7 @@
       <w:pPr>
         <w:pStyle w:val="Caption"/>
       </w:pPr>
-      <w:bookmarkStart w:id="22" w:name="_Toc43631092"/>
+      <w:bookmarkStart w:id="23" w:name="_Toc43631092"/>
       <w:r>
         <w:t xml:space="preserve">Hình 1. </w:t>
       </w:r>
@@ -7511,7 +7501,7 @@
       <w:r>
         <w:t>: Giao dịch mua truyền thống</w:t>
       </w:r>
-      <w:bookmarkEnd w:id="22"/>
+      <w:bookmarkEnd w:id="23"/>
     </w:p>
     <w:p>
       <w:pPr>
@@ -7681,7 +7671,7 @@
       <w:pPr>
         <w:pStyle w:val="Heading2"/>
       </w:pPr>
-      <w:bookmarkStart w:id="23" w:name="_Toc45348190"/>
+      <w:bookmarkStart w:id="24" w:name="_Toc45348190"/>
       <w:r>
         <w:t>2.1.4</w:t>
       </w:r>
@@ -7691,7 +7681,7 @@
       <w:r>
         <w:t>P2P(Distributed P2P Network):</w:t>
       </w:r>
-      <w:bookmarkEnd w:id="23"/>
+      <w:bookmarkEnd w:id="24"/>
     </w:p>
     <w:p>
       <w:r>
@@ -7757,7 +7747,7 @@
       <w:pPr>
         <w:pStyle w:val="Caption"/>
       </w:pPr>
-      <w:bookmarkStart w:id="24" w:name="_Toc43631093"/>
+      <w:bookmarkStart w:id="25" w:name="_Toc43631093"/>
       <w:r>
         <w:t xml:space="preserve">Hình 1. </w:t>
       </w:r>
@@ -7785,7 +7775,7 @@
       <w:r>
         <w:t>: Một block bị kẻ gian sửa đổi</w:t>
       </w:r>
-      <w:bookmarkEnd w:id="24"/>
+      <w:bookmarkEnd w:id="25"/>
     </w:p>
     <w:p>
       <w:pPr>
@@ -7877,7 +7867,7 @@
       <w:pPr>
         <w:pStyle w:val="Caption"/>
       </w:pPr>
-      <w:bookmarkStart w:id="25" w:name="_Toc43631094"/>
+      <w:bookmarkStart w:id="26" w:name="_Toc43631094"/>
       <w:r>
         <w:t xml:space="preserve">Hình 1. </w:t>
       </w:r>
@@ -7905,7 +7895,7 @@
       <w:r>
         <w:t>: Hệ thống mạng lưới P2P</w:t>
       </w:r>
-      <w:bookmarkEnd w:id="25"/>
+      <w:bookmarkEnd w:id="26"/>
     </w:p>
     <w:p>
       <w:pPr>
@@ -7993,7 +7983,7 @@
       <w:pPr>
         <w:pStyle w:val="Caption"/>
       </w:pPr>
-      <w:bookmarkStart w:id="26" w:name="_Toc43631095"/>
+      <w:bookmarkStart w:id="27" w:name="_Toc43631095"/>
       <w:r>
         <w:t xml:space="preserve">Hình 1. </w:t>
       </w:r>
@@ -8021,7 +8011,7 @@
       <w:r>
         <w:t>: Hệ thống mạng P2P phát hiện sự tấn công</w:t>
       </w:r>
-      <w:bookmarkEnd w:id="26"/>
+      <w:bookmarkEnd w:id="27"/>
     </w:p>
     <w:p>
       <w:r>
@@ -8111,7 +8101,7 @@
       <w:pPr>
         <w:pStyle w:val="Caption"/>
       </w:pPr>
-      <w:bookmarkStart w:id="27" w:name="_Toc43631096"/>
+      <w:bookmarkStart w:id="28" w:name="_Toc43631096"/>
       <w:r>
         <w:t xml:space="preserve">Hình 1. </w:t>
       </w:r>
@@ -8139,7 +8129,7 @@
       <w:r>
         <w:t>: Mạng lưới P2P không cấu trúc</w:t>
       </w:r>
-      <w:bookmarkEnd w:id="27"/>
+      <w:bookmarkEnd w:id="28"/>
     </w:p>
     <w:p>
       <w:pPr>
@@ -8412,14 +8402,14 @@
       <w:pPr>
         <w:pStyle w:val="Heading2"/>
       </w:pPr>
-      <w:bookmarkStart w:id="28" w:name="_Toc45348191"/>
+      <w:bookmarkStart w:id="29" w:name="_Toc45348191"/>
       <w:r>
         <w:t>2.1.5</w:t>
       </w:r>
       <w:r>
         <w:t xml:space="preserve"> Mining:</w:t>
       </w:r>
-      <w:bookmarkEnd w:id="28"/>
+      <w:bookmarkEnd w:id="29"/>
     </w:p>
     <w:p>
       <w:r>
@@ -8455,7 +8445,7 @@
       <w:pPr>
         <w:pStyle w:val="Heading3"/>
       </w:pPr>
-      <w:bookmarkStart w:id="29" w:name="_Toc45348192"/>
+      <w:bookmarkStart w:id="30" w:name="_Toc45348192"/>
       <w:r>
         <w:t>2.1.5.1</w:t>
       </w:r>
@@ -8465,7 +8455,7 @@
       <w:r>
         <w:t>Mining làm việc với Nonce:</w:t>
       </w:r>
-      <w:bookmarkEnd w:id="29"/>
+      <w:bookmarkEnd w:id="30"/>
     </w:p>
     <w:p>
       <w:pPr>
@@ -8522,7 +8512,7 @@
       <w:pPr>
         <w:pStyle w:val="Caption"/>
       </w:pPr>
-      <w:bookmarkStart w:id="30" w:name="_Toc43631097"/>
+      <w:bookmarkStart w:id="31" w:name="_Toc43631097"/>
       <w:r>
         <w:t xml:space="preserve">Hình 1. </w:t>
       </w:r>
@@ -8553,7 +8543,7 @@
       <w:r>
         <w:t>đầy đủ thông số cần thiết</w:t>
       </w:r>
-      <w:bookmarkEnd w:id="30"/>
+      <w:bookmarkEnd w:id="31"/>
     </w:p>
     <w:p/>
     <w:p>
@@ -8651,7 +8641,7 @@
       <w:pPr>
         <w:pStyle w:val="Caption"/>
       </w:pPr>
-      <w:bookmarkStart w:id="31" w:name="_Toc43631098"/>
+      <w:bookmarkStart w:id="32" w:name="_Toc43631098"/>
       <w:r>
         <w:t xml:space="preserve">Hình 1. </w:t>
       </w:r>
@@ -8682,7 +8672,7 @@
       <w:r>
         <w:t>Một ví dụ về mã băm thỏa và không thỏa việc tạo ra mã băm của hệ thống</w:t>
       </w:r>
-      <w:bookmarkEnd w:id="31"/>
+      <w:bookmarkEnd w:id="32"/>
     </w:p>
     <w:p>
       <w:pPr>
@@ -8698,14 +8688,14 @@
       <w:pPr>
         <w:pStyle w:val="Heading2"/>
       </w:pPr>
-      <w:bookmarkStart w:id="32" w:name="_Toc45348193"/>
+      <w:bookmarkStart w:id="33" w:name="_Toc45348193"/>
       <w:r>
         <w:t>2.1.6</w:t>
       </w:r>
       <w:r>
         <w:t xml:space="preserve"> Hệ thống chịu lỗi Byzantine:</w:t>
       </w:r>
-      <w:bookmarkEnd w:id="32"/>
+      <w:bookmarkEnd w:id="33"/>
     </w:p>
     <w:p>
       <w:r>
@@ -8823,7 +8813,7 @@
       <w:pPr>
         <w:pStyle w:val="Heading2"/>
       </w:pPr>
-      <w:bookmarkStart w:id="33" w:name="_Toc45348194"/>
+      <w:bookmarkStart w:id="34" w:name="_Toc45348194"/>
       <w:r>
         <w:t>2.1.7</w:t>
       </w:r>
@@ -8839,7 +8829,7 @@
       <w:r>
         <w:t>):</w:t>
       </w:r>
-      <w:bookmarkEnd w:id="33"/>
+      <w:bookmarkEnd w:id="34"/>
     </w:p>
     <w:p>
       <w:r>
@@ -8932,7 +8922,7 @@
       <w:pPr>
         <w:pStyle w:val="Heading2"/>
       </w:pPr>
-      <w:bookmarkStart w:id="34" w:name="_Toc45348195"/>
+      <w:bookmarkStart w:id="35" w:name="_Toc45348195"/>
       <w:r>
         <w:lastRenderedPageBreak/>
         <w:t>2.1.8</w:t>
@@ -8946,7 +8936,7 @@
       <w:r>
         <w:t>):</w:t>
       </w:r>
-      <w:bookmarkEnd w:id="34"/>
+      <w:bookmarkEnd w:id="35"/>
     </w:p>
     <w:p>
       <w:r>
@@ -8982,14 +8972,14 @@
       <w:pPr>
         <w:pStyle w:val="Heading2"/>
       </w:pPr>
-      <w:bookmarkStart w:id="35" w:name="_Toc45348196"/>
+      <w:bookmarkStart w:id="36" w:name="_Toc45348196"/>
       <w:r>
         <w:t>2.1.9</w:t>
       </w:r>
       <w:r>
         <w:t xml:space="preserve"> Merkle Tree:</w:t>
       </w:r>
-      <w:bookmarkEnd w:id="35"/>
+      <w:bookmarkEnd w:id="36"/>
     </w:p>
     <w:p>
       <w:r>
@@ -9058,7 +9048,7 @@
       <w:pPr>
         <w:pStyle w:val="Caption"/>
       </w:pPr>
-      <w:bookmarkStart w:id="36" w:name="_Toc43631099"/>
+      <w:bookmarkStart w:id="37" w:name="_Toc43631099"/>
       <w:r>
         <w:t xml:space="preserve">Hình 1. </w:t>
       </w:r>
@@ -9089,7 +9079,7 @@
       <w:r>
         <w:t>của các giao dịch A, B, C, D</w:t>
       </w:r>
-      <w:bookmarkEnd w:id="36"/>
+      <w:bookmarkEnd w:id="37"/>
     </w:p>
     <w:p/>
     <w:p/>
@@ -9097,7 +9087,7 @@
       <w:pPr>
         <w:pStyle w:val="Heading1"/>
       </w:pPr>
-      <w:bookmarkStart w:id="37" w:name="_Toc45348197"/>
+      <w:bookmarkStart w:id="38" w:name="_Toc45348197"/>
       <w:r>
         <w:t>2.</w:t>
       </w:r>
@@ -9107,20 +9097,20 @@
       <w:r>
         <w:t>ETHEREUM</w:t>
       </w:r>
-      <w:bookmarkEnd w:id="37"/>
+      <w:bookmarkEnd w:id="38"/>
     </w:p>
     <w:p>
       <w:pPr>
         <w:pStyle w:val="Heading2"/>
       </w:pPr>
-      <w:bookmarkStart w:id="38" w:name="_Toc45348198"/>
+      <w:bookmarkStart w:id="39" w:name="_Toc45348198"/>
       <w:r>
         <w:t>2.2.1</w:t>
       </w:r>
       <w:r>
         <w:t xml:space="preserve"> Khái niệm:</w:t>
       </w:r>
-      <w:bookmarkEnd w:id="38"/>
+      <w:bookmarkEnd w:id="39"/>
     </w:p>
     <w:p>
       <w:r>
@@ -9148,7 +9138,7 @@
       <w:pPr>
         <w:pStyle w:val="Heading2"/>
       </w:pPr>
-      <w:bookmarkStart w:id="39" w:name="_Toc45348199"/>
+      <w:bookmarkStart w:id="40" w:name="_Toc45348199"/>
       <w:r>
         <w:t>2.2.2</w:t>
       </w:r>
@@ -9161,7 +9151,7 @@
       <w:r>
         <w:t>:</w:t>
       </w:r>
-      <w:bookmarkEnd w:id="39"/>
+      <w:bookmarkEnd w:id="40"/>
     </w:p>
     <w:p>
       <w:r>
@@ -9182,7 +9172,7 @@
       <w:pPr>
         <w:pStyle w:val="Heading2"/>
       </w:pPr>
-      <w:bookmarkStart w:id="40" w:name="_Toc45348200"/>
+      <w:bookmarkStart w:id="41" w:name="_Toc45348200"/>
       <w:r>
         <w:t>2.2.3</w:t>
       </w:r>
@@ -9195,7 +9185,7 @@
       <w:r>
         <w:t>:</w:t>
       </w:r>
-      <w:bookmarkEnd w:id="40"/>
+      <w:bookmarkEnd w:id="41"/>
     </w:p>
     <w:p>
       <w:r>
@@ -9212,14 +9202,14 @@
       <w:pPr>
         <w:pStyle w:val="Heading2"/>
       </w:pPr>
-      <w:bookmarkStart w:id="41" w:name="_Toc45348201"/>
+      <w:bookmarkStart w:id="42" w:name="_Toc45348201"/>
       <w:r>
         <w:t xml:space="preserve">2.2.4 </w:t>
       </w:r>
       <w:r>
         <w:t>Gas:</w:t>
       </w:r>
-      <w:bookmarkEnd w:id="41"/>
+      <w:bookmarkEnd w:id="42"/>
     </w:p>
     <w:p>
       <w:r>
@@ -9241,7 +9231,7 @@
       <w:pPr>
         <w:pStyle w:val="Heading2"/>
       </w:pPr>
-      <w:bookmarkStart w:id="42" w:name="_Toc45348202"/>
+      <w:bookmarkStart w:id="43" w:name="_Toc45348202"/>
       <w:r>
         <w:t>2.2.5</w:t>
       </w:r>
@@ -9251,7 +9241,7 @@
       <w:r>
         <w:t>(storage), ngăn xếp(stack):</w:t>
       </w:r>
-      <w:bookmarkEnd w:id="42"/>
+      <w:bookmarkEnd w:id="43"/>
     </w:p>
     <w:p>
       <w:r>
@@ -9314,14 +9304,14 @@
       <w:pPr>
         <w:pStyle w:val="Heading2"/>
       </w:pPr>
-      <w:bookmarkStart w:id="43" w:name="_Toc45348203"/>
+      <w:bookmarkStart w:id="44" w:name="_Toc45348203"/>
       <w:r>
         <w:t>2.2.6</w:t>
       </w:r>
       <w:r>
         <w:t xml:space="preserve"> Gọi tin nhắn(Message calls):</w:t>
       </w:r>
-      <w:bookmarkEnd w:id="43"/>
+      <w:bookmarkEnd w:id="44"/>
     </w:p>
     <w:p>
       <w:r>
@@ -9350,14 +9340,14 @@
       <w:pPr>
         <w:pStyle w:val="Heading2"/>
       </w:pPr>
-      <w:bookmarkStart w:id="44" w:name="_Toc45348204"/>
+      <w:bookmarkStart w:id="45" w:name="_Toc45348204"/>
       <w:r>
         <w:t>2.2.7</w:t>
       </w:r>
       <w:r>
         <w:t xml:space="preserve"> Nhật kí (Logs):</w:t>
       </w:r>
-      <w:bookmarkEnd w:id="44"/>
+      <w:bookmarkEnd w:id="45"/>
     </w:p>
     <w:p>
       <w:r>
@@ -9372,27 +9362,27 @@
       <w:pPr>
         <w:pStyle w:val="Heading1"/>
       </w:pPr>
-      <w:bookmarkStart w:id="45" w:name="_Toc45348205"/>
+      <w:bookmarkStart w:id="46" w:name="_Toc45348205"/>
       <w:r>
         <w:t>2.3</w:t>
       </w:r>
       <w:r>
         <w:t>: SOLIDITY</w:t>
       </w:r>
-      <w:bookmarkEnd w:id="45"/>
+      <w:bookmarkEnd w:id="46"/>
     </w:p>
     <w:p>
       <w:pPr>
         <w:pStyle w:val="Heading2"/>
       </w:pPr>
-      <w:bookmarkStart w:id="46" w:name="_Toc45348206"/>
+      <w:bookmarkStart w:id="47" w:name="_Toc45348206"/>
       <w:r>
         <w:t>2.3</w:t>
       </w:r>
       <w:r>
         <w:t>.1 Solidity</w:t>
       </w:r>
-      <w:bookmarkEnd w:id="46"/>
+      <w:bookmarkEnd w:id="47"/>
     </w:p>
     <w:p>
       <w:r>
@@ -9441,14 +9431,14 @@
       <w:pPr>
         <w:pStyle w:val="Heading2"/>
       </w:pPr>
-      <w:bookmarkStart w:id="47" w:name="_Toc45348207"/>
+      <w:bookmarkStart w:id="48" w:name="_Toc45348207"/>
       <w:r>
         <w:t>2.3</w:t>
       </w:r>
       <w:r>
         <w:t>.2 Contruct Structure</w:t>
       </w:r>
-      <w:bookmarkEnd w:id="47"/>
+      <w:bookmarkEnd w:id="48"/>
     </w:p>
     <w:p>
       <w:r>
@@ -10133,14 +10123,14 @@
       <w:pPr>
         <w:pStyle w:val="Heading2"/>
       </w:pPr>
-      <w:bookmarkStart w:id="48" w:name="_Toc45348208"/>
+      <w:bookmarkStart w:id="49" w:name="_Toc45348208"/>
       <w:r>
         <w:t>2.3</w:t>
       </w:r>
       <w:r>
         <w:t>.3 Types</w:t>
       </w:r>
-      <w:bookmarkEnd w:id="48"/>
+      <w:bookmarkEnd w:id="49"/>
     </w:p>
     <w:p>
       <w:r>
@@ -10491,7 +10481,7 @@
       <w:pPr>
         <w:pStyle w:val="Heading1"/>
       </w:pPr>
-      <w:bookmarkStart w:id="49" w:name="_Toc45348209"/>
+      <w:bookmarkStart w:id="50" w:name="_Toc45348209"/>
       <w:r>
         <w:t>PHẦN 3</w:t>
       </w:r>
@@ -10501,40 +10491,40 @@
       <w:r>
         <w:t>Thiết Kế Hệ Thống</w:t>
       </w:r>
-      <w:bookmarkEnd w:id="49"/>
+      <w:bookmarkEnd w:id="50"/>
     </w:p>
     <w:p>
       <w:pPr>
         <w:pStyle w:val="Heading2"/>
       </w:pPr>
-      <w:bookmarkStart w:id="50" w:name="_Toc45348210"/>
+      <w:bookmarkStart w:id="51" w:name="_Toc45348210"/>
       <w:r>
         <w:t xml:space="preserve">3.1 </w:t>
       </w:r>
       <w:r>
         <w:t>Cấu trúc</w:t>
       </w:r>
-      <w:bookmarkEnd w:id="50"/>
+      <w:bookmarkEnd w:id="51"/>
     </w:p>
     <w:p>
       <w:pPr>
         <w:pStyle w:val="Heading3"/>
       </w:pPr>
-      <w:bookmarkStart w:id="51" w:name="_Toc45348211"/>
+      <w:bookmarkStart w:id="52" w:name="_Toc45348211"/>
       <w:r>
         <w:t>3.1.1 Lựa chọn thiết kế</w:t>
       </w:r>
-      <w:bookmarkEnd w:id="51"/>
+      <w:bookmarkEnd w:id="52"/>
     </w:p>
     <w:p>
       <w:pPr>
         <w:pStyle w:val="Heading3"/>
       </w:pPr>
-      <w:bookmarkStart w:id="52" w:name="_Toc45348212"/>
+      <w:bookmarkStart w:id="53" w:name="_Toc45348212"/>
       <w:r>
         <w:t>3.1.2 Giải pháp</w:t>
       </w:r>
-      <w:bookmarkEnd w:id="52"/>
+      <w:bookmarkEnd w:id="53"/>
     </w:p>
     <w:p>
       <w:pPr>
@@ -10572,11 +10562,11 @@
       <w:pPr>
         <w:pStyle w:val="Heading2"/>
       </w:pPr>
-      <w:bookmarkStart w:id="53" w:name="_Toc45348213"/>
+      <w:bookmarkStart w:id="54" w:name="_Toc45348213"/>
       <w:r>
         <w:t>3.2 Giải pháp lưu trữ</w:t>
       </w:r>
-      <w:bookmarkEnd w:id="53"/>
+      <w:bookmarkEnd w:id="54"/>
     </w:p>
     <w:p>
       <w:r>
@@ -10682,7 +10672,7 @@
       <w:pPr>
         <w:pStyle w:val="Heading3"/>
       </w:pPr>
-      <w:bookmarkStart w:id="54" w:name="_Toc45348214"/>
+      <w:bookmarkStart w:id="55" w:name="_Toc45348214"/>
       <w:r>
         <w:t>3.2.1 IPFS</w:t>
       </w:r>
@@ -10695,7 +10685,7 @@
       <w:r>
         <w:t>)</w:t>
       </w:r>
-      <w:bookmarkEnd w:id="54"/>
+      <w:bookmarkEnd w:id="55"/>
     </w:p>
     <w:p>
       <w:pPr>
@@ -10785,11 +10775,11 @@
       <w:pPr>
         <w:pStyle w:val="Heading3"/>
       </w:pPr>
-      <w:bookmarkStart w:id="55" w:name="_Toc45348215"/>
+      <w:bookmarkStart w:id="56" w:name="_Toc45348215"/>
       <w:r>
         <w:t>3.2.2 Ethereum Swarm</w:t>
       </w:r>
-      <w:bookmarkEnd w:id="55"/>
+      <w:bookmarkEnd w:id="56"/>
     </w:p>
     <w:p>
       <w:r>
@@ -10840,11 +10830,11 @@
       <w:pPr>
         <w:pStyle w:val="Heading3"/>
       </w:pPr>
-      <w:bookmarkStart w:id="56" w:name="_Toc45348216"/>
+      <w:bookmarkStart w:id="57" w:name="_Toc45348216"/>
       <w:r>
         <w:t>3.2.3 So sánh IPFS và Ethereum Swarm</w:t>
       </w:r>
-      <w:bookmarkEnd w:id="56"/>
+      <w:bookmarkEnd w:id="57"/>
     </w:p>
     <w:p>
       <w:r>
@@ -10875,9 +10865,84 @@
       <w:r>
         <w:t>, một trong những người sáng lập ra Ethereum Swarm.</w:t>
       </w:r>
-      <w:bookmarkStart w:id="57" w:name="_GoBack"/>
-      <w:bookmarkEnd w:id="57"/>
-    </w:p>
+    </w:p>
+    <w:p>
+      <w:r>
+        <w:t xml:space="preserve">- Giống nhau: Cả hai dự án điều nói về cách lưu trữ tệp tin phân tán hiệu quả. Mục tiêu của hai dự án </w:t>
+      </w:r>
+      <w:r>
+        <w:t xml:space="preserve">điều cố gắng cung cấp một giải pháp thay thế cho HTTP tập trung và lỗi thời hiện có. IPFS và Ethereum Swarm </w:t>
+      </w:r>
+      <w:r>
+        <w:t>thực hiện sao chép các tệp tin vào các node, mặc dù IPFS thực hiện kết hợp với Filecoin. Cả hai điều sử sụng content-address (là một đoạn mã được sinh ra khi mã hóa nội dung bên trong một tệp tin bất kì) trong giao thức phân phối dữ liệu và cung cấp tên miền phi tập trung. Mỗi dự án điều đảm bảo rằng:</w:t>
+      </w:r>
+    </w:p>
+    <w:p>
+      <w:pPr>
+        <w:pStyle w:val="ListParagraph"/>
+        <w:numPr>
+          <w:ilvl w:val="0"/>
+          <w:numId w:val="22"/>
+        </w:numPr>
+      </w:pPr>
+      <w:r>
+        <w:t>Không có thời gian chết</w:t>
+      </w:r>
+    </w:p>
+    <w:p>
+      <w:pPr>
+        <w:pStyle w:val="ListParagraph"/>
+        <w:numPr>
+          <w:ilvl w:val="0"/>
+          <w:numId w:val="22"/>
+        </w:numPr>
+      </w:pPr>
+      <w:r>
+        <w:t>Độ trễ khi truy xuất thấp</w:t>
+      </w:r>
+    </w:p>
+    <w:p>
+      <w:r>
+        <w:t xml:space="preserve">- Khác nhau: </w:t>
+      </w:r>
+    </w:p>
+    <w:p>
+      <w:pPr>
+        <w:ind w:firstLine="720"/>
+      </w:pPr>
+      <w:r>
+        <w:t xml:space="preserve">+ </w:t>
+      </w:r>
+      <w:r>
+        <w:t>IPFS là giải pháp lớn hơn về quy mô, áp dụng, cộng đồng. Trong khi IPFS đã chứng minh bản thân được áp dụng các trường hợp thực tế</w:t>
+      </w:r>
+      <w:r>
+        <w:t xml:space="preserve">, Swarm vẫn còn thử nghiệm. Tuy nhiên cả hai dự án được coi trong giai đoạn alpha. IPFS có cơ sở người sử dụng lớn và cộng đồng lớn hơn , nhưng Swarm </w:t>
+      </w:r>
+      <w:r>
+        <w:t>lại được hưởng lợi từ việc được tích hợp vào hệ sinh thái ethereum và thừa hưởng lợi thế về cơ sở hạ tầng.</w:t>
+      </w:r>
+    </w:p>
+    <w:p>
+      <w:r>
+        <w:lastRenderedPageBreak/>
+        <w:tab/>
+        <w:t>+ Từ quan điểm kỹ thuật, có một số sự khác biệt giữa Swarm và IPFS</w:t>
+      </w:r>
+      <w:r>
+        <w:t>. Hai hệ thống sử dụng mạng ngang hàng khác nhau, IPFS dựa trên libp2p – một biến thể của việc triển khai bittorrent</w:t>
+      </w:r>
+      <w:r>
+        <w:t xml:space="preserve">(là giao thức cho phép chia sẻ các tệp tin ngang hàng, </w:t>
+      </w:r>
+      <w:r>
+        <w:t>trong quá trình truyền tải tệp tin bạn sẽ không</w:t>
+      </w:r>
+      <w:r>
+        <w:t xml:space="preserve"> lấy dữ liệu trên máy chủ, tệp tin bạn cần sẽ có từ một người khác giống như bạn). </w:t>
+      </w:r>
+    </w:p>
+    <w:p/>
     <w:p>
       <w:pPr>
         <w:pStyle w:val="Heading3"/>
@@ -11085,7 +11150,6 @@
         <w:rPr>
           <w:noProof/>
         </w:rPr>
-        <w:lastRenderedPageBreak/>
         <w:t xml:space="preserve">Chris Berg, S. D. &amp;. J. P., n.d. </w:t>
       </w:r>
       <w:r>
@@ -11135,6 +11199,7 @@
         <w:rPr>
           <w:noProof/>
         </w:rPr>
+        <w:lastRenderedPageBreak/>
         <w:t xml:space="preserve">ethersphere/swarm, n.d. </w:t>
       </w:r>
       <w:r>
@@ -11459,6 +11524,7 @@
     </w:p>
     <w:p>
       <w:r>
+        <w:lastRenderedPageBreak/>
         <w:t xml:space="preserve">Chua dich được: </w:t>
       </w:r>
       <w:r>
@@ -11533,22 +11599,22 @@
     </w:p>
     <w:p>
       <w:r>
+        <w:t xml:space="preserve">… ..  </w:t>
+      </w:r>
+    </w:p>
+    <w:p>
+      <w:r>
+        <w:t xml:space="preserve">gasPrice, </w:t>
+      </w:r>
+    </w:p>
+    <w:p>
+      <w:r>
+        <w:t>gasLimit</w:t>
+      </w:r>
+    </w:p>
+    <w:p>
+      <w:r>
         <w:lastRenderedPageBreak/>
-        <w:t xml:space="preserve">… ..  </w:t>
-      </w:r>
-    </w:p>
-    <w:p>
-      <w:r>
-        <w:t xml:space="preserve">gasPrice, </w:t>
-      </w:r>
-    </w:p>
-    <w:p>
-      <w:r>
-        <w:t>gasLimit</w:t>
-      </w:r>
-    </w:p>
-    <w:p>
-      <w:r>
         <w:t>}</w:t>
       </w:r>
     </w:p>
@@ -11793,7 +11859,7 @@
             <w:sz w:val="24"/>
             <w:szCs w:val="24"/>
           </w:rPr>
-          <w:t>30</w:t>
+          <w:t>3</w:t>
         </w:r>
         <w:r>
           <w:rPr>
@@ -12524,6 +12590,119 @@
     </w:lvl>
   </w:abstractNum>
   <w:abstractNum w:abstractNumId="5">
+    <w:nsid w:val="2A083CB5"/>
+    <w:multiLevelType w:val="hybridMultilevel"/>
+    <w:tmpl w:val="62E09696"/>
+    <w:lvl w:ilvl="0" w:tplc="04090001">
+      <w:start w:val="1"/>
+      <w:numFmt w:val="bullet"/>
+      <w:lvlText w:val=""/>
+      <w:lvlJc w:val="left"/>
+      <w:pPr>
+        <w:ind w:left="1505" w:hanging="360"/>
+      </w:pPr>
+      <w:rPr>
+        <w:rFonts w:ascii="Symbol" w:hAnsi="Symbol" w:hint="default"/>
+      </w:rPr>
+    </w:lvl>
+    <w:lvl w:ilvl="1" w:tplc="04090003" w:tentative="1">
+      <w:start w:val="1"/>
+      <w:numFmt w:val="bullet"/>
+      <w:lvlText w:val="o"/>
+      <w:lvlJc w:val="left"/>
+      <w:pPr>
+        <w:ind w:left="2225" w:hanging="360"/>
+      </w:pPr>
+      <w:rPr>
+        <w:rFonts w:ascii="Courier New" w:hAnsi="Courier New" w:cs="Courier New" w:hint="default"/>
+      </w:rPr>
+    </w:lvl>
+    <w:lvl w:ilvl="2" w:tplc="04090005" w:tentative="1">
+      <w:start w:val="1"/>
+      <w:numFmt w:val="bullet"/>
+      <w:lvlText w:val=""/>
+      <w:lvlJc w:val="left"/>
+      <w:pPr>
+        <w:ind w:left="2945" w:hanging="360"/>
+      </w:pPr>
+      <w:rPr>
+        <w:rFonts w:ascii="Wingdings" w:hAnsi="Wingdings" w:hint="default"/>
+      </w:rPr>
+    </w:lvl>
+    <w:lvl w:ilvl="3" w:tplc="04090001" w:tentative="1">
+      <w:start w:val="1"/>
+      <w:numFmt w:val="bullet"/>
+      <w:lvlText w:val=""/>
+      <w:lvlJc w:val="left"/>
+      <w:pPr>
+        <w:ind w:left="3665" w:hanging="360"/>
+      </w:pPr>
+      <w:rPr>
+        <w:rFonts w:ascii="Symbol" w:hAnsi="Symbol" w:hint="default"/>
+      </w:rPr>
+    </w:lvl>
+    <w:lvl w:ilvl="4" w:tplc="04090003" w:tentative="1">
+      <w:start w:val="1"/>
+      <w:numFmt w:val="bullet"/>
+      <w:lvlText w:val="o"/>
+      <w:lvlJc w:val="left"/>
+      <w:pPr>
+        <w:ind w:left="4385" w:hanging="360"/>
+      </w:pPr>
+      <w:rPr>
+        <w:rFonts w:ascii="Courier New" w:hAnsi="Courier New" w:cs="Courier New" w:hint="default"/>
+      </w:rPr>
+    </w:lvl>
+    <w:lvl w:ilvl="5" w:tplc="04090005" w:tentative="1">
+      <w:start w:val="1"/>
+      <w:numFmt w:val="bullet"/>
+      <w:lvlText w:val=""/>
+      <w:lvlJc w:val="left"/>
+      <w:pPr>
+        <w:ind w:left="5105" w:hanging="360"/>
+      </w:pPr>
+      <w:rPr>
+        <w:rFonts w:ascii="Wingdings" w:hAnsi="Wingdings" w:hint="default"/>
+      </w:rPr>
+    </w:lvl>
+    <w:lvl w:ilvl="6" w:tplc="04090001" w:tentative="1">
+      <w:start w:val="1"/>
+      <w:numFmt w:val="bullet"/>
+      <w:lvlText w:val=""/>
+      <w:lvlJc w:val="left"/>
+      <w:pPr>
+        <w:ind w:left="5825" w:hanging="360"/>
+      </w:pPr>
+      <w:rPr>
+        <w:rFonts w:ascii="Symbol" w:hAnsi="Symbol" w:hint="default"/>
+      </w:rPr>
+    </w:lvl>
+    <w:lvl w:ilvl="7" w:tplc="04090003" w:tentative="1">
+      <w:start w:val="1"/>
+      <w:numFmt w:val="bullet"/>
+      <w:lvlText w:val="o"/>
+      <w:lvlJc w:val="left"/>
+      <w:pPr>
+        <w:ind w:left="6545" w:hanging="360"/>
+      </w:pPr>
+      <w:rPr>
+        <w:rFonts w:ascii="Courier New" w:hAnsi="Courier New" w:cs="Courier New" w:hint="default"/>
+      </w:rPr>
+    </w:lvl>
+    <w:lvl w:ilvl="8" w:tplc="04090005" w:tentative="1">
+      <w:start w:val="1"/>
+      <w:numFmt w:val="bullet"/>
+      <w:lvlText w:val=""/>
+      <w:lvlJc w:val="left"/>
+      <w:pPr>
+        <w:ind w:left="7265" w:hanging="360"/>
+      </w:pPr>
+      <w:rPr>
+        <w:rFonts w:ascii="Wingdings" w:hAnsi="Wingdings" w:hint="default"/>
+      </w:rPr>
+    </w:lvl>
+  </w:abstractNum>
+  <w:abstractNum w:abstractNumId="6">
     <w:nsid w:val="4C5C31D2"/>
     <w:multiLevelType w:val="hybridMultilevel"/>
     <w:tmpl w:val="E9EE107E"/>
@@ -12636,7 +12815,7 @@
       </w:rPr>
     </w:lvl>
   </w:abstractNum>
-  <w:abstractNum w:abstractNumId="6">
+  <w:abstractNum w:abstractNumId="7">
     <w:nsid w:val="4F1F139E"/>
     <w:multiLevelType w:val="multilevel"/>
     <w:tmpl w:val="9DFE8CE8"/>
@@ -12749,7 +12928,7 @@
       </w:rPr>
     </w:lvl>
   </w:abstractNum>
-  <w:abstractNum w:abstractNumId="7">
+  <w:abstractNum w:abstractNumId="8">
     <w:nsid w:val="5DD5022C"/>
     <w:multiLevelType w:val="multilevel"/>
     <w:tmpl w:val="00063596"/>
@@ -12862,7 +13041,7 @@
       </w:rPr>
     </w:lvl>
   </w:abstractNum>
-  <w:abstractNum w:abstractNumId="8">
+  <w:abstractNum w:abstractNumId="9">
     <w:nsid w:val="5DEA2204"/>
     <w:multiLevelType w:val="multilevel"/>
     <w:tmpl w:val="33A6B076"/>
@@ -12948,7 +13127,7 @@
       </w:pPr>
     </w:lvl>
   </w:abstractNum>
-  <w:abstractNum w:abstractNumId="9">
+  <w:abstractNum w:abstractNumId="10">
     <w:nsid w:val="5E7756E8"/>
     <w:multiLevelType w:val="hybridMultilevel"/>
     <w:tmpl w:val="92786E58"/>
@@ -13060,7 +13239,7 @@
       </w:rPr>
     </w:lvl>
   </w:abstractNum>
-  <w:abstractNum w:abstractNumId="10">
+  <w:abstractNum w:abstractNumId="11">
     <w:nsid w:val="5E8E48B6"/>
     <w:multiLevelType w:val="hybridMultilevel"/>
     <w:tmpl w:val="711A7AB4"/>
@@ -13173,7 +13352,7 @@
       </w:rPr>
     </w:lvl>
   </w:abstractNum>
-  <w:abstractNum w:abstractNumId="11">
+  <w:abstractNum w:abstractNumId="12">
     <w:nsid w:val="5F016CC7"/>
     <w:multiLevelType w:val="hybridMultilevel"/>
     <w:tmpl w:val="CA62B7B0"/>
@@ -13262,7 +13441,7 @@
       </w:pPr>
     </w:lvl>
   </w:abstractNum>
-  <w:abstractNum w:abstractNumId="12">
+  <w:abstractNum w:abstractNumId="13">
     <w:nsid w:val="611355AA"/>
     <w:multiLevelType w:val="hybridMultilevel"/>
     <w:tmpl w:val="F1CE2278"/>
@@ -13374,7 +13553,7 @@
       </w:rPr>
     </w:lvl>
   </w:abstractNum>
-  <w:abstractNum w:abstractNumId="13">
+  <w:abstractNum w:abstractNumId="14">
     <w:nsid w:val="61D33372"/>
     <w:multiLevelType w:val="hybridMultilevel"/>
     <w:tmpl w:val="6BAC4758"/>
@@ -13486,7 +13665,120 @@
       </w:rPr>
     </w:lvl>
   </w:abstractNum>
-  <w:abstractNum w:abstractNumId="14">
+  <w:abstractNum w:abstractNumId="15">
+    <w:nsid w:val="66B44A7A"/>
+    <w:multiLevelType w:val="hybridMultilevel"/>
+    <w:tmpl w:val="DCA665B2"/>
+    <w:lvl w:ilvl="0" w:tplc="04090001">
+      <w:start w:val="1"/>
+      <w:numFmt w:val="bullet"/>
+      <w:lvlText w:val=""/>
+      <w:lvlJc w:val="left"/>
+      <w:pPr>
+        <w:ind w:left="1505" w:hanging="360"/>
+      </w:pPr>
+      <w:rPr>
+        <w:rFonts w:ascii="Symbol" w:hAnsi="Symbol" w:hint="default"/>
+      </w:rPr>
+    </w:lvl>
+    <w:lvl w:ilvl="1" w:tplc="04090003" w:tentative="1">
+      <w:start w:val="1"/>
+      <w:numFmt w:val="bullet"/>
+      <w:lvlText w:val="o"/>
+      <w:lvlJc w:val="left"/>
+      <w:pPr>
+        <w:ind w:left="2225" w:hanging="360"/>
+      </w:pPr>
+      <w:rPr>
+        <w:rFonts w:ascii="Courier New" w:hAnsi="Courier New" w:cs="Courier New" w:hint="default"/>
+      </w:rPr>
+    </w:lvl>
+    <w:lvl w:ilvl="2" w:tplc="04090005" w:tentative="1">
+      <w:start w:val="1"/>
+      <w:numFmt w:val="bullet"/>
+      <w:lvlText w:val=""/>
+      <w:lvlJc w:val="left"/>
+      <w:pPr>
+        <w:ind w:left="2945" w:hanging="360"/>
+      </w:pPr>
+      <w:rPr>
+        <w:rFonts w:ascii="Wingdings" w:hAnsi="Wingdings" w:hint="default"/>
+      </w:rPr>
+    </w:lvl>
+    <w:lvl w:ilvl="3" w:tplc="04090001" w:tentative="1">
+      <w:start w:val="1"/>
+      <w:numFmt w:val="bullet"/>
+      <w:lvlText w:val=""/>
+      <w:lvlJc w:val="left"/>
+      <w:pPr>
+        <w:ind w:left="3665" w:hanging="360"/>
+      </w:pPr>
+      <w:rPr>
+        <w:rFonts w:ascii="Symbol" w:hAnsi="Symbol" w:hint="default"/>
+      </w:rPr>
+    </w:lvl>
+    <w:lvl w:ilvl="4" w:tplc="04090003" w:tentative="1">
+      <w:start w:val="1"/>
+      <w:numFmt w:val="bullet"/>
+      <w:lvlText w:val="o"/>
+      <w:lvlJc w:val="left"/>
+      <w:pPr>
+        <w:ind w:left="4385" w:hanging="360"/>
+      </w:pPr>
+      <w:rPr>
+        <w:rFonts w:ascii="Courier New" w:hAnsi="Courier New" w:cs="Courier New" w:hint="default"/>
+      </w:rPr>
+    </w:lvl>
+    <w:lvl w:ilvl="5" w:tplc="04090005" w:tentative="1">
+      <w:start w:val="1"/>
+      <w:numFmt w:val="bullet"/>
+      <w:lvlText w:val=""/>
+      <w:lvlJc w:val="left"/>
+      <w:pPr>
+        <w:ind w:left="5105" w:hanging="360"/>
+      </w:pPr>
+      <w:rPr>
+        <w:rFonts w:ascii="Wingdings" w:hAnsi="Wingdings" w:hint="default"/>
+      </w:rPr>
+    </w:lvl>
+    <w:lvl w:ilvl="6" w:tplc="04090001" w:tentative="1">
+      <w:start w:val="1"/>
+      <w:numFmt w:val="bullet"/>
+      <w:lvlText w:val=""/>
+      <w:lvlJc w:val="left"/>
+      <w:pPr>
+        <w:ind w:left="5825" w:hanging="360"/>
+      </w:pPr>
+      <w:rPr>
+        <w:rFonts w:ascii="Symbol" w:hAnsi="Symbol" w:hint="default"/>
+      </w:rPr>
+    </w:lvl>
+    <w:lvl w:ilvl="7" w:tplc="04090003" w:tentative="1">
+      <w:start w:val="1"/>
+      <w:numFmt w:val="bullet"/>
+      <w:lvlText w:val="o"/>
+      <w:lvlJc w:val="left"/>
+      <w:pPr>
+        <w:ind w:left="6545" w:hanging="360"/>
+      </w:pPr>
+      <w:rPr>
+        <w:rFonts w:ascii="Courier New" w:hAnsi="Courier New" w:cs="Courier New" w:hint="default"/>
+      </w:rPr>
+    </w:lvl>
+    <w:lvl w:ilvl="8" w:tplc="04090005" w:tentative="1">
+      <w:start w:val="1"/>
+      <w:numFmt w:val="bullet"/>
+      <w:lvlText w:val=""/>
+      <w:lvlJc w:val="left"/>
+      <w:pPr>
+        <w:ind w:left="7265" w:hanging="360"/>
+      </w:pPr>
+      <w:rPr>
+        <w:rFonts w:ascii="Wingdings" w:hAnsi="Wingdings" w:hint="default"/>
+      </w:rPr>
+    </w:lvl>
+  </w:abstractNum>
+  <w:abstractNum w:abstractNumId="16">
     <w:nsid w:val="6AB44511"/>
     <w:multiLevelType w:val="hybridMultilevel"/>
     <w:tmpl w:val="A9CC8AA0"/>
@@ -13599,7 +13891,7 @@
       </w:rPr>
     </w:lvl>
   </w:abstractNum>
-  <w:abstractNum w:abstractNumId="15">
+  <w:abstractNum w:abstractNumId="17">
     <w:nsid w:val="723411CE"/>
     <w:multiLevelType w:val="multilevel"/>
     <w:tmpl w:val="5F10691C"/>
@@ -13712,7 +14004,7 @@
       </w:rPr>
     </w:lvl>
   </w:abstractNum>
-  <w:abstractNum w:abstractNumId="16">
+  <w:abstractNum w:abstractNumId="18">
     <w:nsid w:val="783848DE"/>
     <w:multiLevelType w:val="hybridMultilevel"/>
     <w:tmpl w:val="5AD4E518"/>
@@ -13825,7 +14117,7 @@
       </w:rPr>
     </w:lvl>
   </w:abstractNum>
-  <w:abstractNum w:abstractNumId="17">
+  <w:abstractNum w:abstractNumId="19">
     <w:nsid w:val="789676F2"/>
     <w:multiLevelType w:val="multilevel"/>
     <w:tmpl w:val="D1006E02"/>
@@ -13938,7 +14230,7 @@
       </w:rPr>
     </w:lvl>
   </w:abstractNum>
-  <w:abstractNum w:abstractNumId="18">
+  <w:abstractNum w:abstractNumId="20">
     <w:nsid w:val="7DAC0B60"/>
     <w:multiLevelType w:val="hybridMultilevel"/>
     <w:tmpl w:val="5BAA0C6E"/>
@@ -14051,7 +14343,7 @@
       </w:rPr>
     </w:lvl>
   </w:abstractNum>
-  <w:abstractNum w:abstractNumId="19">
+  <w:abstractNum w:abstractNumId="21">
     <w:nsid w:val="7EB66E0F"/>
     <w:multiLevelType w:val="hybridMultilevel"/>
     <w:tmpl w:val="1516464C"/>
@@ -14168,61 +14460,67 @@
     <w:abstractNumId w:val="1"/>
   </w:num>
   <w:num w:numId="2">
-    <w:abstractNumId w:val="8"/>
+    <w:abstractNumId w:val="9"/>
   </w:num>
   <w:num w:numId="3">
-    <w:abstractNumId w:val="16"/>
+    <w:abstractNumId w:val="18"/>
   </w:num>
   <w:num w:numId="4">
-    <w:abstractNumId w:val="18"/>
+    <w:abstractNumId w:val="20"/>
   </w:num>
   <w:num w:numId="5">
-    <w:abstractNumId w:val="19"/>
+    <w:abstractNumId w:val="21"/>
   </w:num>
   <w:num w:numId="6">
     <w:abstractNumId w:val="0"/>
   </w:num>
   <w:num w:numId="7">
-    <w:abstractNumId w:val="10"/>
+    <w:abstractNumId w:val="11"/>
   </w:num>
   <w:num w:numId="8">
-    <w:abstractNumId w:val="11"/>
+    <w:abstractNumId w:val="12"/>
   </w:num>
   <w:num w:numId="9">
-    <w:abstractNumId w:val="13"/>
+    <w:abstractNumId w:val="14"/>
   </w:num>
   <w:num w:numId="10">
-    <w:abstractNumId w:val="6"/>
+    <w:abstractNumId w:val="7"/>
   </w:num>
   <w:num w:numId="11">
-    <w:abstractNumId w:val="15"/>
+    <w:abstractNumId w:val="17"/>
   </w:num>
   <w:num w:numId="12">
-    <w:abstractNumId w:val="7"/>
+    <w:abstractNumId w:val="8"/>
   </w:num>
   <w:num w:numId="13">
     <w:abstractNumId w:val="3"/>
   </w:num>
   <w:num w:numId="14">
-    <w:abstractNumId w:val="9"/>
+    <w:abstractNumId w:val="10"/>
   </w:num>
   <w:num w:numId="15">
     <w:abstractNumId w:val="2"/>
   </w:num>
   <w:num w:numId="16">
-    <w:abstractNumId w:val="12"/>
+    <w:abstractNumId w:val="13"/>
   </w:num>
   <w:num w:numId="17">
     <w:abstractNumId w:val="4"/>
   </w:num>
   <w:num w:numId="18">
-    <w:abstractNumId w:val="14"/>
+    <w:abstractNumId w:val="16"/>
   </w:num>
   <w:num w:numId="19">
+    <w:abstractNumId w:val="6"/>
+  </w:num>
+  <w:num w:numId="20">
+    <w:abstractNumId w:val="19"/>
+  </w:num>
+  <w:num w:numId="21">
     <w:abstractNumId w:val="5"/>
   </w:num>
-  <w:num w:numId="20">
-    <w:abstractNumId w:val="17"/>
+  <w:num w:numId="22">
+    <w:abstractNumId w:val="15"/>
   </w:num>
 </w:numbering>
 </file>
@@ -14714,6 +15012,7 @@
   <w:style w:type="character" w:default="1" w:styleId="DefaultParagraphFont">
     <w:name w:val="Default Paragraph Font"/>
     <w:uiPriority w:val="1"/>
+    <w:semiHidden/>
     <w:unhideWhenUsed/>
   </w:style>
   <w:style w:type="table" w:default="1" w:styleId="TableNormal">
@@ -15085,571 +15384,6 @@
     </w:rPr>
   </w:style>
 </w:styles>
-</file>
-
-<file path=word/glossary/document.xml><?xml version="1.0" encoding="utf-8"?>
-<w:glossaryDocument xmlns:wpc="http://schemas.microsoft.com/office/word/2010/wordprocessingCanvas" xmlns:mc="http://schemas.openxmlformats.org/markup-compatibility/2006" xmlns:o="urn:schemas-microsoft-com:office:office" xmlns:r="http://schemas.openxmlformats.org/officeDocument/2006/relationships" xmlns:m="http://schemas.openxmlformats.org/officeDocument/2006/math" xmlns:v="urn:schemas-microsoft-com:vml" xmlns:wp14="http://schemas.microsoft.com/office/word/2010/wordprocessingDrawing" xmlns:wp="http://schemas.openxmlformats.org/drawingml/2006/wordprocessingDrawing" xmlns:w10="urn:schemas-microsoft-com:office:word" xmlns:w="http://schemas.openxmlformats.org/wordprocessingml/2006/main" xmlns:w14="http://schemas.microsoft.com/office/word/2010/wordml" xmlns:w15="http://schemas.microsoft.com/office/word/2012/wordml" xmlns:wpg="http://schemas.microsoft.com/office/word/2010/wordprocessingGroup" xmlns:wpi="http://schemas.microsoft.com/office/word/2010/wordprocessingInk" xmlns:wne="http://schemas.microsoft.com/office/word/2006/wordml" xmlns:wps="http://schemas.microsoft.com/office/word/2010/wordprocessingShape" mc:Ignorable="w14 w15 wp14"/>
-</file>
-
-<file path=word/glossary/fontTable.xml><?xml version="1.0" encoding="utf-8"?>
-<w:fonts xmlns:mc="http://schemas.openxmlformats.org/markup-compatibility/2006" xmlns:r="http://schemas.openxmlformats.org/officeDocument/2006/relationships" xmlns:w="http://schemas.openxmlformats.org/wordprocessingml/2006/main" xmlns:w14="http://schemas.microsoft.com/office/word/2010/wordml" xmlns:w15="http://schemas.microsoft.com/office/word/2012/wordml" mc:Ignorable="w14 w15">
-  <w:font w:name="Times New Roman">
-    <w:panose1 w:val="02020603050405020304"/>
-    <w:charset w:val="00"/>
-    <w:family w:val="roman"/>
-    <w:pitch w:val="variable"/>
-    <w:sig w:usb0="E0002EFF" w:usb1="C000785B" w:usb2="00000009" w:usb3="00000000" w:csb0="000001FF" w:csb1="00000000"/>
-  </w:font>
-  <w:font w:name="Calibri">
-    <w:panose1 w:val="020F0502020204030204"/>
-    <w:charset w:val="00"/>
-    <w:family w:val="swiss"/>
-    <w:pitch w:val="variable"/>
-    <w:sig w:usb0="E4002EFF" w:usb1="C000247B" w:usb2="00000009" w:usb3="00000000" w:csb0="000001FF" w:csb1="00000000"/>
-  </w:font>
-  <w:font w:name="Courier New">
-    <w:panose1 w:val="02070309020205020404"/>
-    <w:charset w:val="00"/>
-    <w:family w:val="modern"/>
-    <w:pitch w:val="fixed"/>
-    <w:sig w:usb0="E0002EFF" w:usb1="C0007843" w:usb2="00000009" w:usb3="00000000" w:csb0="000001FF" w:csb1="00000000"/>
-  </w:font>
-  <w:font w:name="Wingdings">
-    <w:panose1 w:val="05000000000000000000"/>
-    <w:charset w:val="02"/>
-    <w:family w:val="auto"/>
-    <w:pitch w:val="variable"/>
-    <w:sig w:usb0="00000000" w:usb1="10000000" w:usb2="00000000" w:usb3="00000000" w:csb0="80000000" w:csb1="00000000"/>
-  </w:font>
-  <w:font w:name="Symbol">
-    <w:panose1 w:val="05050102010706020507"/>
-    <w:charset w:val="02"/>
-    <w:family w:val="roman"/>
-    <w:pitch w:val="variable"/>
-    <w:sig w:usb0="00000000" w:usb1="10000000" w:usb2="00000000" w:usb3="00000000" w:csb0="80000000" w:csb1="00000000"/>
-  </w:font>
-  <w:font w:name="DejaVu Sans">
-    <w:altName w:val="Times New Roman"/>
-    <w:charset w:val="00"/>
-    <w:family w:val="swiss"/>
-    <w:pitch w:val="variable"/>
-    <w:sig w:usb0="E7002EFF" w:usb1="D200FDFF" w:usb2="0A046029" w:usb3="00000000" w:csb0="800001FF" w:csb1="00000000"/>
-  </w:font>
-  <w:font w:name="Calibri Light">
-    <w:panose1 w:val="020F0302020204030204"/>
-    <w:charset w:val="00"/>
-    <w:family w:val="swiss"/>
-    <w:pitch w:val="variable"/>
-    <w:sig w:usb0="E4002EFF" w:usb1="C000247B" w:usb2="00000009" w:usb3="00000000" w:csb0="000001FF" w:csb1="00000000"/>
-  </w:font>
-  <w:font w:name="Liberation Sans">
-    <w:altName w:val="Arial"/>
-    <w:charset w:val="01"/>
-    <w:family w:val="roman"/>
-    <w:pitch w:val="variable"/>
-  </w:font>
-  <w:font w:name="Noto Sans CJK SC">
-    <w:panose1 w:val="00000000000000000000"/>
-    <w:charset w:val="00"/>
-    <w:family w:val="roman"/>
-    <w:notTrueType/>
-    <w:pitch w:val="default"/>
-  </w:font>
-  <w:font w:name="Lohit Devanagari">
-    <w:altName w:val="Times New Roman"/>
-    <w:panose1 w:val="00000000000000000000"/>
-    <w:charset w:val="00"/>
-    <w:family w:val="roman"/>
-    <w:notTrueType/>
-    <w:pitch w:val="default"/>
-  </w:font>
-</w:fonts>
-</file>
-
-<file path=word/glossary/settings.xml><?xml version="1.0" encoding="utf-8"?>
-<w:settings xmlns:mc="http://schemas.openxmlformats.org/markup-compatibility/2006" xmlns:o="urn:schemas-microsoft-com:office:office" xmlns:r="http://schemas.openxmlformats.org/officeDocument/2006/relationships" xmlns:m="http://schemas.openxmlformats.org/officeDocument/2006/math" xmlns:v="urn:schemas-microsoft-com:vml" xmlns:w10="urn:schemas-microsoft-com:office:word" xmlns:w="http://schemas.openxmlformats.org/wordprocessingml/2006/main" xmlns:w14="http://schemas.microsoft.com/office/word/2010/wordml" xmlns:w15="http://schemas.microsoft.com/office/word/2012/wordml" xmlns:sl="http://schemas.openxmlformats.org/schemaLibrary/2006/main" mc:Ignorable="w14 w15">
-  <w:view w:val="normal"/>
-  <w:defaultTabStop w:val="720"/>
-  <w:characterSpacingControl w:val="doNotCompress"/>
-  <w:compat>
-    <w:useFELayout/>
-    <w:compatSetting w:name="compatibilityMode" w:uri="http://schemas.microsoft.com/office/word" w:val="15"/>
-    <w:compatSetting w:name="overrideTableStyleFontSizeAndJustification" w:uri="http://schemas.microsoft.com/office/word" w:val="1"/>
-    <w:compatSetting w:name="enableOpenTypeFeatures" w:uri="http://schemas.microsoft.com/office/word" w:val="1"/>
-    <w:compatSetting w:name="doNotFlipMirrorIndents" w:uri="http://schemas.microsoft.com/office/word" w:val="1"/>
-    <w:compatSetting w:name="differentiateMultirowTableHeaders" w:uri="http://schemas.microsoft.com/office/word" w:val="1"/>
-  </w:compat>
-  <w:rsids>
-    <w:rsidRoot w:val="00397EF1"/>
-    <w:rsid w:val="00397EF1"/>
-  </w:rsids>
-  <m:mathPr>
-    <m:mathFont m:val="Cambria Math"/>
-    <m:brkBin m:val="before"/>
-    <m:brkBinSub m:val="--"/>
-    <m:smallFrac m:val="0"/>
-    <m:dispDef/>
-    <m:lMargin m:val="0"/>
-    <m:rMargin m:val="0"/>
-    <m:defJc m:val="centerGroup"/>
-    <m:wrapIndent m:val="1440"/>
-    <m:intLim m:val="subSup"/>
-    <m:naryLim m:val="undOvr"/>
-  </m:mathPr>
-  <w:themeFontLang w:val="en-US"/>
-  <w:clrSchemeMapping w:bg1="light1" w:t1="dark1" w:bg2="light2" w:t2="dark2" w:accent1="accent1" w:accent2="accent2" w:accent3="accent3" w:accent4="accent4" w:accent5="accent5" w:accent6="accent6" w:hyperlink="hyperlink" w:followedHyperlink="followedHyperlink"/>
-  <w:decimalSymbol w:val="."/>
-  <w:listSeparator w:val=","/>
-  <w15:chartTrackingRefBased/>
-</w:settings>
-</file>
-
-<file path=word/glossary/styles.xml><?xml version="1.0" encoding="utf-8"?>
-<w:styles xmlns:mc="http://schemas.openxmlformats.org/markup-compatibility/2006" xmlns:r="http://schemas.openxmlformats.org/officeDocument/2006/relationships" xmlns:w="http://schemas.openxmlformats.org/wordprocessingml/2006/main" xmlns:w14="http://schemas.microsoft.com/office/word/2010/wordml" xmlns:w15="http://schemas.microsoft.com/office/word/2012/wordml" mc:Ignorable="w14 w15">
-  <w:docDefaults>
-    <w:rPrDefault>
-      <w:rPr>
-        <w:rFonts w:asciiTheme="minorHAnsi" w:eastAsiaTheme="minorEastAsia" w:hAnsiTheme="minorHAnsi" w:cstheme="minorBidi"/>
-        <w:sz w:val="22"/>
-        <w:szCs w:val="22"/>
-        <w:lang w:val="en-US" w:eastAsia="en-US" w:bidi="ar-SA"/>
-      </w:rPr>
-    </w:rPrDefault>
-    <w:pPrDefault>
-      <w:pPr>
-        <w:spacing w:after="160" w:line="259" w:lineRule="auto"/>
-      </w:pPr>
-    </w:pPrDefault>
-  </w:docDefaults>
-  <w:latentStyles w:defLockedState="0" w:defUIPriority="99" w:defSemiHidden="0" w:defUnhideWhenUsed="0" w:defQFormat="0" w:count="371">
-    <w:lsdException w:name="Normal" w:uiPriority="0" w:qFormat="1"/>
-    <w:lsdException w:name="heading 1" w:uiPriority="9" w:qFormat="1"/>
-    <w:lsdException w:name="heading 2" w:semiHidden="1" w:uiPriority="9" w:unhideWhenUsed="1" w:qFormat="1"/>
-    <w:lsdException w:name="heading 3" w:semiHidden="1" w:uiPriority="9" w:unhideWhenUsed="1" w:qFormat="1"/>
-    <w:lsdException w:name="heading 4" w:semiHidden="1" w:uiPriority="9" w:unhideWhenUsed="1" w:qFormat="1"/>
-    <w:lsdException w:name="heading 5" w:semiHidden="1" w:uiPriority="9" w:unhideWhenUsed="1" w:qFormat="1"/>
-    <w:lsdException w:name="heading 6" w:semiHidden="1" w:uiPriority="9" w:unhideWhenUsed="1" w:qFormat="1"/>
-    <w:lsdException w:name="heading 7" w:semiHidden="1" w:uiPriority="9" w:unhideWhenUsed="1" w:qFormat="1"/>
-    <w:lsdException w:name="heading 8" w:semiHidden="1" w:uiPriority="9" w:unhideWhenUsed="1" w:qFormat="1"/>
-    <w:lsdException w:name="heading 9" w:semiHidden="1" w:uiPriority="9" w:unhideWhenUsed="1" w:qFormat="1"/>
-    <w:lsdException w:name="index 1" w:semiHidden="1" w:unhideWhenUsed="1"/>
-    <w:lsdException w:name="index 2" w:semiHidden="1" w:unhideWhenUsed="1"/>
-    <w:lsdException w:name="index 3" w:semiHidden="1" w:unhideWhenUsed="1"/>
-    <w:lsdException w:name="index 4" w:semiHidden="1" w:unhideWhenUsed="1"/>
-    <w:lsdException w:name="index 5" w:semiHidden="1" w:unhideWhenUsed="1"/>
-    <w:lsdException w:name="index 6" w:semiHidden="1" w:unhideWhenUsed="1"/>
-    <w:lsdException w:name="index 7" w:semiHidden="1" w:unhideWhenUsed="1"/>
-    <w:lsdException w:name="index 8" w:semiHidden="1" w:unhideWhenUsed="1"/>
-    <w:lsdException w:name="index 9" w:semiHidden="1" w:unhideWhenUsed="1"/>
-    <w:lsdException w:name="toc 1" w:semiHidden="1" w:uiPriority="39" w:unhideWhenUsed="1"/>
-    <w:lsdException w:name="toc 2" w:semiHidden="1" w:uiPriority="39" w:unhideWhenUsed="1"/>
-    <w:lsdException w:name="toc 3" w:semiHidden="1" w:uiPriority="39" w:unhideWhenUsed="1"/>
-    <w:lsdException w:name="toc 4" w:semiHidden="1" w:uiPriority="39" w:unhideWhenUsed="1"/>
-    <w:lsdException w:name="toc 5" w:semiHidden="1" w:uiPriority="39" w:unhideWhenUsed="1"/>
-    <w:lsdException w:name="toc 6" w:semiHidden="1" w:uiPriority="39" w:unhideWhenUsed="1"/>
-    <w:lsdException w:name="toc 7" w:semiHidden="1" w:uiPriority="39" w:unhideWhenUsed="1"/>
-    <w:lsdException w:name="toc 8" w:semiHidden="1" w:uiPriority="39" w:unhideWhenUsed="1"/>
-    <w:lsdException w:name="toc 9" w:semiHidden="1" w:uiPriority="39" w:unhideWhenUsed="1"/>
-    <w:lsdException w:name="Normal Indent" w:semiHidden="1" w:unhideWhenUsed="1"/>
-    <w:lsdException w:name="footnote text" w:semiHidden="1" w:unhideWhenUsed="1"/>
-    <w:lsdException w:name="annotation text" w:semiHidden="1" w:unhideWhenUsed="1"/>
-    <w:lsdException w:name="header" w:semiHidden="1" w:unhideWhenUsed="1"/>
-    <w:lsdException w:name="footer" w:semiHidden="1" w:unhideWhenUsed="1"/>
-    <w:lsdException w:name="index heading" w:semiHidden="1" w:unhideWhenUsed="1"/>
-    <w:lsdException w:name="caption" w:semiHidden="1" w:uiPriority="35" w:unhideWhenUsed="1" w:qFormat="1"/>
-    <w:lsdException w:name="table of figures" w:semiHidden="1" w:unhideWhenUsed="1"/>
-    <w:lsdException w:name="envelope address" w:semiHidden="1" w:unhideWhenUsed="1"/>
-    <w:lsdException w:name="envelope return" w:semiHidden="1" w:unhideWhenUsed="1"/>
-    <w:lsdException w:name="footnote reference" w:semiHidden="1" w:unhideWhenUsed="1"/>
-    <w:lsdException w:name="annotation reference" w:semiHidden="1" w:unhideWhenUsed="1"/>
-    <w:lsdException w:name="line number" w:semiHidden="1" w:unhideWhenUsed="1"/>
-    <w:lsdException w:name="page number" w:semiHidden="1" w:unhideWhenUsed="1"/>
-    <w:lsdException w:name="endnote reference" w:semiHidden="1" w:unhideWhenUsed="1"/>
-    <w:lsdException w:name="endnote text" w:semiHidden="1" w:unhideWhenUsed="1"/>
-    <w:lsdException w:name="table of authorities" w:semiHidden="1" w:unhideWhenUsed="1"/>
-    <w:lsdException w:name="macro" w:semiHidden="1" w:unhideWhenUsed="1"/>
-    <w:lsdException w:name="toa heading" w:semiHidden="1" w:unhideWhenUsed="1"/>
-    <w:lsdException w:name="List" w:semiHidden="1" w:unhideWhenUsed="1"/>
-    <w:lsdException w:name="List Bullet" w:semiHidden="1" w:unhideWhenUsed="1"/>
-    <w:lsdException w:name="List Number" w:semiHidden="1" w:unhideWhenUsed="1"/>
-    <w:lsdException w:name="List 2" w:semiHidden="1" w:unhideWhenUsed="1"/>
-    <w:lsdException w:name="List 3" w:semiHidden="1" w:unhideWhenUsed="1"/>
-    <w:lsdException w:name="List 4" w:semiHidden="1" w:unhideWhenUsed="1"/>
-    <w:lsdException w:name="List 5" w:semiHidden="1" w:unhideWhenUsed="1"/>
-    <w:lsdException w:name="List Bullet 2" w:semiHidden="1" w:unhideWhenUsed="1"/>
-    <w:lsdException w:name="List Bullet 3" w:semiHidden="1" w:unhideWhenUsed="1"/>
-    <w:lsdException w:name="List Bullet 4" w:semiHidden="1" w:unhideWhenUsed="1"/>
-    <w:lsdException w:name="List Bullet 5" w:semiHidden="1" w:unhideWhenUsed="1"/>
-    <w:lsdException w:name="List Number 2" w:semiHidden="1" w:unhideWhenUsed="1"/>
-    <w:lsdException w:name="List Number 3" w:semiHidden="1" w:unhideWhenUsed="1"/>
-    <w:lsdException w:name="List Number 4" w:semiHidden="1" w:unhideWhenUsed="1"/>
-    <w:lsdException w:name="List Number 5" w:semiHidden="1" w:unhideWhenUsed="1"/>
-    <w:lsdException w:name="Title" w:uiPriority="10" w:qFormat="1"/>
-    <w:lsdException w:name="Closing" w:semiHidden="1" w:unhideWhenUsed="1"/>
-    <w:lsdException w:name="Signature" w:semiHidden="1" w:unhideWhenUsed="1"/>
-    <w:lsdException w:name="Default Paragraph Font" w:semiHidden="1" w:uiPriority="1" w:unhideWhenUsed="1"/>
-    <w:lsdException w:name="Body Text" w:semiHidden="1" w:unhideWhenUsed="1"/>
-    <w:lsdException w:name="Body Text Indent" w:semiHidden="1" w:unhideWhenUsed="1"/>
-    <w:lsdException w:name="List Continue" w:semiHidden="1" w:unhideWhenUsed="1"/>
-    <w:lsdException w:name="List Continue 2" w:semiHidden="1" w:unhideWhenUsed="1"/>
-    <w:lsdException w:name="List Continue 3" w:semiHidden="1" w:unhideWhenUsed="1"/>
-    <w:lsdException w:name="List Continue 4" w:semiHidden="1" w:unhideWhenUsed="1"/>
-    <w:lsdException w:name="List Continue 5" w:semiHidden="1" w:unhideWhenUsed="1"/>
-    <w:lsdException w:name="Message Header" w:semiHidden="1" w:unhideWhenUsed="1"/>
-    <w:lsdException w:name="Subtitle" w:uiPriority="11" w:qFormat="1"/>
-    <w:lsdException w:name="Salutation" w:semiHidden="1" w:unhideWhenUsed="1"/>
-    <w:lsdException w:name="Date" w:semiHidden="1" w:unhideWhenUsed="1"/>
-    <w:lsdException w:name="Body Text First Indent" w:semiHidden="1" w:unhideWhenUsed="1"/>
-    <w:lsdException w:name="Body Text First Indent 2" w:semiHidden="1" w:unhideWhenUsed="1"/>
-    <w:lsdException w:name="Note Heading" w:semiHidden="1" w:unhideWhenUsed="1"/>
-    <w:lsdException w:name="Body Text 2" w:semiHidden="1" w:unhideWhenUsed="1"/>
-    <w:lsdException w:name="Body Text 3" w:semiHidden="1" w:unhideWhenUsed="1"/>
-    <w:lsdException w:name="Body Text Indent 2" w:semiHidden="1" w:unhideWhenUsed="1"/>
-    <w:lsdException w:name="Body Text Indent 3" w:semiHidden="1" w:unhideWhenUsed="1"/>
-    <w:lsdException w:name="Block Text" w:semiHidden="1" w:unhideWhenUsed="1"/>
-    <w:lsdException w:name="Hyperlink" w:semiHidden="1" w:unhideWhenUsed="1"/>
-    <w:lsdException w:name="FollowedHyperlink" w:semiHidden="1" w:unhideWhenUsed="1"/>
-    <w:lsdException w:name="Strong" w:uiPriority="22" w:qFormat="1"/>
-    <w:lsdException w:name="Emphasis" w:uiPriority="20" w:qFormat="1"/>
-    <w:lsdException w:name="Document Map" w:semiHidden="1" w:unhideWhenUsed="1"/>
-    <w:lsdException w:name="Plain Text" w:semiHidden="1" w:unhideWhenUsed="1"/>
-    <w:lsdException w:name="E-mail Signature" w:semiHidden="1" w:unhideWhenUsed="1"/>
-    <w:lsdException w:name="HTML Top of Form" w:semiHidden="1" w:unhideWhenUsed="1"/>
-    <w:lsdException w:name="HTML Bottom of Form" w:semiHidden="1" w:unhideWhenUsed="1"/>
-    <w:lsdException w:name="Normal (Web)" w:semiHidden="1" w:unhideWhenUsed="1"/>
-    <w:lsdException w:name="HTML Acronym" w:semiHidden="1" w:unhideWhenUsed="1"/>
-    <w:lsdException w:name="HTML Address" w:semiHidden="1" w:unhideWhenUsed="1"/>
-    <w:lsdException w:name="HTML Cite" w:semiHidden="1" w:unhideWhenUsed="1"/>
-    <w:lsdException w:name="HTML Code" w:semiHidden="1" w:unhideWhenUsed="1"/>
-    <w:lsdException w:name="HTML Definition" w:semiHidden="1" w:unhideWhenUsed="1"/>
-    <w:lsdException w:name="HTML Keyboard" w:semiHidden="1" w:unhideWhenUsed="1"/>
-    <w:lsdException w:name="HTML Preformatted" w:semiHidden="1" w:unhideWhenUsed="1"/>
-    <w:lsdException w:name="HTML Sample" w:semiHidden="1" w:unhideWhenUsed="1"/>
-    <w:lsdException w:name="HTML Typewriter" w:semiHidden="1" w:unhideWhenUsed="1"/>
-    <w:lsdException w:name="HTML Variable" w:semiHidden="1" w:unhideWhenUsed="1"/>
-    <w:lsdException w:name="Normal Table" w:semiHidden="1" w:unhideWhenUsed="1"/>
-    <w:lsdException w:name="annotation subject" w:semiHidden="1" w:unhideWhenUsed="1"/>
-    <w:lsdException w:name="No List" w:semiHidden="1" w:unhideWhenUsed="1"/>
-    <w:lsdException w:name="Outline List 1" w:semiHidden="1" w:unhideWhenUsed="1"/>
-    <w:lsdException w:name="Outline List 2" w:semiHidden="1" w:unhideWhenUsed="1"/>
-    <w:lsdException w:name="Outline List 3" w:semiHidden="1" w:unhideWhenUsed="1"/>
-    <w:lsdException w:name="Table Simple 1" w:semiHidden="1" w:unhideWhenUsed="1"/>
-    <w:lsdException w:name="Table Simple 2" w:semiHidden="1" w:unhideWhenUsed="1"/>
-    <w:lsdException w:name="Table Simple 3" w:semiHidden="1" w:unhideWhenUsed="1"/>
-    <w:lsdException w:name="Table Classic 1" w:semiHidden="1" w:unhideWhenUsed="1"/>
-    <w:lsdException w:name="Table Classic 2" w:semiHidden="1" w:unhideWhenUsed="1"/>
-    <w:lsdException w:name="Table Classic 3" w:semiHidden="1" w:unhideWhenUsed="1"/>
-    <w:lsdException w:name="Table Classic 4" w:semiHidden="1" w:unhideWhenUsed="1"/>
-    <w:lsdException w:name="Table Colorful 1" w:semiHidden="1" w:unhideWhenUsed="1"/>
-    <w:lsdException w:name="Table Colorful 2" w:semiHidden="1" w:unhideWhenUsed="1"/>
-    <w:lsdException w:name="Table Colorful 3" w:semiHidden="1" w:unhideWhenUsed="1"/>
-    <w:lsdException w:name="Table Columns 1" w:semiHidden="1" w:unhideWhenUsed="1"/>
-    <w:lsdException w:name="Table Columns 2" w:semiHidden="1" w:unhideWhenUsed="1"/>
-    <w:lsdException w:name="Table Columns 3" w:semiHidden="1" w:unhideWhenUsed="1"/>
-    <w:lsdException w:name="Table Columns 4" w:semiHidden="1" w:unhideWhenUsed="1"/>
-    <w:lsdException w:name="Table Columns 5" w:semiHidden="1" w:unhideWhenUsed="1"/>
-    <w:lsdException w:name="Table Grid 1" w:semiHidden="1" w:unhideWhenUsed="1"/>
-    <w:lsdException w:name="Table Grid 2" w:semiHidden="1" w:unhideWhenUsed="1"/>
-    <w:lsdException w:name="Table Grid 3" w:semiHidden="1" w:unhideWhenUsed="1"/>
-    <w:lsdException w:name="Table Grid 4" w:semiHidden="1" w:unhideWhenUsed="1"/>
-    <w:lsdException w:name="Table Grid 5" w:semiHidden="1" w:unhideWhenUsed="1"/>
-    <w:lsdException w:name="Table Grid 6" w:semiHidden="1" w:unhideWhenUsed="1"/>
-    <w:lsdException w:name="Table Grid 7" w:semiHidden="1" w:unhideWhenUsed="1"/>
-    <w:lsdException w:name="Table Grid 8" w:semiHidden="1" w:unhideWhenUsed="1"/>
-    <w:lsdException w:name="Table List 1" w:semiHidden="1" w:unhideWhenUsed="1"/>
-    <w:lsdException w:name="Table List 2" w:semiHidden="1" w:unhideWhenUsed="1"/>
-    <w:lsdException w:name="Table List 3" w:semiHidden="1" w:unhideWhenUsed="1"/>
-    <w:lsdException w:name="Table List 4" w:semiHidden="1" w:unhideWhenUsed="1"/>
-    <w:lsdException w:name="Table List 5" w:semiHidden="1" w:unhideWhenUsed="1"/>
-    <w:lsdException w:name="Table List 6" w:semiHidden="1" w:unhideWhenUsed="1"/>
-    <w:lsdException w:name="Table List 7" w:semiHidden="1" w:unhideWhenUsed="1"/>
-    <w:lsdException w:name="Table List 8" w:semiHidden="1" w:unhideWhenUsed="1"/>
-    <w:lsdException w:name="Table 3D effects 1" w:semiHidden="1" w:unhideWhenUsed="1"/>
-    <w:lsdException w:name="Table 3D effects 2" w:semiHidden="1" w:unhideWhenUsed="1"/>
-    <w:lsdException w:name="Table 3D effects 3" w:semiHidden="1" w:unhideWhenUsed="1"/>
-    <w:lsdException w:name="Table Contemporary" w:semiHidden="1" w:unhideWhenUsed="1"/>
-    <w:lsdException w:name="Table Elegant" w:semiHidden="1" w:unhideWhenUsed="1"/>
-    <w:lsdException w:name="Table Professional" w:semiHidden="1" w:unhideWhenUsed="1"/>
-    <w:lsdException w:name="Table Subtle 1" w:semiHidden="1" w:unhideWhenUsed="1"/>
-    <w:lsdException w:name="Table Subtle 2" w:semiHidden="1" w:unhideWhenUsed="1"/>
-    <w:lsdException w:name="Table Web 1" w:semiHidden="1" w:unhideWhenUsed="1"/>
-    <w:lsdException w:name="Table Web 2" w:semiHidden="1" w:unhideWhenUsed="1"/>
-    <w:lsdException w:name="Table Web 3" w:semiHidden="1" w:unhideWhenUsed="1"/>
-    <w:lsdException w:name="Balloon Text" w:semiHidden="1" w:unhideWhenUsed="1"/>
-    <w:lsdException w:name="Table Grid" w:uiPriority="39"/>
-    <w:lsdException w:name="Table Theme" w:semiHidden="1" w:unhideWhenUsed="1"/>
-    <w:lsdException w:name="Placeholder Text" w:semiHidden="1"/>
-    <w:lsdException w:name="No Spacing" w:uiPriority="1" w:qFormat="1"/>
-    <w:lsdException w:name="Light Shading" w:uiPriority="60"/>
-    <w:lsdException w:name="Light List" w:uiPriority="61"/>
-    <w:lsdException w:name="Light Grid" w:uiPriority="62"/>
-    <w:lsdException w:name="Medium Shading 1" w:uiPriority="63"/>
-    <w:lsdException w:name="Medium Shading 2" w:uiPriority="64"/>
-    <w:lsdException w:name="Medium List 1" w:uiPriority="65"/>
-    <w:lsdException w:name="Medium List 2" w:uiPriority="66"/>
-    <w:lsdException w:name="Medium Grid 1" w:uiPriority="67"/>
-    <w:lsdException w:name="Medium Grid 2" w:uiPriority="68"/>
-    <w:lsdException w:name="Medium Grid 3" w:uiPriority="69"/>
-    <w:lsdException w:name="Dark List" w:uiPriority="70"/>
-    <w:lsdException w:name="Colorful Shading" w:uiPriority="71"/>
-    <w:lsdException w:name="Colorful List" w:uiPriority="72"/>
-    <w:lsdException w:name="Colorful Grid" w:uiPriority="73"/>
-    <w:lsdException w:name="Light Shading Accent 1" w:uiPriority="60"/>
-    <w:lsdException w:name="Light List Accent 1" w:uiPriority="61"/>
-    <w:lsdException w:name="Light Grid Accent 1" w:uiPriority="62"/>
-    <w:lsdException w:name="Medium Shading 1 Accent 1" w:uiPriority="63"/>
-    <w:lsdException w:name="Medium Shading 2 Accent 1" w:uiPriority="64"/>
-    <w:lsdException w:name="Medium List 1 Accent 1" w:uiPriority="65"/>
-    <w:lsdException w:name="Revision" w:semiHidden="1"/>
-    <w:lsdException w:name="List Paragraph" w:uiPriority="34" w:qFormat="1"/>
-    <w:lsdException w:name="Quote" w:uiPriority="29" w:qFormat="1"/>
-    <w:lsdException w:name="Intense Quote" w:uiPriority="30" w:qFormat="1"/>
-    <w:lsdException w:name="Medium List 2 Accent 1" w:uiPriority="66"/>
-    <w:lsdException w:name="Medium Grid 1 Accent 1" w:uiPriority="67"/>
-    <w:lsdException w:name="Medium Grid 2 Accent 1" w:uiPriority="68"/>
-    <w:lsdException w:name="Medium Grid 3 Accent 1" w:uiPriority="69"/>
-    <w:lsdException w:name="Dark List Accent 1" w:uiPriority="70"/>
-    <w:lsdException w:name="Colorful Shading Accent 1" w:uiPriority="71"/>
-    <w:lsdException w:name="Colorful List Accent 1" w:uiPriority="72"/>
-    <w:lsdException w:name="Colorful Grid Accent 1" w:uiPriority="73"/>
-    <w:lsdException w:name="Light Shading Accent 2" w:uiPriority="60"/>
-    <w:lsdException w:name="Light List Accent 2" w:uiPriority="61"/>
-    <w:lsdException w:name="Light Grid Accent 2" w:uiPriority="62"/>
-    <w:lsdException w:name="Medium Shading 1 Accent 2" w:uiPriority="63"/>
-    <w:lsdException w:name="Medium Shading 2 Accent 2" w:uiPriority="64"/>
-    <w:lsdException w:name="Medium List 1 Accent 2" w:uiPriority="65"/>
-    <w:lsdException w:name="Medium List 2 Accent 2" w:uiPriority="66"/>
-    <w:lsdException w:name="Medium Grid 1 Accent 2" w:uiPriority="67"/>
-    <w:lsdException w:name="Medium Grid 2 Accent 2" w:uiPriority="68"/>
-    <w:lsdException w:name="Medium Grid 3 Accent 2" w:uiPriority="69"/>
-    <w:lsdException w:name="Dark List Accent 2" w:uiPriority="70"/>
-    <w:lsdException w:name="Colorful Shading Accent 2" w:uiPriority="71"/>
-    <w:lsdException w:name="Colorful List Accent 2" w:uiPriority="72"/>
-    <w:lsdException w:name="Colorful Grid Accent 2" w:uiPriority="73"/>
-    <w:lsdException w:name="Light Shading Accent 3" w:uiPriority="60"/>
-    <w:lsdException w:name="Light List Accent 3" w:uiPriority="61"/>
-    <w:lsdException w:name="Light Grid Accent 3" w:uiPriority="62"/>
-    <w:lsdException w:name="Medium Shading 1 Accent 3" w:uiPriority="63"/>
-    <w:lsdException w:name="Medium Shading 2 Accent 3" w:uiPriority="64"/>
-    <w:lsdException w:name="Medium List 1 Accent 3" w:uiPriority="65"/>
-    <w:lsdException w:name="Medium List 2 Accent 3" w:uiPriority="66"/>
-    <w:lsdException w:name="Medium Grid 1 Accent 3" w:uiPriority="67"/>
-    <w:lsdException w:name="Medium Grid 2 Accent 3" w:uiPriority="68"/>
-    <w:lsdException w:name="Medium Grid 3 Accent 3" w:uiPriority="69"/>
-    <w:lsdException w:name="Dark List Accent 3" w:uiPriority="70"/>
-    <w:lsdException w:name="Colorful Shading Accent 3" w:uiPriority="71"/>
-    <w:lsdException w:name="Colorful List Accent 3" w:uiPriority="72"/>
-    <w:lsdException w:name="Colorful Grid Accent 3" w:uiPriority="73"/>
-    <w:lsdException w:name="Light Shading Accent 4" w:uiPriority="60"/>
-    <w:lsdException w:name="Light List Accent 4" w:uiPriority="61"/>
-    <w:lsdException w:name="Light Grid Accent 4" w:uiPriority="62"/>
-    <w:lsdException w:name="Medium Shading 1 Accent 4" w:uiPriority="63"/>
-    <w:lsdException w:name="Medium Shading 2 Accent 4" w:uiPriority="64"/>
-    <w:lsdException w:name="Medium List 1 Accent 4" w:uiPriority="65"/>
-    <w:lsdException w:name="Medium List 2 Accent 4" w:uiPriority="66"/>
-    <w:lsdException w:name="Medium Grid 1 Accent 4" w:uiPriority="67"/>
-    <w:lsdException w:name="Medium Grid 2 Accent 4" w:uiPriority="68"/>
-    <w:lsdException w:name="Medium Grid 3 Accent 4" w:uiPriority="69"/>
-    <w:lsdException w:name="Dark List Accent 4" w:uiPriority="70"/>
-    <w:lsdException w:name="Colorful Shading Accent 4" w:uiPriority="71"/>
-    <w:lsdException w:name="Colorful List Accent 4" w:uiPriority="72"/>
-    <w:lsdException w:name="Colorful Grid Accent 4" w:uiPriority="73"/>
-    <w:lsdException w:name="Light Shading Accent 5" w:uiPriority="60"/>
-    <w:lsdException w:name="Light List Accent 5" w:uiPriority="61"/>
-    <w:lsdException w:name="Light Grid Accent 5" w:uiPriority="62"/>
-    <w:lsdException w:name="Medium Shading 1 Accent 5" w:uiPriority="63"/>
-    <w:lsdException w:name="Medium Shading 2 Accent 5" w:uiPriority="64"/>
-    <w:lsdException w:name="Medium List 1 Accent 5" w:uiPriority="65"/>
-    <w:lsdException w:name="Medium List 2 Accent 5" w:uiPriority="66"/>
-    <w:lsdException w:name="Medium Grid 1 Accent 5" w:uiPriority="67"/>
-    <w:lsdException w:name="Medium Grid 2 Accent 5" w:uiPriority="68"/>
-    <w:lsdException w:name="Medium Grid 3 Accent 5" w:uiPriority="69"/>
-    <w:lsdException w:name="Dark List Accent 5" w:uiPriority="70"/>
-    <w:lsdException w:name="Colorful Shading Accent 5" w:uiPriority="71"/>
-    <w:lsdException w:name="Colorful List Accent 5" w:uiPriority="72"/>
-    <w:lsdException w:name="Colorful Grid Accent 5" w:uiPriority="73"/>
-    <w:lsdException w:name="Light Shading Accent 6" w:uiPriority="60"/>
-    <w:lsdException w:name="Light List Accent 6" w:uiPriority="61"/>
-    <w:lsdException w:name="Light Grid Accent 6" w:uiPriority="62"/>
-    <w:lsdException w:name="Medium Shading 1 Accent 6" w:uiPriority="63"/>
-    <w:lsdException w:name="Medium Shading 2 Accent 6" w:uiPriority="64"/>
-    <w:lsdException w:name="Medium List 1 Accent 6" w:uiPriority="65"/>
-    <w:lsdException w:name="Medium List 2 Accent 6" w:uiPriority="66"/>
-    <w:lsdException w:name="Medium Grid 1 Accent 6" w:uiPriority="67"/>
-    <w:lsdException w:name="Medium Grid 2 Accent 6" w:uiPriority="68"/>
-    <w:lsdException w:name="Medium Grid 3 Accent 6" w:uiPriority="69"/>
-    <w:lsdException w:name="Dark List Accent 6" w:uiPriority="70"/>
-    <w:lsdException w:name="Colorful Shading Accent 6" w:uiPriority="71"/>
-    <w:lsdException w:name="Colorful List Accent 6" w:uiPriority="72"/>
-    <w:lsdException w:name="Colorful Grid Accent 6" w:uiPriority="73"/>
-    <w:lsdException w:name="Subtle Emphasis" w:uiPriority="19" w:qFormat="1"/>
-    <w:lsdException w:name="Intense Emphasis" w:uiPriority="21" w:qFormat="1"/>
-    <w:lsdException w:name="Subtle Reference" w:uiPriority="31" w:qFormat="1"/>
-    <w:lsdException w:name="Intense Reference" w:uiPriority="32" w:qFormat="1"/>
-    <w:lsdException w:name="Book Title" w:uiPriority="33" w:qFormat="1"/>
-    <w:lsdException w:name="Bibliography" w:semiHidden="1" w:uiPriority="37" w:unhideWhenUsed="1"/>
-    <w:lsdException w:name="TOC Heading" w:semiHidden="1" w:uiPriority="39" w:unhideWhenUsed="1" w:qFormat="1"/>
-    <w:lsdException w:name="Plain Table 1" w:uiPriority="41"/>
-    <w:lsdException w:name="Plain Table 2" w:uiPriority="42"/>
-    <w:lsdException w:name="Plain Table 3" w:uiPriority="43"/>
-    <w:lsdException w:name="Plain Table 4" w:uiPriority="44"/>
-    <w:lsdException w:name="Plain Table 5" w:uiPriority="45"/>
-    <w:lsdException w:name="Grid Table Light" w:uiPriority="40"/>
-    <w:lsdException w:name="Grid Table 1 Light" w:uiPriority="46"/>
-    <w:lsdException w:name="Grid Table 2" w:uiPriority="47"/>
-    <w:lsdException w:name="Grid Table 3" w:uiPriority="48"/>
-    <w:lsdException w:name="Grid Table 4" w:uiPriority="49"/>
-    <w:lsdException w:name="Grid Table 5 Dark" w:uiPriority="50"/>
-    <w:lsdException w:name="Grid Table 6 Colorful" w:uiPriority="51"/>
-    <w:lsdException w:name="Grid Table 7 Colorful" w:uiPriority="52"/>
-    <w:lsdException w:name="Grid Table 1 Light Accent 1" w:uiPriority="46"/>
-    <w:lsdException w:name="Grid Table 2 Accent 1" w:uiPriority="47"/>
-    <w:lsdException w:name="Grid Table 3 Accent 1" w:uiPriority="48"/>
-    <w:lsdException w:name="Grid Table 4 Accent 1" w:uiPriority="49"/>
-    <w:lsdException w:name="Grid Table 5 Dark Accent 1" w:uiPriority="50"/>
-    <w:lsdException w:name="Grid Table 6 Colorful Accent 1" w:uiPriority="51"/>
-    <w:lsdException w:name="Grid Table 7 Colorful Accent 1" w:uiPriority="52"/>
-    <w:lsdException w:name="Grid Table 1 Light Accent 2" w:uiPriority="46"/>
-    <w:lsdException w:name="Grid Table 2 Accent 2" w:uiPriority="47"/>
-    <w:lsdException w:name="Grid Table 3 Accent 2" w:uiPriority="48"/>
-    <w:lsdException w:name="Grid Table 4 Accent 2" w:uiPriority="49"/>
-    <w:lsdException w:name="Grid Table 5 Dark Accent 2" w:uiPriority="50"/>
-    <w:lsdException w:name="Grid Table 6 Colorful Accent 2" w:uiPriority="51"/>
-    <w:lsdException w:name="Grid Table 7 Colorful Accent 2" w:uiPriority="52"/>
-    <w:lsdException w:name="Grid Table 1 Light Accent 3" w:uiPriority="46"/>
-    <w:lsdException w:name="Grid Table 2 Accent 3" w:uiPriority="47"/>
-    <w:lsdException w:name="Grid Table 3 Accent 3" w:uiPriority="48"/>
-    <w:lsdException w:name="Grid Table 4 Accent 3" w:uiPriority="49"/>
-    <w:lsdException w:name="Grid Table 5 Dark Accent 3" w:uiPriority="50"/>
-    <w:lsdException w:name="Grid Table 6 Colorful Accent 3" w:uiPriority="51"/>
-    <w:lsdException w:name="Grid Table 7 Colorful Accent 3" w:uiPriority="52"/>
-    <w:lsdException w:name="Grid Table 1 Light Accent 4" w:uiPriority="46"/>
-    <w:lsdException w:name="Grid Table 2 Accent 4" w:uiPriority="47"/>
-    <w:lsdException w:name="Grid Table 3 Accent 4" w:uiPriority="48"/>
-    <w:lsdException w:name="Grid Table 4 Accent 4" w:uiPriority="49"/>
-    <w:lsdException w:name="Grid Table 5 Dark Accent 4" w:uiPriority="50"/>
-    <w:lsdException w:name="Grid Table 6 Colorful Accent 4" w:uiPriority="51"/>
-    <w:lsdException w:name="Grid Table 7 Colorful Accent 4" w:uiPriority="52"/>
-    <w:lsdException w:name="Grid Table 1 Light Accent 5" w:uiPriority="46"/>
-    <w:lsdException w:name="Grid Table 2 Accent 5" w:uiPriority="47"/>
-    <w:lsdException w:name="Grid Table 3 Accent 5" w:uiPriority="48"/>
-    <w:lsdException w:name="Grid Table 4 Accent 5" w:uiPriority="49"/>
-    <w:lsdException w:name="Grid Table 5 Dark Accent 5" w:uiPriority="50"/>
-    <w:lsdException w:name="Grid Table 6 Colorful Accent 5" w:uiPriority="51"/>
-    <w:lsdException w:name="Grid Table 7 Colorful Accent 5" w:uiPriority="52"/>
-    <w:lsdException w:name="Grid Table 1 Light Accent 6" w:uiPriority="46"/>
-    <w:lsdException w:name="Grid Table 2 Accent 6" w:uiPriority="47"/>
-    <w:lsdException w:name="Grid Table 3 Accent 6" w:uiPriority="48"/>
-    <w:lsdException w:name="Grid Table 4 Accent 6" w:uiPriority="49"/>
-    <w:lsdException w:name="Grid Table 5 Dark Accent 6" w:uiPriority="50"/>
-    <w:lsdException w:name="Grid Table 6 Colorful Accent 6" w:uiPriority="51"/>
-    <w:lsdException w:name="Grid Table 7 Colorful Accent 6" w:uiPriority="52"/>
-    <w:lsdException w:name="List Table 1 Light" w:uiPriority="46"/>
-    <w:lsdException w:name="List Table 2" w:uiPriority="47"/>
-    <w:lsdException w:name="List Table 3" w:uiPriority="48"/>
-    <w:lsdException w:name="List Table 4" w:uiPriority="49"/>
-    <w:lsdException w:name="List Table 5 Dark" w:uiPriority="50"/>
-    <w:lsdException w:name="List Table 6 Colorful" w:uiPriority="51"/>
-    <w:lsdException w:name="List Table 7 Colorful" w:uiPriority="52"/>
-    <w:lsdException w:name="List Table 1 Light Accent 1" w:uiPriority="46"/>
-    <w:lsdException w:name="List Table 2 Accent 1" w:uiPriority="47"/>
-    <w:lsdException w:name="List Table 3 Accent 1" w:uiPriority="48"/>
-    <w:lsdException w:name="List Table 4 Accent 1" w:uiPriority="49"/>
-    <w:lsdException w:name="List Table 5 Dark Accent 1" w:uiPriority="50"/>
-    <w:lsdException w:name="List Table 6 Colorful Accent 1" w:uiPriority="51"/>
-    <w:lsdException w:name="List Table 7 Colorful Accent 1" w:uiPriority="52"/>
-    <w:lsdException w:name="List Table 1 Light Accent 2" w:uiPriority="46"/>
-    <w:lsdException w:name="List Table 2 Accent 2" w:uiPriority="47"/>
-    <w:lsdException w:name="List Table 3 Accent 2" w:uiPriority="48"/>
-    <w:lsdException w:name="List Table 4 Accent 2" w:uiPriority="49"/>
-    <w:lsdException w:name="List Table 5 Dark Accent 2" w:uiPriority="50"/>
-    <w:lsdException w:name="List Table 6 Colorful Accent 2" w:uiPriority="51"/>
-    <w:lsdException w:name="List Table 7 Colorful Accent 2" w:uiPriority="52"/>
-    <w:lsdException w:name="List Table 1 Light Accent 3" w:uiPriority="46"/>
-    <w:lsdException w:name="List Table 2 Accent 3" w:uiPriority="47"/>
-    <w:lsdException w:name="List Table 3 Accent 3" w:uiPriority="48"/>
-    <w:lsdException w:name="List Table 4 Accent 3" w:uiPriority="49"/>
-    <w:lsdException w:name="List Table 5 Dark Accent 3" w:uiPriority="50"/>
-    <w:lsdException w:name="List Table 6 Colorful Accent 3" w:uiPriority="51"/>
-    <w:lsdException w:name="List Table 7 Colorful Accent 3" w:uiPriority="52"/>
-    <w:lsdException w:name="List Table 1 Light Accent 4" w:uiPriority="46"/>
-    <w:lsdException w:name="List Table 2 Accent 4" w:uiPriority="47"/>
-    <w:lsdException w:name="List Table 3 Accent 4" w:uiPriority="48"/>
-    <w:lsdException w:name="List Table 4 Accent 4" w:uiPriority="49"/>
-    <w:lsdException w:name="List Table 5 Dark Accent 4" w:uiPriority="50"/>
-    <w:lsdException w:name="List Table 6 Colorful Accent 4" w:uiPriority="51"/>
-    <w:lsdException w:name="List Table 7 Colorful Accent 4" w:uiPriority="52"/>
-    <w:lsdException w:name="List Table 1 Light Accent 5" w:uiPriority="46"/>
-    <w:lsdException w:name="List Table 2 Accent 5" w:uiPriority="47"/>
-    <w:lsdException w:name="List Table 3 Accent 5" w:uiPriority="48"/>
-    <w:lsdException w:name="List Table 4 Accent 5" w:uiPriority="49"/>
-    <w:lsdException w:name="List Table 5 Dark Accent 5" w:uiPriority="50"/>
-    <w:lsdException w:name="List Table 6 Colorful Accent 5" w:uiPriority="51"/>
-    <w:lsdException w:name="List Table 7 Colorful Accent 5" w:uiPriority="52"/>
-    <w:lsdException w:name="List Table 1 Light Accent 6" w:uiPriority="46"/>
-    <w:lsdException w:name="List Table 2 Accent 6" w:uiPriority="47"/>
-    <w:lsdException w:name="List Table 3 Accent 6" w:uiPriority="48"/>
-    <w:lsdException w:name="List Table 4 Accent 6" w:uiPriority="49"/>
-    <w:lsdException w:name="List Table 5 Dark Accent 6" w:uiPriority="50"/>
-    <w:lsdException w:name="List Table 6 Colorful Accent 6" w:uiPriority="51"/>
-    <w:lsdException w:name="List Table 7 Colorful Accent 6" w:uiPriority="52"/>
-  </w:latentStyles>
-  <w:style w:type="paragraph" w:default="1" w:styleId="Normal">
-    <w:name w:val="Normal"/>
-    <w:qFormat/>
-    <w:rsid w:val="00397EF1"/>
-    <w:rPr>
-      <w:rFonts w:cs="Times New Roman"/>
-      <w:sz w:val="3276"/>
-      <w:szCs w:val="3276"/>
-    </w:rPr>
-  </w:style>
-  <w:style w:type="character" w:default="1" w:styleId="DefaultParagraphFont">
-    <w:name w:val="Default Paragraph Font"/>
-    <w:uiPriority w:val="1"/>
-    <w:semiHidden/>
-    <w:unhideWhenUsed/>
-    <w:rsid w:val="00397EF1"/>
-  </w:style>
-  <w:style w:type="table" w:default="1" w:styleId="TableNormal">
-    <w:name w:val="Normal Table"/>
-    <w:uiPriority w:val="99"/>
-    <w:semiHidden/>
-    <w:unhideWhenUsed/>
-    <w:tblPr>
-      <w:tblInd w:w="0" w:type="dxa"/>
-      <w:tblCellMar>
-        <w:top w:w="0" w:type="dxa"/>
-        <w:left w:w="108" w:type="dxa"/>
-        <w:bottom w:w="0" w:type="dxa"/>
-        <w:right w:w="108" w:type="dxa"/>
-      </w:tblCellMar>
-    </w:tblPr>
-  </w:style>
-  <w:style w:type="numbering" w:default="1" w:styleId="NoList">
-    <w:name w:val="No List"/>
-    <w:uiPriority w:val="99"/>
-    <w:semiHidden/>
-    <w:unhideWhenUsed/>
-  </w:style>
-  <w:style w:type="character" w:styleId="PlaceholderText">
-    <w:name w:val="Placeholder Text"/>
-    <w:basedOn w:val="DefaultParagraphFont"/>
-    <w:uiPriority w:val="99"/>
-    <w:semiHidden/>
-    <w:rsid w:val="00397EF1"/>
-    <w:rPr>
-      <w:color w:val="808080"/>
-    </w:rPr>
-  </w:style>
-</w:styles>
-</file>
-
-<file path=word/glossary/webSettings.xml><?xml version="1.0" encoding="utf-8"?>
-<w:webSettings xmlns:mc="http://schemas.openxmlformats.org/markup-compatibility/2006" xmlns:r="http://schemas.openxmlformats.org/officeDocument/2006/relationships" xmlns:w="http://schemas.openxmlformats.org/wordprocessingml/2006/main" xmlns:w14="http://schemas.microsoft.com/office/word/2010/wordml" xmlns:w15="http://schemas.microsoft.com/office/word/2012/wordml" mc:Ignorable="w14 w15">
-  <w:optimizeForBrowser/>
-  <w:allowPNG/>
-</w:webSettings>
 </file>
 
 <file path=word/theme/theme1.xml><?xml version="1.0" encoding="utf-8"?>
@@ -16119,7 +15853,7 @@
 </file>
 
 <file path=customXml/itemProps1.xml><?xml version="1.0" encoding="utf-8"?>
-<ds:datastoreItem xmlns:ds="http://schemas.openxmlformats.org/officeDocument/2006/customXml" ds:itemID="{6CC7BDE0-2F1F-43BF-97C2-E9A091645F08}">
+<ds:datastoreItem xmlns:ds="http://schemas.openxmlformats.org/officeDocument/2006/customXml" ds:itemID="{6E1352C4-E158-4497-B748-B60E2FAA9FFE}">
   <ds:schemaRefs>
     <ds:schemaRef ds:uri="http://schemas.openxmlformats.org/officeDocument/2006/bibliography"/>
   </ds:schemaRefs>

</xml_diff>

<commit_message>
+ Update api login vs registry
</commit_message>
<xml_diff>
--- a/Documents/document/Bao cao.docx
+++ b/Documents/document/Bao cao.docx
@@ -890,6 +890,7 @@
       <w:pPr>
         <w:pStyle w:val="BodyText"/>
         <w:spacing w:before="10"/>
+        <w:jc w:val="center"/>
         <w:rPr>
           <w:b/>
           <w:sz w:val="33"/>
@@ -899,8 +900,7 @@
     <w:p>
       <w:pPr>
         <w:spacing w:line="357" w:lineRule="auto"/>
-        <w:ind w:left="2430" w:right="2743"/>
-        <w:jc w:val="center"/>
+        <w:ind w:left="2430" w:right="2743" w:firstLine="450"/>
         <w:rPr>
           <w:b/>
         </w:rPr>
@@ -915,8 +915,7 @@
     <w:p>
       <w:pPr>
         <w:spacing w:line="357" w:lineRule="auto"/>
-        <w:ind w:left="2430" w:right="2743"/>
-        <w:jc w:val="center"/>
+        <w:ind w:left="2430" w:right="2743" w:firstLine="450"/>
         <w:rPr>
           <w:b/>
         </w:rPr>
@@ -925,7 +924,7 @@
         <w:rPr>
           <w:b/>
         </w:rPr>
-        <w:t xml:space="preserve"> PHẠM VĂN HẬU – 1512154</w:t>
+        <w:t>PHẠM VĂN HẬU – 1512154</w:t>
       </w:r>
     </w:p>
     <w:p>
@@ -1005,7 +1004,7 @@
           <w:b/>
           <w:sz w:val="40"/>
         </w:rPr>
-        <w:t xml:space="preserve"> BẤT ĐỘNG SẢN</w:t>
+        <w:t>BẤT ĐỘNG SẢN</w:t>
       </w:r>
     </w:p>
     <w:p>
@@ -1038,6 +1037,7 @@
     <w:p>
       <w:pPr>
         <w:pStyle w:val="BodyText"/>
+        <w:jc w:val="center"/>
         <w:rPr>
           <w:b/>
           <w:sz w:val="30"/>
@@ -1047,6 +1047,7 @@
     <w:p>
       <w:pPr>
         <w:pStyle w:val="BodyText"/>
+        <w:jc w:val="center"/>
         <w:rPr>
           <w:b/>
           <w:sz w:val="30"/>
@@ -1057,6 +1058,7 @@
       <w:pPr>
         <w:pStyle w:val="BodyText"/>
         <w:spacing w:before="7"/>
+        <w:jc w:val="center"/>
         <w:rPr>
           <w:b/>
           <w:sz w:val="33"/>
@@ -1076,7 +1078,7 @@
         <w:rPr>
           <w:b/>
         </w:rPr>
-        <w:t xml:space="preserve">GIÁO VIÊN HƯỚNG DẪN </w:t>
+        <w:t>GIÁO VIÊN HƯỚNG DẪN</w:t>
       </w:r>
     </w:p>
     <w:p>
@@ -1094,6 +1096,8 @@
           <w:cols w:space="720"/>
         </w:sectPr>
       </w:pPr>
+      <w:bookmarkStart w:id="0" w:name="_GoBack"/>
+      <w:bookmarkEnd w:id="0"/>
       <w:r>
         <w:rPr>
           <w:b/>
@@ -2555,7 +2559,21 @@
             <w:rStyle w:val="Hyperlink"/>
             <w:noProof/>
           </w:rPr>
-          <w:t>Hình 3. 1: github</w:t>
+          <w:t>Hình 3. 1: git</w:t>
+        </w:r>
+        <w:r>
+          <w:rPr>
+            <w:rStyle w:val="Hyperlink"/>
+            <w:noProof/>
+          </w:rPr>
+          <w:t>h</w:t>
+        </w:r>
+        <w:r>
+          <w:rPr>
+            <w:rStyle w:val="Hyperlink"/>
+            <w:noProof/>
+          </w:rPr>
+          <w:t>ub</w:t>
         </w:r>
         <w:r>
           <w:rPr>
@@ -2647,7 +2665,7 @@
           <w:szCs w:val="28"/>
         </w:rPr>
       </w:pPr>
-      <w:bookmarkStart w:id="0" w:name="_Toc45348172"/>
+      <w:bookmarkStart w:id="1" w:name="_Toc45348172"/>
       <w:r>
         <w:rPr>
           <w:rFonts w:cs="Times New Roman"/>
@@ -2655,7 +2673,7 @@
         </w:rPr>
         <w:t>MỤC LỤC</w:t>
       </w:r>
-      <w:bookmarkEnd w:id="0"/>
+      <w:bookmarkEnd w:id="1"/>
     </w:p>
     <w:sdt>
       <w:sdtPr>
@@ -4412,7 +4430,21 @@
                 <w:rStyle w:val="Hyperlink"/>
                 <w:noProof/>
               </w:rPr>
-              <w:t>2.1.9 Merkle Tree:</w:t>
+              <w:t>2.1.9 Me</w:t>
+            </w:r>
+            <w:r>
+              <w:rPr>
+                <w:rStyle w:val="Hyperlink"/>
+                <w:noProof/>
+              </w:rPr>
+              <w:t>r</w:t>
+            </w:r>
+            <w:r>
+              <w:rPr>
+                <w:rStyle w:val="Hyperlink"/>
+                <w:noProof/>
+              </w:rPr>
+              <w:t>kle Tree:</w:t>
             </w:r>
             <w:r>
               <w:rPr>
@@ -6454,18 +6486,18 @@
       <w:pPr>
         <w:pStyle w:val="Heading1"/>
       </w:pPr>
-      <w:bookmarkStart w:id="1" w:name="_Toc45348173"/>
+      <w:bookmarkStart w:id="2" w:name="_Toc45348173"/>
       <w:r>
         <w:lastRenderedPageBreak/>
         <w:t>PHẦN 1: MỞ ĐẦU</w:t>
       </w:r>
-      <w:bookmarkEnd w:id="1"/>
+      <w:bookmarkEnd w:id="2"/>
     </w:p>
     <w:p>
       <w:pPr>
         <w:pStyle w:val="Heading2"/>
       </w:pPr>
-      <w:bookmarkStart w:id="2" w:name="_Toc45348174"/>
+      <w:bookmarkStart w:id="3" w:name="_Toc45348174"/>
       <w:r>
         <w:t>1.</w:t>
       </w:r>
@@ -6478,7 +6510,7 @@
       <w:r>
         <w:t>Đặt vấn đề</w:t>
       </w:r>
-      <w:bookmarkEnd w:id="2"/>
+      <w:bookmarkEnd w:id="3"/>
     </w:p>
     <w:p>
       <w:r>
@@ -6505,7 +6537,7 @@
       <w:pPr>
         <w:pStyle w:val="Heading2"/>
       </w:pPr>
-      <w:bookmarkStart w:id="3" w:name="_Toc45348175"/>
+      <w:bookmarkStart w:id="4" w:name="_Toc45348175"/>
       <w:r>
         <w:t>1.</w:t>
       </w:r>
@@ -6519,7 +6551,7 @@
         </w:rPr>
         <w:t>Mục đích của nghiên cứu:</w:t>
       </w:r>
-      <w:bookmarkEnd w:id="3"/>
+      <w:bookmarkEnd w:id="4"/>
     </w:p>
     <w:p>
       <w:r>
@@ -6530,30 +6562,45 @@
       <w:pPr>
         <w:pStyle w:val="Heading2"/>
       </w:pPr>
-      <w:bookmarkStart w:id="4" w:name="_Toc45348176"/>
+      <w:bookmarkStart w:id="5" w:name="_Toc45348176"/>
       <w:r>
         <w:t>1.3. Phạm vi của nghiên cứu:</w:t>
       </w:r>
-      <w:bookmarkEnd w:id="4"/>
-    </w:p>
-    <w:p>
-      <w:r>
-        <w:t>Mô hình phát triển được dựa trên: Cơ sở dữ liệu MySQL, Truffle framework, Java Servlet, JSP, Web3j, Ethereum test, Solidity.</w:t>
+      <w:bookmarkEnd w:id="5"/>
+    </w:p>
+    <w:p>
+      <w:r>
+        <w:t xml:space="preserve">Mô hình phát triển được dựa trên: Cơ sở dữ liệu </w:t>
+      </w:r>
+      <w:r>
+        <w:t>Mongo</w:t>
+      </w:r>
+      <w:r>
+        <w:t xml:space="preserve">, Truffle framework, Java Servlet, JSP, Web3j, </w:t>
+      </w:r>
+      <w:r>
+        <w:t xml:space="preserve"> </w:t>
+      </w:r>
+      <w:r>
+        <w:t>Ethereum, Solidity.</w:t>
       </w:r>
     </w:p>
     <w:p>
       <w:pPr>
         <w:pStyle w:val="Heading2"/>
       </w:pPr>
-      <w:bookmarkStart w:id="5" w:name="_Toc45348177"/>
+      <w:bookmarkStart w:id="6" w:name="_Toc45348177"/>
       <w:r>
         <w:t>1.4. Giả định được sử dụng:</w:t>
       </w:r>
-      <w:bookmarkEnd w:id="5"/>
-    </w:p>
-    <w:p>
-      <w:r>
-        <w:t>Chính phủ chấp nhận việc sử dụng tiền điện tử.</w:t>
+      <w:bookmarkEnd w:id="6"/>
+    </w:p>
+    <w:p>
+      <w:r>
+        <w:t>Chính phủ chấp nhận việc sử dụng tiền điện tử</w:t>
+      </w:r>
+      <w:r>
+        <w:t xml:space="preserve"> và chuyển đổi số hóa giấy tờ nhà đất.</w:t>
       </w:r>
     </w:p>
     <w:p/>
@@ -6567,61 +6614,122 @@
       <w:pPr>
         <w:pStyle w:val="Heading2"/>
       </w:pPr>
-      <w:bookmarkStart w:id="6" w:name="_Toc45348178"/>
+      <w:bookmarkStart w:id="7" w:name="_Toc45348178"/>
       <w:r>
         <w:t>2. Mục đích nghiên cứu</w:t>
       </w:r>
-      <w:bookmarkEnd w:id="6"/>
+      <w:bookmarkEnd w:id="7"/>
     </w:p>
     <w:p>
       <w:pPr>
         <w:pStyle w:val="Heading2"/>
-      </w:pPr>
-      <w:r>
+        <w:rPr>
+          <w:b w:val="0"/>
+        </w:rPr>
+      </w:pPr>
+      <w:r>
+        <w:rPr>
+          <w:b w:val="0"/>
+        </w:rPr>
         <w:t xml:space="preserve">- </w:t>
       </w:r>
       <w:r>
-        <w:t>Tìm hiểu về các công nghệ mới để áp dụng vô dự án</w:t>
+        <w:rPr>
+          <w:b w:val="0"/>
+        </w:rPr>
+        <w:t xml:space="preserve">Đưa ra quy trình giao dịch bất động sản mới tiết kiếm thời gian, tiền bạc, công sức cho </w:t>
+      </w:r>
+      <w:r>
+        <w:rPr>
+          <w:b w:val="0"/>
+        </w:rPr>
+        <w:t>xã hội.</w:t>
       </w:r>
     </w:p>
     <w:p>
       <w:pPr>
         <w:pStyle w:val="Heading2"/>
       </w:pPr>
-      <w:bookmarkStart w:id="7" w:name="_Toc45348179"/>
+      <w:bookmarkStart w:id="8" w:name="_Toc45348179"/>
       <w:r>
         <w:t>3. Đối tượng và phạm vi nghiên cứu</w:t>
       </w:r>
-      <w:bookmarkEnd w:id="7"/>
-    </w:p>
-    <w:p>
-      <w:r>
-        <w:t>- Đối tượng nghiêng cứu là những người có nhu cầu mua nhà đất.</w:t>
+      <w:bookmarkEnd w:id="8"/>
+    </w:p>
+    <w:p>
+      <w:r>
+        <w:t>- Đối tượng nghiêng cứu là những người có nhu cầu mua nhà đấ</w:t>
+      </w:r>
+      <w:r>
+        <w:t>t và những có quan, đơn vị có thẩm quyền về nhà đất.</w:t>
       </w:r>
     </w:p>
     <w:p>
       <w:pPr>
         <w:pStyle w:val="Heading2"/>
       </w:pPr>
-      <w:bookmarkStart w:id="8" w:name="_Toc45348180"/>
+      <w:bookmarkStart w:id="9" w:name="_Toc45348180"/>
       <w:r>
         <w:t>4. Nội dung và nhiệm vụ nghiên cứu</w:t>
       </w:r>
-      <w:bookmarkEnd w:id="8"/>
+      <w:bookmarkEnd w:id="9"/>
+    </w:p>
+    <w:p>
+      <w:r>
+        <w:t>- Tìm hiểu các giấy tờ về nhà đất và các quy trình buôn bán nhà đất bên ngoài thực tế.</w:t>
+      </w:r>
+    </w:p>
+    <w:p>
+      <w:r>
+        <w:t>- Tìm hiểu các thức vận hành của blockchain để áp dụng vào trong đề tài.</w:t>
+      </w:r>
+    </w:p>
+    <w:p>
+      <w:r>
+        <w:t>- Ứng dụng công nghệ blockchain vào đề tài.</w:t>
+      </w:r>
+    </w:p>
+    <w:p>
+      <w:r>
+        <w:t>- Xây dựng hế thống giao dịch bất động sản dựa trên công nghệ blockchain.</w:t>
+      </w:r>
     </w:p>
     <w:p>
       <w:pPr>
         <w:pStyle w:val="Heading2"/>
       </w:pPr>
-      <w:bookmarkStart w:id="9" w:name="_Toc45348181"/>
+      <w:bookmarkStart w:id="10" w:name="_Toc45348181"/>
       <w:r>
         <w:t>5. Phương pháp nghiên cứu</w:t>
       </w:r>
-      <w:bookmarkStart w:id="10" w:name="_GoBack"/>
-      <w:bookmarkEnd w:id="9"/>
       <w:bookmarkEnd w:id="10"/>
     </w:p>
     <w:p>
+      <w:r>
+        <w:t>- Nghiêng cứu tổng quan công nghệ blockchain và ứng dụng dựa trên các tài liệu trên internet.</w:t>
+      </w:r>
+    </w:p>
+    <w:p>
+      <w:r>
+        <w:t xml:space="preserve">- </w:t>
+      </w:r>
+      <w:r>
+        <w:t>Nghiêng cứu quy trình buôn bán nhà đất bên ngoài cuộc sống, từ đó rút ra những hạn chế của quy trình.</w:t>
+      </w:r>
+    </w:p>
+    <w:p>
+      <w:r>
+        <w:t>- Nghiên cứu mô hình quản lí bất động sản trên blockchain của những công ty đã áp dụng thử nghiệm.</w:t>
+      </w:r>
+    </w:p>
+    <w:p>
+      <w:r>
+        <w:t>- Áp dụng công nghệ blockchain vào quy trình giao dịch bất động sản.</w:t>
+      </w:r>
+    </w:p>
+    <w:p/>
+    <w:p/>
+    <w:p>
       <w:pPr>
         <w:pStyle w:val="Heading2"/>
       </w:pPr>
@@ -6630,6 +6738,16 @@
         <w:t>6. Đóng góp của đề tài</w:t>
       </w:r>
       <w:bookmarkEnd w:id="11"/>
+    </w:p>
+    <w:p>
+      <w:r>
+        <w:t>- Đem lại mô hình giao dịch bất động sản hữu ích hơn.</w:t>
+      </w:r>
+    </w:p>
+    <w:p>
+      <w:r>
+        <w:t>- Đưa công nghệ đến gần với cuộc sống hơn.</w:t>
+      </w:r>
     </w:p>
     <w:p>
       <w:pPr>
@@ -6796,7 +6914,6 @@
     </w:p>
     <w:p>
       <w:r>
-        <w:lastRenderedPageBreak/>
         <w:t xml:space="preserve">- Một block cơ bản bao gồm 3 thành phần chính: dữ liệu, </w:t>
       </w:r>
       <w:r>
@@ -6815,6 +6932,7 @@
         <w:rPr>
           <w:noProof/>
         </w:rPr>
+        <w:lastRenderedPageBreak/>
         <w:drawing>
           <wp:inline distT="0" distB="0" distL="0" distR="0" wp14:anchorId="004BE399" wp14:editId="7A671C8D">
             <wp:extent cx="1914525" cy="1514475"/>
@@ -6866,27 +6984,14 @@
       <w:r>
         <w:t xml:space="preserve">Hình 1. </w:t>
       </w:r>
-      <w:r>
-        <w:fldChar w:fldCharType="begin"/>
-      </w:r>
-      <w:r>
-        <w:instrText xml:space="preserve"> SEQ Hình_1. \* ARABIC </w:instrText>
-      </w:r>
-      <w:r>
-        <w:fldChar w:fldCharType="separate"/>
-      </w:r>
-      <w:r>
-        <w:rPr>
-          <w:noProof/>
-        </w:rPr>
-        <w:t>1</w:t>
-      </w:r>
-      <w:r>
-        <w:rPr>
-          <w:noProof/>
-        </w:rPr>
-        <w:fldChar w:fldCharType="end"/>
-      </w:r>
+      <w:fldSimple w:instr=" SEQ Hình_1. \* ARABIC ">
+        <w:r>
+          <w:rPr>
+            <w:noProof/>
+          </w:rPr>
+          <w:t>1</w:t>
+        </w:r>
+      </w:fldSimple>
       <w:r>
         <w:t xml:space="preserve"> Cấu tạo của một block</w:t>
       </w:r>
@@ -6971,27 +7076,14 @@
       <w:r>
         <w:t xml:space="preserve">Hình 1. </w:t>
       </w:r>
-      <w:r>
-        <w:fldChar w:fldCharType="begin"/>
-      </w:r>
-      <w:r>
-        <w:instrText xml:space="preserve"> SEQ Hình_1. \* ARABIC </w:instrText>
-      </w:r>
-      <w:r>
-        <w:fldChar w:fldCharType="separate"/>
-      </w:r>
-      <w:r>
-        <w:rPr>
-          <w:noProof/>
-        </w:rPr>
-        <w:t>2</w:t>
-      </w:r>
-      <w:r>
-        <w:rPr>
-          <w:noProof/>
-        </w:rPr>
-        <w:fldChar w:fldCharType="end"/>
-      </w:r>
+      <w:fldSimple w:instr=" SEQ Hình_1. \* ARABIC ">
+        <w:r>
+          <w:rPr>
+            <w:noProof/>
+          </w:rPr>
+          <w:t>2</w:t>
+        </w:r>
+      </w:fldSimple>
       <w:r>
         <w:t>: Cấu tạo của một Genesis Block</w:t>
       </w:r>
@@ -7072,27 +7164,14 @@
       <w:r>
         <w:t xml:space="preserve">Hình 1. </w:t>
       </w:r>
-      <w:r>
-        <w:fldChar w:fldCharType="begin"/>
-      </w:r>
-      <w:r>
-        <w:instrText xml:space="preserve"> SEQ Hình_1. \* ARABIC </w:instrText>
-      </w:r>
-      <w:r>
-        <w:fldChar w:fldCharType="separate"/>
-      </w:r>
-      <w:r>
-        <w:rPr>
-          <w:noProof/>
-        </w:rPr>
-        <w:t>3</w:t>
-      </w:r>
-      <w:r>
-        <w:rPr>
-          <w:noProof/>
-        </w:rPr>
-        <w:fldChar w:fldCharType="end"/>
-      </w:r>
+      <w:fldSimple w:instr=" SEQ Hình_1. \* ARABIC ">
+        <w:r>
+          <w:rPr>
+            <w:noProof/>
+          </w:rPr>
+          <w:t>3</w:t>
+        </w:r>
+      </w:fldSimple>
       <w:r>
         <w:t>: Mối liên kết giữa 2 block</w:t>
       </w:r>
@@ -7193,27 +7272,14 @@
       <w:r>
         <w:t xml:space="preserve">Hình 1. </w:t>
       </w:r>
-      <w:r>
-        <w:fldChar w:fldCharType="begin"/>
-      </w:r>
-      <w:r>
-        <w:instrText xml:space="preserve"> SEQ Hình_1. \* ARABIC </w:instrText>
-      </w:r>
-      <w:r>
-        <w:fldChar w:fldCharType="separate"/>
-      </w:r>
-      <w:r>
-        <w:rPr>
-          <w:noProof/>
-        </w:rPr>
-        <w:t>4</w:t>
-      </w:r>
-      <w:r>
-        <w:rPr>
-          <w:noProof/>
-        </w:rPr>
-        <w:fldChar w:fldCharType="end"/>
-      </w:r>
+      <w:fldSimple w:instr=" SEQ Hình_1. \* ARABIC ">
+        <w:r>
+          <w:rPr>
+            <w:noProof/>
+          </w:rPr>
+          <w:t>4</w:t>
+        </w:r>
+      </w:fldSimple>
       <w:r>
         <w:t>: Sự tương quan giữa dấu vân tay và mã Hash</w:t>
       </w:r>
@@ -7477,27 +7543,14 @@
       <w:r>
         <w:t xml:space="preserve">Hình 1. </w:t>
       </w:r>
-      <w:r>
-        <w:fldChar w:fldCharType="begin"/>
-      </w:r>
-      <w:r>
-        <w:instrText xml:space="preserve"> SEQ Hình_1. \* ARABIC </w:instrText>
-      </w:r>
-      <w:r>
-        <w:fldChar w:fldCharType="separate"/>
-      </w:r>
-      <w:r>
-        <w:rPr>
-          <w:noProof/>
-        </w:rPr>
-        <w:t>5</w:t>
-      </w:r>
-      <w:r>
-        <w:rPr>
-          <w:noProof/>
-        </w:rPr>
-        <w:fldChar w:fldCharType="end"/>
-      </w:r>
+      <w:fldSimple w:instr=" SEQ Hình_1. \* ARABIC ">
+        <w:r>
+          <w:rPr>
+            <w:noProof/>
+          </w:rPr>
+          <w:t>5</w:t>
+        </w:r>
+      </w:fldSimple>
       <w:r>
         <w:t>: Giao dịch mua truyền thống</w:t>
       </w:r>
@@ -7751,27 +7804,14 @@
       <w:r>
         <w:t xml:space="preserve">Hình 1. </w:t>
       </w:r>
-      <w:r>
-        <w:fldChar w:fldCharType="begin"/>
-      </w:r>
-      <w:r>
-        <w:instrText xml:space="preserve"> SEQ Hình_1. \* ARABIC </w:instrText>
-      </w:r>
-      <w:r>
-        <w:fldChar w:fldCharType="separate"/>
-      </w:r>
-      <w:r>
-        <w:rPr>
-          <w:noProof/>
-        </w:rPr>
-        <w:t>6</w:t>
-      </w:r>
-      <w:r>
-        <w:rPr>
-          <w:noProof/>
-        </w:rPr>
-        <w:fldChar w:fldCharType="end"/>
-      </w:r>
+      <w:fldSimple w:instr=" SEQ Hình_1. \* ARABIC ">
+        <w:r>
+          <w:rPr>
+            <w:noProof/>
+          </w:rPr>
+          <w:t>6</w:t>
+        </w:r>
+      </w:fldSimple>
       <w:r>
         <w:t>: Một block bị kẻ gian sửa đổi</w:t>
       </w:r>
@@ -7871,27 +7911,14 @@
       <w:r>
         <w:t xml:space="preserve">Hình 1. </w:t>
       </w:r>
-      <w:r>
-        <w:fldChar w:fldCharType="begin"/>
-      </w:r>
-      <w:r>
-        <w:instrText xml:space="preserve"> SEQ Hình_1. \* ARABIC </w:instrText>
-      </w:r>
-      <w:r>
-        <w:fldChar w:fldCharType="separate"/>
-      </w:r>
-      <w:r>
-        <w:rPr>
-          <w:noProof/>
-        </w:rPr>
-        <w:t>7</w:t>
-      </w:r>
-      <w:r>
-        <w:rPr>
-          <w:noProof/>
-        </w:rPr>
-        <w:fldChar w:fldCharType="end"/>
-      </w:r>
+      <w:fldSimple w:instr=" SEQ Hình_1. \* ARABIC ">
+        <w:r>
+          <w:rPr>
+            <w:noProof/>
+          </w:rPr>
+          <w:t>7</w:t>
+        </w:r>
+      </w:fldSimple>
       <w:r>
         <w:t>: Hệ thống mạng lưới P2P</w:t>
       </w:r>
@@ -7987,27 +8014,14 @@
       <w:r>
         <w:t xml:space="preserve">Hình 1. </w:t>
       </w:r>
-      <w:r>
-        <w:fldChar w:fldCharType="begin"/>
-      </w:r>
-      <w:r>
-        <w:instrText xml:space="preserve"> SEQ Hình_1. \* ARABIC </w:instrText>
-      </w:r>
-      <w:r>
-        <w:fldChar w:fldCharType="separate"/>
-      </w:r>
-      <w:r>
-        <w:rPr>
-          <w:noProof/>
-        </w:rPr>
-        <w:t>8</w:t>
-      </w:r>
-      <w:r>
-        <w:rPr>
-          <w:noProof/>
-        </w:rPr>
-        <w:fldChar w:fldCharType="end"/>
-      </w:r>
+      <w:fldSimple w:instr=" SEQ Hình_1. \* ARABIC ">
+        <w:r>
+          <w:rPr>
+            <w:noProof/>
+          </w:rPr>
+          <w:t>8</w:t>
+        </w:r>
+      </w:fldSimple>
       <w:r>
         <w:t>: Hệ thống mạng P2P phát hiện sự tấn công</w:t>
       </w:r>
@@ -8105,27 +8119,14 @@
       <w:r>
         <w:t xml:space="preserve">Hình 1. </w:t>
       </w:r>
-      <w:r>
-        <w:fldChar w:fldCharType="begin"/>
-      </w:r>
-      <w:r>
-        <w:instrText xml:space="preserve"> SEQ Hình_1. \* ARABIC </w:instrText>
-      </w:r>
-      <w:r>
-        <w:fldChar w:fldCharType="separate"/>
-      </w:r>
-      <w:r>
-        <w:rPr>
-          <w:noProof/>
-        </w:rPr>
-        <w:t>9</w:t>
-      </w:r>
-      <w:r>
-        <w:rPr>
-          <w:noProof/>
-        </w:rPr>
-        <w:fldChar w:fldCharType="end"/>
-      </w:r>
+      <w:fldSimple w:instr=" SEQ Hình_1. \* ARABIC ">
+        <w:r>
+          <w:rPr>
+            <w:noProof/>
+          </w:rPr>
+          <w:t>9</w:t>
+        </w:r>
+      </w:fldSimple>
       <w:r>
         <w:t>: Mạng lưới P2P không cấu trúc</w:t>
       </w:r>
@@ -8516,27 +8517,14 @@
       <w:r>
         <w:t xml:space="preserve">Hình 1. </w:t>
       </w:r>
-      <w:r>
-        <w:fldChar w:fldCharType="begin"/>
-      </w:r>
-      <w:r>
-        <w:instrText xml:space="preserve"> SEQ Hình_1. \* ARABIC </w:instrText>
-      </w:r>
-      <w:r>
-        <w:fldChar w:fldCharType="separate"/>
-      </w:r>
-      <w:r>
-        <w:rPr>
-          <w:noProof/>
-        </w:rPr>
-        <w:t>10</w:t>
-      </w:r>
-      <w:r>
-        <w:rPr>
-          <w:noProof/>
-        </w:rPr>
-        <w:fldChar w:fldCharType="end"/>
-      </w:r>
+      <w:fldSimple w:instr=" SEQ Hình_1. \* ARABIC ">
+        <w:r>
+          <w:rPr>
+            <w:noProof/>
+          </w:rPr>
+          <w:t>10</w:t>
+        </w:r>
+      </w:fldSimple>
       <w:r>
         <w:t xml:space="preserve">: Một block </w:t>
       </w:r>
@@ -8645,27 +8633,14 @@
       <w:r>
         <w:t xml:space="preserve">Hình 1. </w:t>
       </w:r>
-      <w:r>
-        <w:fldChar w:fldCharType="begin"/>
-      </w:r>
-      <w:r>
-        <w:instrText xml:space="preserve"> SEQ Hình_1. \* ARABIC </w:instrText>
-      </w:r>
-      <w:r>
-        <w:fldChar w:fldCharType="separate"/>
-      </w:r>
-      <w:r>
-        <w:rPr>
-          <w:noProof/>
-        </w:rPr>
-        <w:t>11</w:t>
-      </w:r>
-      <w:r>
-        <w:rPr>
-          <w:noProof/>
-        </w:rPr>
-        <w:fldChar w:fldCharType="end"/>
-      </w:r>
+      <w:fldSimple w:instr=" SEQ Hình_1. \* ARABIC ">
+        <w:r>
+          <w:rPr>
+            <w:noProof/>
+          </w:rPr>
+          <w:t>11</w:t>
+        </w:r>
+      </w:fldSimple>
       <w:r>
         <w:t xml:space="preserve">: </w:t>
       </w:r>
@@ -9052,27 +9027,14 @@
       <w:r>
         <w:t xml:space="preserve">Hình 1. </w:t>
       </w:r>
-      <w:r>
-        <w:fldChar w:fldCharType="begin"/>
-      </w:r>
-      <w:r>
-        <w:instrText xml:space="preserve"> SEQ Hình_1. \* ARABIC </w:instrText>
-      </w:r>
-      <w:r>
-        <w:fldChar w:fldCharType="separate"/>
-      </w:r>
-      <w:r>
-        <w:rPr>
-          <w:noProof/>
-        </w:rPr>
-        <w:t>12</w:t>
-      </w:r>
-      <w:r>
-        <w:rPr>
-          <w:noProof/>
-        </w:rPr>
-        <w:fldChar w:fldCharType="end"/>
-      </w:r>
+      <w:fldSimple w:instr=" SEQ Hình_1. \* ARABIC ">
+        <w:r>
+          <w:rPr>
+            <w:noProof/>
+          </w:rPr>
+          <w:t>12</w:t>
+        </w:r>
+      </w:fldSimple>
       <w:r>
         <w:t xml:space="preserve">: Cây Merkle </w:t>
       </w:r>
@@ -10688,11 +10650,6 @@
       <w:bookmarkEnd w:id="55"/>
     </w:p>
     <w:p>
-      <w:pPr>
-        <w:rPr>
-          <w:color w:val="FF0000"/>
-        </w:rPr>
-      </w:pPr>
       <w:r>
         <w:t>Là một hệ thống lưu trữ tài liệu</w:t>
       </w:r>
@@ -10700,9 +10657,6 @@
         <w:t xml:space="preserve"> theo phiên bản có thể lưu trữ và theo dõi sự cật nhật phiên bản mới nhất của tài liệu theo thời gian, rất giống với Git. Đồng thời nó cũng định nghĩa cách truyền tài liệu trên mạng biến nó thành một hệ thống phân phối. Giống như giao thức HTTP, IPFS cho </w:t>
       </w:r>
       <w:r>
-        <w:rPr>
-          <w:color w:val="FF0000"/>
-        </w:rPr>
         <w:t>phép IPFS enables a new permanent web and augments the way we use existing internet protocols like HTTP.</w:t>
       </w:r>
     </w:p>
@@ -10933,109 +10887,79 @@
         <w:t>. Hai hệ thống sử dụng mạng ngang hàng khác nhau, IPFS dựa trên libp2p – một biến thể của việc triển khai bittorrent</w:t>
       </w:r>
       <w:r>
-        <w:t xml:space="preserve">(là giao thức cho phép chia sẻ các tệp tin ngang hàng, </w:t>
-      </w:r>
-      <w:r>
-        <w:t>trong quá trình truyền tải tệp tin bạn sẽ không</w:t>
-      </w:r>
-      <w:r>
-        <w:t xml:space="preserve"> lấy dữ liệu trên máy chủ, tệp tin bạn cần sẽ có từ một người khác giống như bạn). </w:t>
-      </w:r>
-    </w:p>
-    <w:p/>
-    <w:p>
-      <w:pPr>
-        <w:pStyle w:val="Heading3"/>
-      </w:pPr>
-      <w:bookmarkStart w:id="58" w:name="_Toc45348217"/>
-      <w:r>
-        <w:t>3.2.4 Kết hợp và thực thi</w:t>
+        <w:t xml:space="preserve">(là giao thức cho phép chia sẻ các tệp tin ngang hàng, trong quá trình truyền tải tệp tin bạn sẽ không lấy dữ liệu trên máy chủ, tệp tin bạn cần sẽ có từ một người khác giống như bạn). </w:t>
+      </w:r>
+    </w:p>
+    <w:p>
+      <w:pPr>
+        <w:pStyle w:val="Heading1"/>
+        <w:jc w:val="both"/>
+      </w:pPr>
+      <w:bookmarkStart w:id="58" w:name="_Toc45348218"/>
+      <w:r>
+        <w:t>PHẦN 4: THẢO LUẬN</w:t>
       </w:r>
       <w:bookmarkEnd w:id="58"/>
     </w:p>
     <w:p>
-      <w:r>
-        <w:rPr>
-          <w:rStyle w:val="Heading3Char"/>
-        </w:rPr>
-        <w:t>3.2.5</w:t>
-      </w:r>
-      <w:r>
-        <w:t xml:space="preserve"> </w:t>
-      </w:r>
-      <w:r>
-        <w:t>vidu</w:t>
-      </w:r>
+      <w:pPr>
+        <w:pStyle w:val="Heading2"/>
+      </w:pPr>
+      <w:bookmarkStart w:id="59" w:name="_Toc45348219"/>
+      <w:r>
+        <w:t>4.1 On-chain và Off-chain</w:t>
+      </w:r>
+      <w:bookmarkEnd w:id="59"/>
+    </w:p>
+    <w:p>
+      <w:pPr>
+        <w:pStyle w:val="Heading2"/>
+      </w:pPr>
+      <w:bookmarkStart w:id="60" w:name="_Toc45348220"/>
+      <w:r>
+        <w:t>4.2 Cải tiến Hợp đồng thông minh</w:t>
+      </w:r>
+      <w:bookmarkEnd w:id="60"/>
+    </w:p>
+    <w:p>
+      <w:pPr>
+        <w:pStyle w:val="Heading2"/>
+      </w:pPr>
+      <w:bookmarkStart w:id="61" w:name="_Toc45348221"/>
+      <w:r>
+        <w:t>4.3 Cải tiến sự kết hợp</w:t>
+      </w:r>
+      <w:bookmarkEnd w:id="61"/>
     </w:p>
     <w:p>
       <w:pPr>
         <w:pStyle w:val="Heading1"/>
       </w:pPr>
-      <w:bookmarkStart w:id="59" w:name="_Toc45348218"/>
-      <w:r>
-        <w:t>PHẦN 4: THẢO LUẬN</w:t>
-      </w:r>
-      <w:bookmarkEnd w:id="59"/>
+      <w:bookmarkStart w:id="62" w:name="_Toc45348222"/>
+      <w:r>
+        <w:t>PHẦN 5: KẾT LUẬN</w:t>
+      </w:r>
+      <w:bookmarkEnd w:id="62"/>
+    </w:p>
+    <w:p>
+      <w:pPr>
+        <w:pStyle w:val="Heading1"/>
+      </w:pPr>
+      <w:bookmarkStart w:id="63" w:name="_Toc45348223"/>
+      <w:r>
+        <w:t>PHẦN 6: PHỤ LỤC</w:t>
+      </w:r>
+      <w:bookmarkEnd w:id="63"/>
     </w:p>
     <w:p>
       <w:pPr>
         <w:pStyle w:val="Heading2"/>
       </w:pPr>
-      <w:bookmarkStart w:id="60" w:name="_Toc45348219"/>
-      <w:r>
-        <w:t>4.1 On-chain và Off-chain</w:t>
-      </w:r>
-      <w:bookmarkEnd w:id="60"/>
-    </w:p>
-    <w:p>
-      <w:pPr>
-        <w:pStyle w:val="Heading2"/>
-      </w:pPr>
-      <w:bookmarkStart w:id="61" w:name="_Toc45348220"/>
-      <w:r>
-        <w:t>4.2 Cải tiến Hợp đồng thông minh</w:t>
-      </w:r>
-      <w:bookmarkEnd w:id="61"/>
-    </w:p>
-    <w:p>
-      <w:pPr>
-        <w:pStyle w:val="Heading2"/>
-      </w:pPr>
-      <w:bookmarkStart w:id="62" w:name="_Toc45348221"/>
-      <w:r>
-        <w:t>4.3 Cải tiến sự kết hợp</w:t>
-      </w:r>
-      <w:bookmarkEnd w:id="62"/>
-    </w:p>
-    <w:p>
-      <w:pPr>
-        <w:pStyle w:val="Heading1"/>
-      </w:pPr>
-      <w:bookmarkStart w:id="63" w:name="_Toc45348222"/>
-      <w:r>
-        <w:t>PHẦN 5: KẾT LUẬN</w:t>
-      </w:r>
-      <w:bookmarkEnd w:id="63"/>
-    </w:p>
-    <w:p>
-      <w:pPr>
-        <w:pStyle w:val="Heading1"/>
-      </w:pPr>
-      <w:bookmarkStart w:id="64" w:name="_Toc45348223"/>
-      <w:r>
-        <w:t>PHẦN 6: PHỤ LỤC</w:t>
+      <w:bookmarkStart w:id="64" w:name="_Toc45348224"/>
+      <w:r>
+        <w:t>TÀI LIỆU THAM KHẢO</w:t>
       </w:r>
       <w:bookmarkEnd w:id="64"/>
-    </w:p>
-    <w:p>
-      <w:pPr>
-        <w:pStyle w:val="Heading2"/>
-      </w:pPr>
-      <w:bookmarkStart w:id="65" w:name="_Toc45348224"/>
-      <w:r>
-        <w:t>TÀI LIỆU THAM KHẢO</w:t>
-      </w:r>
-      <w:bookmarkEnd w:id="65"/>
     </w:p>
     <w:p>
       <w:pPr>
@@ -11199,7 +11123,6 @@
         <w:rPr>
           <w:noProof/>
         </w:rPr>
-        <w:lastRenderedPageBreak/>
         <w:t xml:space="preserve">ethersphere/swarm, n.d. </w:t>
       </w:r>
       <w:r>
@@ -11249,6 +11172,7 @@
         <w:rPr>
           <w:noProof/>
         </w:rPr>
+        <w:lastRenderedPageBreak/>
         <w:t xml:space="preserve">github, n.d. [Online] </w:t>
       </w:r>
       <w:r>
@@ -11524,16 +11448,16 @@
     </w:p>
     <w:p>
       <w:r>
+        <w:t xml:space="preserve">Chua dich được: </w:t>
+      </w:r>
+      <w:r>
+        <w:t>IPFS enables a new permanent web and augments the way we use existing internet protocols like HTTP.</w:t>
+      </w:r>
+    </w:p>
+    <w:p/>
+    <w:p>
+      <w:r>
         <w:lastRenderedPageBreak/>
-        <w:t xml:space="preserve">Chua dich được: </w:t>
-      </w:r>
-      <w:r>
-        <w:t>IPFS enables a new permanent web and augments the way we use existing internet protocols like HTTP.</w:t>
-      </w:r>
-    </w:p>
-    <w:p/>
-    <w:p>
-      <w:r>
         <w:t>Kiến thức bổ sung:</w:t>
       </w:r>
     </w:p>
@@ -11614,7 +11538,6 @@
     </w:p>
     <w:p>
       <w:r>
-        <w:lastRenderedPageBreak/>
         <w:t>}</w:t>
       </w:r>
     </w:p>
@@ -11638,6 +11561,7 @@
     </w:p>
     <w:p>
       <w:r>
+        <w:lastRenderedPageBreak/>
         <w:t>Cach 2: web3.eth.gasPrice();</w:t>
       </w:r>
     </w:p>
@@ -11859,7 +11783,7 @@
             <w:sz w:val="24"/>
             <w:szCs w:val="24"/>
           </w:rPr>
-          <w:t>3</w:t>
+          <w:t>4</w:t>
         </w:r>
         <w:r>
           <w:rPr>
@@ -15853,7 +15777,7 @@
 </file>
 
 <file path=customXml/itemProps1.xml><?xml version="1.0" encoding="utf-8"?>
-<ds:datastoreItem xmlns:ds="http://schemas.openxmlformats.org/officeDocument/2006/customXml" ds:itemID="{6E1352C4-E158-4497-B748-B60E2FAA9FFE}">
+<ds:datastoreItem xmlns:ds="http://schemas.openxmlformats.org/officeDocument/2006/customXml" ds:itemID="{8F515934-B664-4550-BA16-3DAA0B65DDFF}">
   <ds:schemaRefs>
     <ds:schemaRef ds:uri="http://schemas.openxmlformats.org/officeDocument/2006/bibliography"/>
   </ds:schemaRefs>

</xml_diff>